<commit_message>
fix(proposal.pdf): fix review 1 proposal
</commit_message>
<xml_diff>
--- a/proposal.docx
+++ b/proposal.docx
@@ -44,9 +44,6 @@
     <w:p>
       <w:pPr>
         <w:jc w:val="left"/>
-        <w:rPr>
-          <w:rFonts w:hint="eastAsia"/>
-        </w:rPr>
       </w:pPr>
       <w:r>
         <w:t>2018年8月17日星期五</w:t>
@@ -66,132 +63,19 @@
         </w:rPr>
         <w:t>项目背景</w:t>
       </w:r>
-      <w:bookmarkStart w:id="0" w:name="_GoBack"/>
-      <w:bookmarkEnd w:id="0"/>
     </w:p>
     <w:p>
       <w:pPr>
         <w:jc w:val="left"/>
-        <w:rPr>
-          <w:rFonts w:hint="eastAsia"/>
-        </w:rPr>
-      </w:pPr>
-      <w:r>
-        <w:tab/>
-      </w:r>
-      <w:r>
-        <w:rPr>
-          <w:rFonts w:hint="eastAsia"/>
-        </w:rPr>
-        <w:t>项目涉及的相关研究领域</w:t>
-      </w:r>
-      <w:r>
-        <w:rPr>
-          <w:rFonts w:hint="eastAsia"/>
-        </w:rPr>
-        <w:t>是图像识别，</w:t>
-      </w:r>
-      <w:r>
-        <w:rPr>
-          <w:rFonts w:hint="eastAsia"/>
-        </w:rPr>
-        <w:t>该项目是</w:t>
-      </w:r>
-      <w:r>
-        <w:t>Kaggle</w:t>
-      </w:r>
-      <w:r>
-        <w:rPr>
-          <w:rFonts w:hint="eastAsia"/>
-        </w:rPr>
-        <w:t>的</w:t>
-      </w:r>
-      <w:r>
-        <w:rPr>
-          <w:rFonts w:hint="eastAsia"/>
-        </w:rPr>
-        <w:t>机器学习</w:t>
-      </w:r>
-      <w:r>
-        <w:rPr>
-          <w:rFonts w:hint="eastAsia"/>
-        </w:rPr>
-        <w:t>竞赛项目《</w:t>
-      </w:r>
-      <w:r>
-        <w:t>Dogs vs. Cats Redux: Kernels Edition</w:t>
-      </w:r>
-      <w:r>
-        <w:rPr>
-          <w:rFonts w:hint="eastAsia"/>
-        </w:rPr>
-        <w:t>》，</w:t>
-      </w:r>
-      <w:r>
-        <w:rPr>
-          <w:rFonts w:hint="eastAsia"/>
-        </w:rPr>
-        <w:t>他是</w:t>
-      </w:r>
-      <w:r>
-        <w:rPr>
-          <w:rFonts w:hint="eastAsia"/>
-        </w:rPr>
-        <w:t>基于2</w:t>
-      </w:r>
-      <w:r>
-        <w:t>013</w:t>
-      </w:r>
-      <w:r>
-        <w:rPr>
-          <w:rFonts w:hint="eastAsia"/>
-        </w:rPr>
-        <w:t>年的 《</w:t>
-      </w:r>
-      <w:r>
-        <w:t>Dogs vs. Cats</w:t>
-      </w:r>
-      <w:r>
-        <w:rPr>
-          <w:rFonts w:hint="eastAsia"/>
-        </w:rPr>
-        <w:t>》项目</w:t>
-      </w:r>
-      <w:r>
-        <w:rPr>
-          <w:rFonts w:hint="eastAsia"/>
-        </w:rPr>
-        <w:t>，当时深度学习还没有得到充分应用。但是</w:t>
-      </w:r>
-      <w:r>
-        <w:rPr>
-          <w:rFonts w:hint="eastAsia"/>
-        </w:rPr>
-        <w:t>现在就连种黄瓜的农民也开始使用</w:t>
-      </w:r>
-      <w:r>
-        <w:rPr>
-          <w:rFonts w:hint="eastAsia"/>
-        </w:rPr>
-        <w:t>神经网络技术提高他们的收入。基于深度学习使得图像识别变得简便，但是如何使得图像的</w:t>
-      </w:r>
-      <w:r>
-        <w:rPr>
-          <w:rFonts w:hint="eastAsia"/>
-        </w:rPr>
-        <w:t>识别</w:t>
-      </w:r>
-      <w:r>
-        <w:rPr>
-          <w:rFonts w:hint="eastAsia"/>
-        </w:rPr>
-        <w:t>准确度</w:t>
-      </w:r>
-      <w:r>
-        <w:rPr>
-          <w:rFonts w:hint="eastAsia"/>
-        </w:rPr>
-        <w:t>得到进一步提高却是一个很大的挑战</w:t>
+      </w:pPr>
+      <w:r>
+        <w:rPr>
+          <w:rFonts w:hint="eastAsia"/>
+        </w:rPr>
+        <w:t>项目涉及的相关研究领域是图像识别，该项目是</w:t>
+      </w:r>
+      <w:r>
+        <w:t>Kaggle的机器学习竞赛项目《Dogs vs. Cats Redux: Kernels Edition》，他是基于2013年的 《Dogs vs. Cats》项目，当时深度学习还没有得到充分应用。但是现在就连种黄瓜的农民也开始使用神经网络技术提高他们的收入。基于深度学习使得图像识别变得简便，但是如何使得图像的识别准确度得到进一步提高却是一个很大的挑战。</w:t>
       </w:r>
       <w:r>
         <w:rPr>
@@ -218,32 +102,15 @@
     <w:p>
       <w:pPr>
         <w:jc w:val="left"/>
-        <w:rPr>
-          <w:rFonts w:hint="eastAsia"/>
-        </w:rPr>
-      </w:pPr>
-      <w:r>
-        <w:tab/>
-      </w:r>
-      <w:r>
-        <w:rPr>
-          <w:rFonts w:hint="eastAsia"/>
-        </w:rPr>
-        <w:t>解决办法所针对的具体问题</w:t>
-      </w:r>
-      <w:r>
-        <w:rPr>
-          <w:rFonts w:hint="eastAsia"/>
-        </w:rPr>
-        <w:t>是：如何</w:t>
-      </w:r>
-      <w:r>
-        <w:rPr>
-          <w:rFonts w:ascii="Segoe UI" w:hAnsi="Segoe UI" w:cs="Segoe UI"/>
-          <w:color w:val="24292E"/>
-          <w:shd w:val="clear" w:color="auto" w:fill="FFFFFF"/>
-        </w:rPr>
-        <w:t>使用深度学习方法识别一张图片是猫还是狗</w:t>
+      </w:pPr>
+      <w:r>
+        <w:rPr>
+          <w:rFonts w:ascii="Helvetica" w:hAnsi="Helvetica" w:cs="Helvetica"/>
+          <w:color w:val="000000"/>
+          <w:szCs w:val="21"/>
+          <w:shd w:val="clear" w:color="auto" w:fill="FFFFFF"/>
+        </w:rPr>
+        <w:t>解决办法所针对的具体问题是：如何使用深度学习方法识别一张图片是猫还是狗，给出是狗的概率</w:t>
       </w:r>
       <w:r>
         <w:rPr>
@@ -251,7 +118,7 @@
           <w:color w:val="24292E"/>
           <w:shd w:val="clear" w:color="auto" w:fill="FFFFFF"/>
         </w:rPr>
-        <w:t>，给出是狗的概率。</w:t>
+        <w:t>。</w:t>
       </w:r>
     </w:p>
     <w:p>
@@ -280,126 +147,729 @@
         <w:jc w:val="left"/>
       </w:pPr>
       <w:r>
-        <w:tab/>
-      </w:r>
-      <w:r>
-        <w:rPr>
-          <w:rFonts w:hint="eastAsia"/>
-        </w:rPr>
-        <w:t>项目中需要用于模型训练的猫的图片数据和狗的图片数据</w:t>
-      </w:r>
-      <w:r>
-        <w:rPr>
-          <w:rFonts w:hint="eastAsia"/>
+        <w:rPr>
+          <w:rFonts w:ascii="Helvetica" w:hAnsi="Helvetica" w:cs="Helvetica"/>
+          <w:color w:val="000000"/>
+          <w:szCs w:val="21"/>
+          <w:shd w:val="clear" w:color="auto" w:fill="FFFFFF"/>
+        </w:rPr>
+        <w:t>项目中需要用于模型训练的猫的图片数据和狗的图片数据，由于素材越多越有利于模型训练，所以应该尽可能多的收集素材</w:t>
+      </w:r>
+      <w:r>
+        <w:rPr>
+          <w:rFonts w:hint="eastAsia"/>
+        </w:rPr>
+        <w:t>。</w:t>
+      </w:r>
+    </w:p>
+    <w:p>
+      <w:pPr>
+        <w:pStyle w:val="4"/>
+        <w:rPr>
+          <w:shd w:val="clear" w:color="auto" w:fill="FFFFFF"/>
+        </w:rPr>
+      </w:pPr>
+      <w:r>
+        <w:rPr>
+          <w:shd w:val="clear" w:color="auto" w:fill="FFFFFF"/>
+        </w:rPr>
+        <w:t>3.1 Kaggle数据集（All.zip）</w:t>
+      </w:r>
+    </w:p>
+    <w:p>
+      <w:pPr>
+        <w:jc w:val="left"/>
+        <w:rPr>
+          <w:rFonts w:ascii="Helvetica" w:hAnsi="Helvetica" w:cs="Helvetica" w:hint="eastAsia"/>
+          <w:color w:val="000000"/>
+          <w:szCs w:val="21"/>
+          <w:shd w:val="clear" w:color="auto" w:fill="FFFFFF"/>
+        </w:rPr>
+      </w:pPr>
+      <w:r>
+        <w:rPr>
+          <w:rFonts w:ascii="Helvetica" w:hAnsi="Helvetica" w:cs="Helvetica" w:hint="eastAsia"/>
+          <w:color w:val="000000"/>
+          <w:szCs w:val="21"/>
+          <w:shd w:val="clear" w:color="auto" w:fill="FFFFFF"/>
+        </w:rPr>
+        <w:t>下载地址：</w:t>
+      </w:r>
+      <w:r>
+        <w:rPr>
+          <w:rFonts w:ascii="Helvetica" w:hAnsi="Helvetica" w:cs="Helvetica"/>
+          <w:color w:val="000000"/>
+          <w:szCs w:val="21"/>
+          <w:shd w:val="clear" w:color="auto" w:fill="FFFFFF"/>
+        </w:rPr>
+        <w:t>https://www.kaggle.com/c/dogs-vs-cats-redux-kernels-edition/data</w:t>
+      </w:r>
+    </w:p>
+    <w:p>
+      <w:pPr>
+        <w:jc w:val="left"/>
+        <w:rPr>
+          <w:rFonts w:ascii="Helvetica" w:hAnsi="Helvetica" w:cs="Helvetica" w:hint="eastAsia"/>
+          <w:color w:val="000000"/>
+          <w:szCs w:val="21"/>
+          <w:shd w:val="clear" w:color="auto" w:fill="FFFFFF"/>
+        </w:rPr>
+      </w:pPr>
+      <w:r>
+        <w:rPr>
+          <w:rFonts w:ascii="Helvetica" w:hAnsi="Helvetica" w:cs="Helvetica"/>
+          <w:color w:val="000000"/>
+          <w:szCs w:val="21"/>
+          <w:shd w:val="clear" w:color="auto" w:fill="FFFFFF"/>
+        </w:rPr>
+        <w:t xml:space="preserve">Train </w:t>
+      </w:r>
+      <w:r>
+        <w:rPr>
+          <w:rFonts w:ascii="Helvetica" w:hAnsi="Helvetica" w:cs="Helvetica"/>
+          <w:color w:val="000000"/>
+          <w:szCs w:val="21"/>
+          <w:shd w:val="clear" w:color="auto" w:fill="FFFFFF"/>
+        </w:rPr>
+        <w:t>文件夹包含了</w:t>
+      </w:r>
+      <w:r>
+        <w:rPr>
+          <w:rFonts w:ascii="Helvetica" w:hAnsi="Helvetica" w:cs="Helvetica"/>
+          <w:color w:val="000000"/>
+          <w:szCs w:val="21"/>
+          <w:shd w:val="clear" w:color="auto" w:fill="FFFFFF"/>
+        </w:rPr>
+        <w:t xml:space="preserve"> 25000 </w:t>
+      </w:r>
+      <w:proofErr w:type="gramStart"/>
+      <w:r>
+        <w:rPr>
+          <w:rFonts w:ascii="Helvetica" w:hAnsi="Helvetica" w:cs="Helvetica"/>
+          <w:color w:val="000000"/>
+          <w:szCs w:val="21"/>
+          <w:shd w:val="clear" w:color="auto" w:fill="FFFFFF"/>
+        </w:rPr>
+        <w:t>张狗和</w:t>
+      </w:r>
+      <w:proofErr w:type="gramEnd"/>
+      <w:r>
+        <w:rPr>
+          <w:rFonts w:ascii="Helvetica" w:hAnsi="Helvetica" w:cs="Helvetica"/>
+          <w:color w:val="000000"/>
+          <w:szCs w:val="21"/>
+          <w:shd w:val="clear" w:color="auto" w:fill="FFFFFF"/>
+        </w:rPr>
+        <w:t>猫的图片，图片命名方式是：</w:t>
+      </w:r>
+    </w:p>
+    <w:p>
+      <w:pPr>
+        <w:pStyle w:val="ab"/>
+        <w:numPr>
+          <w:ilvl w:val="0"/>
+          <w:numId w:val="6"/>
+        </w:numPr>
+        <w:ind w:firstLineChars="0"/>
+        <w:jc w:val="left"/>
+        <w:rPr>
+          <w:rFonts w:ascii="Helvetica" w:hAnsi="Helvetica" w:cs="Helvetica"/>
+          <w:color w:val="000000"/>
+          <w:szCs w:val="21"/>
+          <w:shd w:val="clear" w:color="auto" w:fill="FFFFFF"/>
+        </w:rPr>
+      </w:pPr>
+      <w:r>
+        <w:rPr>
+          <w:rFonts w:ascii="Helvetica" w:hAnsi="Helvetica" w:cs="Helvetica" w:hint="eastAsia"/>
+          <w:color w:val="000000"/>
+          <w:szCs w:val="21"/>
+          <w:shd w:val="clear" w:color="auto" w:fill="FFFFFF"/>
+        </w:rPr>
+        <w:t>猫的图片：</w:t>
+      </w:r>
+      <w:r>
+        <w:rPr>
+          <w:rFonts w:ascii="Helvetica" w:hAnsi="Helvetica" w:cs="Helvetica"/>
+          <w:color w:val="000000"/>
+          <w:szCs w:val="21"/>
+          <w:shd w:val="clear" w:color="auto" w:fill="FFFFFF"/>
+        </w:rPr>
+        <w:t>cat.</w:t>
+      </w:r>
+      <w:r>
+        <w:rPr>
+          <w:rFonts w:ascii="Helvetica" w:hAnsi="Helvetica" w:cs="Helvetica"/>
+          <w:color w:val="000000"/>
+          <w:szCs w:val="21"/>
+          <w:shd w:val="clear" w:color="auto" w:fill="FFFFFF"/>
+        </w:rPr>
+        <w:t>编号</w:t>
+      </w:r>
+      <w:r>
+        <w:rPr>
+          <w:rFonts w:ascii="Helvetica" w:hAnsi="Helvetica" w:cs="Helvetica"/>
+          <w:color w:val="000000"/>
+          <w:szCs w:val="21"/>
+          <w:shd w:val="clear" w:color="auto" w:fill="FFFFFF"/>
+        </w:rPr>
+        <w:t>.jpg</w:t>
+      </w:r>
+    </w:p>
+    <w:p>
+      <w:pPr>
+        <w:pStyle w:val="ab"/>
+        <w:numPr>
+          <w:ilvl w:val="0"/>
+          <w:numId w:val="6"/>
+        </w:numPr>
+        <w:ind w:firstLineChars="0"/>
+        <w:jc w:val="left"/>
+        <w:rPr>
+          <w:rFonts w:ascii="Helvetica" w:hAnsi="Helvetica" w:cs="Helvetica"/>
+          <w:color w:val="000000"/>
+          <w:szCs w:val="21"/>
+          <w:shd w:val="clear" w:color="auto" w:fill="FFFFFF"/>
+        </w:rPr>
+      </w:pPr>
+      <w:r>
+        <w:rPr>
+          <w:rFonts w:ascii="Helvetica" w:hAnsi="Helvetica" w:cs="Helvetica" w:hint="eastAsia"/>
+          <w:color w:val="000000"/>
+          <w:szCs w:val="21"/>
+          <w:shd w:val="clear" w:color="auto" w:fill="FFFFFF"/>
+        </w:rPr>
+        <w:t>狗的图片：</w:t>
+      </w:r>
+      <w:r>
+        <w:rPr>
+          <w:rFonts w:ascii="Helvetica" w:hAnsi="Helvetica" w:cs="Helvetica"/>
+          <w:color w:val="000000"/>
+          <w:szCs w:val="21"/>
+          <w:shd w:val="clear" w:color="auto" w:fill="FFFFFF"/>
+        </w:rPr>
+        <w:t>dog.</w:t>
+      </w:r>
+      <w:r>
+        <w:rPr>
+          <w:rFonts w:ascii="Helvetica" w:hAnsi="Helvetica" w:cs="Helvetica"/>
+          <w:color w:val="000000"/>
+          <w:szCs w:val="21"/>
+          <w:shd w:val="clear" w:color="auto" w:fill="FFFFFF"/>
+        </w:rPr>
+        <w:t>编号</w:t>
+      </w:r>
+      <w:r>
+        <w:rPr>
+          <w:rFonts w:ascii="Helvetica" w:hAnsi="Helvetica" w:cs="Helvetica"/>
+          <w:color w:val="000000"/>
+          <w:szCs w:val="21"/>
+          <w:shd w:val="clear" w:color="auto" w:fill="FFFFFF"/>
+        </w:rPr>
+        <w:t>.jpg</w:t>
+      </w:r>
+    </w:p>
+    <w:p>
+      <w:pPr>
+        <w:jc w:val="left"/>
+        <w:rPr>
+          <w:rFonts w:ascii="Helvetica" w:hAnsi="Helvetica" w:cs="Helvetica" w:hint="eastAsia"/>
+          <w:color w:val="000000"/>
+          <w:szCs w:val="21"/>
+          <w:shd w:val="clear" w:color="auto" w:fill="FFFFFF"/>
+        </w:rPr>
+      </w:pPr>
+      <w:r>
+        <w:rPr>
+          <w:rFonts w:ascii="Helvetica" w:hAnsi="Helvetica" w:cs="Helvetica"/>
+          <w:color w:val="000000"/>
+          <w:szCs w:val="21"/>
+          <w:shd w:val="clear" w:color="auto" w:fill="FFFFFF"/>
+        </w:rPr>
+        <w:t xml:space="preserve">Test </w:t>
+      </w:r>
+      <w:r>
+        <w:rPr>
+          <w:rFonts w:ascii="Helvetica" w:hAnsi="Helvetica" w:cs="Helvetica"/>
+          <w:color w:val="000000"/>
+          <w:szCs w:val="21"/>
+          <w:shd w:val="clear" w:color="auto" w:fill="FFFFFF"/>
+        </w:rPr>
+        <w:t>文件夹包含了</w:t>
+      </w:r>
+      <w:r>
+        <w:rPr>
+          <w:rFonts w:ascii="Helvetica" w:hAnsi="Helvetica" w:cs="Helvetica"/>
+          <w:color w:val="000000"/>
+          <w:szCs w:val="21"/>
+          <w:shd w:val="clear" w:color="auto" w:fill="FFFFFF"/>
+        </w:rPr>
+        <w:t xml:space="preserve"> 12500 </w:t>
+      </w:r>
+      <w:r>
+        <w:rPr>
+          <w:rFonts w:ascii="Helvetica" w:hAnsi="Helvetica" w:cs="Helvetica"/>
+          <w:color w:val="000000"/>
+          <w:szCs w:val="21"/>
+          <w:shd w:val="clear" w:color="auto" w:fill="FFFFFF"/>
+        </w:rPr>
+        <w:t>张图片，图片命名方式是：</w:t>
+      </w:r>
+    </w:p>
+    <w:p>
+      <w:pPr>
+        <w:pStyle w:val="ab"/>
+        <w:numPr>
+          <w:ilvl w:val="0"/>
+          <w:numId w:val="7"/>
+        </w:numPr>
+        <w:ind w:firstLineChars="0"/>
+        <w:jc w:val="left"/>
+        <w:rPr>
+          <w:rFonts w:ascii="Helvetica" w:hAnsi="Helvetica" w:cs="Helvetica" w:hint="eastAsia"/>
+          <w:color w:val="000000"/>
+          <w:szCs w:val="21"/>
+          <w:shd w:val="clear" w:color="auto" w:fill="FFFFFF"/>
+        </w:rPr>
+      </w:pPr>
+      <w:r>
+        <w:rPr>
+          <w:rFonts w:ascii="Helvetica" w:hAnsi="Helvetica" w:cs="Helvetica" w:hint="eastAsia"/>
+          <w:color w:val="000000"/>
+          <w:szCs w:val="21"/>
+          <w:shd w:val="clear" w:color="auto" w:fill="FFFFFF"/>
+        </w:rPr>
+        <w:t>编号</w:t>
+      </w:r>
+      <w:r>
+        <w:rPr>
+          <w:rFonts w:ascii="Helvetica" w:hAnsi="Helvetica" w:cs="Helvetica"/>
+          <w:color w:val="000000"/>
+          <w:szCs w:val="21"/>
+          <w:shd w:val="clear" w:color="auto" w:fill="FFFFFF"/>
+        </w:rPr>
+        <w:t>.jpg</w:t>
+      </w:r>
+      <w:bookmarkStart w:id="0" w:name="_GoBack"/>
+      <w:bookmarkEnd w:id="0"/>
+    </w:p>
+    <w:p>
+      <w:pPr>
+        <w:jc w:val="left"/>
+        <w:rPr>
+          <w:rFonts w:ascii="Helvetica" w:hAnsi="Helvetica" w:cs="Helvetica" w:hint="eastAsia"/>
+          <w:color w:val="000000"/>
+          <w:szCs w:val="21"/>
+          <w:shd w:val="clear" w:color="auto" w:fill="FFFFFF"/>
+        </w:rPr>
+      </w:pPr>
+      <w:r>
+        <w:rPr>
+          <w:rFonts w:ascii="Helvetica" w:hAnsi="Helvetica" w:cs="Helvetica" w:hint="eastAsia"/>
+          <w:color w:val="000000"/>
+          <w:szCs w:val="21"/>
+          <w:shd w:val="clear" w:color="auto" w:fill="FFFFFF"/>
+        </w:rPr>
+        <w:t>搜集的图片数据的尺寸不一</w:t>
+      </w:r>
+      <w:r>
+        <w:rPr>
+          <w:rFonts w:ascii="Helvetica" w:hAnsi="Helvetica" w:cs="Helvetica" w:hint="eastAsia"/>
+          <w:color w:val="000000"/>
+          <w:szCs w:val="21"/>
+          <w:shd w:val="clear" w:color="auto" w:fill="FFFFFF"/>
         </w:rPr>
         <w:t>，</w:t>
       </w:r>
       <w:r>
         <w:rPr>
-          <w:rFonts w:hint="eastAsia"/>
-        </w:rPr>
-        <w:t>由于素材越多越有利于模型训练，所以应该尽可能多的收集素材。</w:t>
+          <w:rFonts w:ascii="Helvetica" w:hAnsi="Helvetica" w:cs="Helvetica" w:hint="eastAsia"/>
+          <w:color w:val="000000"/>
+          <w:szCs w:val="21"/>
+          <w:shd w:val="clear" w:color="auto" w:fill="FFFFFF"/>
+        </w:rPr>
+        <w:t>例如：在</w:t>
+      </w:r>
+      <w:proofErr w:type="spellStart"/>
+      <w:r>
+        <w:rPr>
+          <w:rFonts w:ascii="Helvetica" w:hAnsi="Helvetica" w:cs="Helvetica"/>
+          <w:color w:val="000000"/>
+          <w:szCs w:val="21"/>
+          <w:shd w:val="clear" w:color="auto" w:fill="FFFFFF"/>
+        </w:rPr>
+        <w:t>kaggle</w:t>
+      </w:r>
+      <w:proofErr w:type="spellEnd"/>
+      <w:r>
+        <w:rPr>
+          <w:rFonts w:ascii="Helvetica" w:hAnsi="Helvetica" w:cs="Helvetica"/>
+          <w:color w:val="000000"/>
+          <w:szCs w:val="21"/>
+          <w:shd w:val="clear" w:color="auto" w:fill="FFFFFF"/>
+        </w:rPr>
+        <w:t>数据集中的</w:t>
+      </w:r>
+      <w:r>
+        <w:rPr>
+          <w:rFonts w:ascii="Helvetica" w:hAnsi="Helvetica" w:cs="Helvetica"/>
+          <w:color w:val="000000"/>
+          <w:szCs w:val="21"/>
+          <w:shd w:val="clear" w:color="auto" w:fill="FFFFFF"/>
+        </w:rPr>
+        <w:t xml:space="preserve"> train</w:t>
+      </w:r>
+      <w:r>
+        <w:rPr>
+          <w:rFonts w:ascii="Helvetica" w:hAnsi="Helvetica" w:cs="Helvetica"/>
+          <w:color w:val="000000"/>
+          <w:szCs w:val="21"/>
+          <w:shd w:val="clear" w:color="auto" w:fill="FFFFFF"/>
+        </w:rPr>
+        <w:t>文件夹中的最小图片</w:t>
+      </w:r>
+      <w:r>
+        <w:rPr>
+          <w:rFonts w:ascii="Helvetica" w:hAnsi="Helvetica" w:cs="Helvetica"/>
+          <w:color w:val="000000"/>
+          <w:szCs w:val="21"/>
+          <w:shd w:val="clear" w:color="auto" w:fill="FFFFFF"/>
+        </w:rPr>
+        <w:t>cat.4821.jpg(60</w:t>
+      </w:r>
+      <w:r>
+        <w:rPr>
+          <w:rFonts w:ascii="Helvetica" w:hAnsi="Helvetica" w:cs="Helvetica" w:hint="eastAsia"/>
+          <w:color w:val="000000"/>
+          <w:szCs w:val="21"/>
+          <w:shd w:val="clear" w:color="auto" w:fill="FFFFFF"/>
+        </w:rPr>
+        <w:t>*</w:t>
+      </w:r>
+      <w:r>
+        <w:rPr>
+          <w:rFonts w:ascii="Helvetica" w:hAnsi="Helvetica" w:cs="Helvetica"/>
+          <w:color w:val="000000"/>
+          <w:szCs w:val="21"/>
+          <w:shd w:val="clear" w:color="auto" w:fill="FFFFFF"/>
+        </w:rPr>
+        <w:t>39)</w:t>
+      </w:r>
+      <w:r>
+        <w:rPr>
+          <w:rFonts w:ascii="Helvetica" w:hAnsi="Helvetica" w:cs="Helvetica"/>
+          <w:color w:val="000000"/>
+          <w:szCs w:val="21"/>
+          <w:shd w:val="clear" w:color="auto" w:fill="FFFFFF"/>
+        </w:rPr>
+        <w:t>，最大图片是</w:t>
+      </w:r>
+      <w:r>
+        <w:rPr>
+          <w:rFonts w:ascii="Helvetica" w:hAnsi="Helvetica" w:cs="Helvetica"/>
+          <w:color w:val="000000"/>
+          <w:szCs w:val="21"/>
+          <w:shd w:val="clear" w:color="auto" w:fill="FFFFFF"/>
+        </w:rPr>
+        <w:t>cat_835.jpg(1023</w:t>
+      </w:r>
+      <w:r>
+        <w:rPr>
+          <w:rFonts w:ascii="Helvetica" w:hAnsi="Helvetica" w:cs="Helvetica" w:hint="eastAsia"/>
+          <w:color w:val="000000"/>
+          <w:szCs w:val="21"/>
+          <w:shd w:val="clear" w:color="auto" w:fill="FFFFFF"/>
+        </w:rPr>
+        <w:t>*</w:t>
+      </w:r>
+      <w:r>
+        <w:rPr>
+          <w:rFonts w:ascii="Helvetica" w:hAnsi="Helvetica" w:cs="Helvetica"/>
+          <w:color w:val="000000"/>
+          <w:szCs w:val="21"/>
+          <w:shd w:val="clear" w:color="auto" w:fill="FFFFFF"/>
+        </w:rPr>
+        <w:t>768)</w:t>
+      </w:r>
+      <w:r>
+        <w:rPr>
+          <w:rFonts w:ascii="Helvetica" w:hAnsi="Helvetica" w:cs="Helvetica"/>
+          <w:color w:val="000000"/>
+          <w:szCs w:val="21"/>
+          <w:shd w:val="clear" w:color="auto" w:fill="FFFFFF"/>
+        </w:rPr>
+        <w:t>，图片的大小是不同的</w:t>
+      </w:r>
+      <w:r>
+        <w:rPr>
+          <w:rFonts w:ascii="Helvetica" w:hAnsi="Helvetica" w:cs="Helvetica" w:hint="eastAsia"/>
+          <w:color w:val="000000"/>
+          <w:szCs w:val="21"/>
+          <w:shd w:val="clear" w:color="auto" w:fill="FFFFFF"/>
+        </w:rPr>
+        <w:t>，需要进行缩放处理</w:t>
+      </w:r>
+      <w:r>
+        <w:rPr>
+          <w:rFonts w:ascii="Helvetica" w:hAnsi="Helvetica" w:cs="Helvetica" w:hint="eastAsia"/>
+          <w:color w:val="000000"/>
+          <w:szCs w:val="21"/>
+          <w:shd w:val="clear" w:color="auto" w:fill="FFFFFF"/>
+        </w:rPr>
+        <w:t>。</w:t>
       </w:r>
     </w:p>
     <w:p>
       <w:pPr>
         <w:jc w:val="left"/>
-      </w:pPr>
-      <w:r>
-        <w:tab/>
-        <w:t>K</w:t>
-      </w:r>
-      <w:r>
-        <w:rPr>
-          <w:rFonts w:hint="eastAsia"/>
-        </w:rPr>
-        <w:t>agg</w:t>
-      </w:r>
-      <w:r>
-        <w:t>le</w:t>
-      </w:r>
-      <w:r>
-        <w:rPr>
-          <w:rFonts w:hint="eastAsia"/>
-        </w:rPr>
-        <w:t>数据集下载地址：</w:t>
-      </w:r>
-      <w:hyperlink r:id="rId7" w:history="1">
-        <w:r>
-          <w:rPr>
-            <w:rStyle w:val="a9"/>
-          </w:rPr>
-          <w:t>https://www.kaggle.com/c/dogs-vs-cats-redux-kernels-edition/data</w:t>
-        </w:r>
-      </w:hyperlink>
+        <w:rPr>
+          <w:rFonts w:ascii="Helvetica" w:hAnsi="Helvetica" w:cs="Helvetica"/>
+          <w:color w:val="000000"/>
+          <w:szCs w:val="21"/>
+          <w:shd w:val="clear" w:color="auto" w:fill="FFFFFF"/>
+        </w:rPr>
+      </w:pPr>
+    </w:p>
+    <w:p>
+      <w:pPr>
+        <w:pStyle w:val="4"/>
+        <w:rPr>
+          <w:shd w:val="clear" w:color="auto" w:fill="FFFFFF"/>
+        </w:rPr>
+      </w:pPr>
+      <w:r>
+        <w:rPr>
+          <w:shd w:val="clear" w:color="auto" w:fill="FFFFFF"/>
+        </w:rPr>
+        <w:lastRenderedPageBreak/>
+        <w:t>3.2 扩展数据集 （images.tar.gz）</w:t>
+      </w:r>
     </w:p>
     <w:p>
       <w:pPr>
         <w:jc w:val="left"/>
-      </w:pPr>
-      <w:r>
-        <w:tab/>
-      </w:r>
-      <w:r>
-        <w:rPr>
-          <w:rFonts w:hint="eastAsia"/>
-        </w:rPr>
-        <w:t>扩展数据集</w:t>
-      </w:r>
-      <w:r>
-        <w:rPr>
-          <w:rFonts w:hint="eastAsia"/>
-        </w:rPr>
-        <w:t>下载地址</w:t>
-      </w:r>
-      <w:r>
-        <w:rPr>
-          <w:rFonts w:hint="eastAsia"/>
-        </w:rPr>
-        <w:t>：</w:t>
-      </w:r>
-      <w:hyperlink r:id="rId8" w:history="1">
-        <w:r>
-          <w:rPr>
-            <w:rStyle w:val="a9"/>
-          </w:rPr>
-          <w:t>http://www.robots.ox.ac.uk/~vgg/data/pets/</w:t>
-        </w:r>
-      </w:hyperlink>
+        <w:rPr>
+          <w:rFonts w:ascii="Helvetica" w:hAnsi="Helvetica" w:cs="Helvetica" w:hint="eastAsia"/>
+          <w:color w:val="000000"/>
+          <w:szCs w:val="21"/>
+          <w:shd w:val="clear" w:color="auto" w:fill="FFFFFF"/>
+        </w:rPr>
+      </w:pPr>
+      <w:r>
+        <w:rPr>
+          <w:rFonts w:ascii="Helvetica" w:hAnsi="Helvetica" w:cs="Helvetica" w:hint="eastAsia"/>
+          <w:color w:val="000000"/>
+          <w:szCs w:val="21"/>
+          <w:shd w:val="clear" w:color="auto" w:fill="FFFFFF"/>
+        </w:rPr>
+        <w:t>下载地址：</w:t>
+      </w:r>
+      <w:r>
+        <w:rPr>
+          <w:rFonts w:ascii="Helvetica" w:hAnsi="Helvetica" w:cs="Helvetica"/>
+          <w:color w:val="000000"/>
+          <w:szCs w:val="21"/>
+          <w:shd w:val="clear" w:color="auto" w:fill="FFFFFF"/>
+        </w:rPr>
+        <w:t>http://www.robots.ox.ac.uk/~vgg/data/pets/</w:t>
+      </w:r>
     </w:p>
     <w:p>
       <w:pPr>
         <w:jc w:val="left"/>
         <w:rPr>
-          <w:rFonts w:hint="eastAsia"/>
-        </w:rPr>
-      </w:pPr>
-      <w:r>
-        <w:tab/>
-      </w:r>
-      <w:r>
-        <w:rPr>
-          <w:rFonts w:hint="eastAsia"/>
-        </w:rPr>
-        <w:t>项目中的输入的数据就是猫或者狗的图片</w:t>
-      </w:r>
-      <w:r>
-        <w:rPr>
-          <w:rFonts w:hint="eastAsia"/>
-        </w:rPr>
-        <w:t>，</w:t>
-      </w:r>
-      <w:r>
-        <w:rPr>
-          <w:rFonts w:hint="eastAsia"/>
-        </w:rPr>
-        <w:t>输出的是狗的概率</w:t>
-      </w:r>
-      <w:r>
-        <w:rPr>
-          <w:rFonts w:hint="eastAsia"/>
-        </w:rPr>
-        <w:t>。</w:t>
+          <w:rFonts w:ascii="Helvetica" w:hAnsi="Helvetica" w:cs="Helvetica" w:hint="eastAsia"/>
+          <w:color w:val="000000"/>
+          <w:szCs w:val="21"/>
+          <w:shd w:val="clear" w:color="auto" w:fill="FFFFFF"/>
+        </w:rPr>
+      </w:pPr>
+      <w:r>
+        <w:rPr>
+          <w:rFonts w:ascii="Helvetica" w:hAnsi="Helvetica" w:cs="Helvetica" w:hint="eastAsia"/>
+          <w:color w:val="000000"/>
+          <w:szCs w:val="21"/>
+          <w:shd w:val="clear" w:color="auto" w:fill="FFFFFF"/>
+        </w:rPr>
+        <w:t>下载</w:t>
+      </w:r>
+      <w:r>
+        <w:rPr>
+          <w:rFonts w:ascii="Helvetica" w:hAnsi="Helvetica" w:cs="Helvetica"/>
+          <w:color w:val="000000"/>
+          <w:szCs w:val="21"/>
+          <w:shd w:val="clear" w:color="auto" w:fill="FFFFFF"/>
+        </w:rPr>
+        <w:t xml:space="preserve"> </w:t>
+      </w:r>
+      <w:proofErr w:type="spellStart"/>
+      <w:r>
+        <w:rPr>
+          <w:rFonts w:ascii="Helvetica" w:hAnsi="Helvetica" w:cs="Helvetica"/>
+          <w:color w:val="000000"/>
+          <w:szCs w:val="21"/>
+          <w:shd w:val="clear" w:color="auto" w:fill="FFFFFF"/>
+        </w:rPr>
+        <w:t>Groundtruth_data</w:t>
+      </w:r>
+      <w:proofErr w:type="spellEnd"/>
+      <w:r>
+        <w:rPr>
+          <w:rFonts w:ascii="Helvetica" w:hAnsi="Helvetica" w:cs="Helvetica"/>
+          <w:color w:val="000000"/>
+          <w:szCs w:val="21"/>
+          <w:shd w:val="clear" w:color="auto" w:fill="FFFFFF"/>
+        </w:rPr>
+        <w:t xml:space="preserve">: images.tar.gz </w:t>
+      </w:r>
+      <w:r>
+        <w:rPr>
+          <w:rFonts w:ascii="Helvetica" w:hAnsi="Helvetica" w:cs="Helvetica"/>
+          <w:color w:val="000000"/>
+          <w:szCs w:val="21"/>
+          <w:shd w:val="clear" w:color="auto" w:fill="FFFFFF"/>
+        </w:rPr>
+        <w:t>文件，包含了</w:t>
+      </w:r>
+      <w:r>
+        <w:rPr>
+          <w:rFonts w:ascii="Helvetica" w:hAnsi="Helvetica" w:cs="Helvetica"/>
+          <w:color w:val="000000"/>
+          <w:szCs w:val="21"/>
+          <w:shd w:val="clear" w:color="auto" w:fill="FFFFFF"/>
+        </w:rPr>
+        <w:t xml:space="preserve"> 7393</w:t>
+      </w:r>
+      <w:r>
+        <w:rPr>
+          <w:rFonts w:ascii="Helvetica" w:hAnsi="Helvetica" w:cs="Helvetica"/>
+          <w:color w:val="000000"/>
+          <w:szCs w:val="21"/>
+          <w:shd w:val="clear" w:color="auto" w:fill="FFFFFF"/>
+        </w:rPr>
+        <w:t>张猫和狗的图片，文件命名方式是：</w:t>
+      </w:r>
+    </w:p>
+    <w:p>
+      <w:pPr>
+        <w:pStyle w:val="ab"/>
+        <w:numPr>
+          <w:ilvl w:val="0"/>
+          <w:numId w:val="5"/>
+        </w:numPr>
+        <w:ind w:firstLineChars="0"/>
+        <w:jc w:val="left"/>
+        <w:rPr>
+          <w:rFonts w:ascii="Helvetica" w:hAnsi="Helvetica" w:cs="Helvetica"/>
+          <w:color w:val="000000"/>
+          <w:szCs w:val="21"/>
+          <w:shd w:val="clear" w:color="auto" w:fill="FFFFFF"/>
+        </w:rPr>
+      </w:pPr>
+      <w:r>
+        <w:rPr>
+          <w:rFonts w:ascii="Helvetica" w:hAnsi="Helvetica" w:cs="Helvetica" w:hint="eastAsia"/>
+          <w:color w:val="000000"/>
+          <w:szCs w:val="21"/>
+          <w:shd w:val="clear" w:color="auto" w:fill="FFFFFF"/>
+        </w:rPr>
+        <w:t>品种</w:t>
+      </w:r>
+      <w:r>
+        <w:rPr>
+          <w:rFonts w:ascii="Helvetica" w:hAnsi="Helvetica" w:cs="Helvetica"/>
+          <w:color w:val="000000"/>
+          <w:szCs w:val="21"/>
+          <w:shd w:val="clear" w:color="auto" w:fill="FFFFFF"/>
+        </w:rPr>
+        <w:t>_</w:t>
+      </w:r>
+      <w:r>
+        <w:rPr>
+          <w:rFonts w:ascii="Helvetica" w:hAnsi="Helvetica" w:cs="Helvetica"/>
+          <w:color w:val="000000"/>
+          <w:szCs w:val="21"/>
+          <w:shd w:val="clear" w:color="auto" w:fill="FFFFFF"/>
+        </w:rPr>
+        <w:t>编号</w:t>
+      </w:r>
+      <w:r>
+        <w:rPr>
+          <w:rFonts w:ascii="Helvetica" w:hAnsi="Helvetica" w:cs="Helvetica"/>
+          <w:color w:val="000000"/>
+          <w:szCs w:val="21"/>
+          <w:shd w:val="clear" w:color="auto" w:fill="FFFFFF"/>
+        </w:rPr>
+        <w:t>.jpg</w:t>
+      </w:r>
+    </w:p>
+    <w:p>
+      <w:pPr>
+        <w:pStyle w:val="ab"/>
+        <w:numPr>
+          <w:ilvl w:val="0"/>
+          <w:numId w:val="5"/>
+        </w:numPr>
+        <w:ind w:firstLineChars="0"/>
+        <w:jc w:val="left"/>
+        <w:rPr>
+          <w:rFonts w:ascii="Helvetica" w:hAnsi="Helvetica" w:cs="Helvetica"/>
+          <w:color w:val="000000"/>
+          <w:szCs w:val="21"/>
+          <w:shd w:val="clear" w:color="auto" w:fill="FFFFFF"/>
+        </w:rPr>
+      </w:pPr>
+      <w:r>
+        <w:rPr>
+          <w:rFonts w:ascii="Helvetica" w:hAnsi="Helvetica" w:cs="Helvetica" w:hint="eastAsia"/>
+          <w:color w:val="000000"/>
+          <w:szCs w:val="21"/>
+          <w:shd w:val="clear" w:color="auto" w:fill="FFFFFF"/>
+        </w:rPr>
+        <w:t>产地品种编号</w:t>
+      </w:r>
+      <w:r>
+        <w:rPr>
+          <w:rFonts w:ascii="Helvetica" w:hAnsi="Helvetica" w:cs="Helvetica"/>
+          <w:color w:val="000000"/>
+          <w:szCs w:val="21"/>
+          <w:shd w:val="clear" w:color="auto" w:fill="FFFFFF"/>
+        </w:rPr>
+        <w:t>.jpg</w:t>
+      </w:r>
+    </w:p>
+    <w:p>
+      <w:pPr>
+        <w:pStyle w:val="4"/>
+        <w:rPr>
+          <w:shd w:val="clear" w:color="auto" w:fill="FFFFFF"/>
+        </w:rPr>
+      </w:pPr>
+      <w:r>
+        <w:rPr>
+          <w:shd w:val="clear" w:color="auto" w:fill="FFFFFF"/>
+        </w:rPr>
+        <w:t>3.3 输入</w:t>
+      </w:r>
+    </w:p>
+    <w:p>
+      <w:pPr>
+        <w:jc w:val="left"/>
+        <w:rPr>
+          <w:rFonts w:ascii="Helvetica" w:hAnsi="Helvetica" w:cs="Helvetica" w:hint="eastAsia"/>
+          <w:color w:val="000000"/>
+          <w:szCs w:val="21"/>
+          <w:shd w:val="clear" w:color="auto" w:fill="FFFFFF"/>
+        </w:rPr>
+      </w:pPr>
+      <w:r>
+        <w:rPr>
+          <w:rFonts w:ascii="Helvetica" w:hAnsi="Helvetica" w:cs="Helvetica" w:hint="eastAsia"/>
+          <w:color w:val="000000"/>
+          <w:szCs w:val="21"/>
+          <w:shd w:val="clear" w:color="auto" w:fill="FFFFFF"/>
+        </w:rPr>
+        <w:t>项目中的输入的数据就是猫或者狗的图片，输出的是狗的概率。</w:t>
       </w:r>
     </w:p>
     <w:p>
@@ -428,9 +898,6 @@
         <w:jc w:val="left"/>
       </w:pPr>
       <w:r>
-        <w:tab/>
-      </w:r>
-      <w:r>
         <w:rPr>
           <w:rFonts w:hint="eastAsia"/>
         </w:rPr>
@@ -464,13 +931,7 @@
         <w:rPr>
           <w:rFonts w:hint="eastAsia"/>
         </w:rPr>
-        <w:t>进行</w:t>
-      </w:r>
-      <w:r>
-        <w:rPr>
-          <w:rFonts w:hint="eastAsia"/>
-        </w:rPr>
-        <w:t>模型</w:t>
+        <w:t>进行模型</w:t>
       </w:r>
       <w:r>
         <w:rPr>
@@ -524,9 +985,6 @@
     <w:p>
       <w:pPr>
         <w:jc w:val="left"/>
-        <w:rPr>
-          <w:rFonts w:hint="eastAsia"/>
-        </w:rPr>
       </w:pPr>
       <w:r>
         <w:tab/>
@@ -617,9 +1075,6 @@
         </w:numPr>
         <w:ind w:firstLineChars="0"/>
         <w:jc w:val="left"/>
-        <w:rPr>
-          <w:rFonts w:hint="eastAsia"/>
-        </w:rPr>
       </w:pPr>
       <w:r>
         <w:rPr>
@@ -643,131 +1098,203 @@
         <w:rPr>
           <w:rFonts w:hint="eastAsia"/>
         </w:rPr>
-        <w:lastRenderedPageBreak/>
         <w:t>基准模型</w:t>
       </w:r>
     </w:p>
     <w:p>
       <w:pPr>
-        <w:jc w:val="left"/>
-        <w:rPr>
-          <w:rFonts w:hint="eastAsia"/>
-        </w:rPr>
-      </w:pPr>
-      <w:r>
-        <w:tab/>
-      </w:r>
-      <w:r>
-        <w:rPr>
-          <w:rFonts w:hint="eastAsia"/>
-        </w:rPr>
-        <w:t>基础模型使用V</w:t>
-      </w:r>
-      <w:r>
-        <w:t>GG</w:t>
-      </w:r>
-      <w:r>
-        <w:t>1</w:t>
-      </w:r>
-      <w:r>
-        <w:t>6</w:t>
-      </w:r>
-      <w:r>
-        <w:rPr>
-          <w:rFonts w:hint="eastAsia"/>
-        </w:rPr>
-        <w:t xml:space="preserve">该模型的准确度较高，但是网络架构 </w:t>
-      </w:r>
-      <w:r>
-        <w:t xml:space="preserve">weight </w:t>
-      </w:r>
-      <w:r>
-        <w:rPr>
-          <w:rFonts w:hint="eastAsia"/>
-        </w:rPr>
-        <w:t>数量较大，很消耗磁盘空间，网络比较深</w:t>
-      </w:r>
-      <w:r>
-        <w:rPr>
-          <w:rFonts w:hint="eastAsia"/>
-        </w:rPr>
-        <w:t>，</w:t>
-      </w:r>
-      <w:r>
-        <w:rPr>
-          <w:rFonts w:hint="eastAsia"/>
-        </w:rPr>
-        <w:t>该模型精度可以达到4</w:t>
-      </w:r>
-      <w:r>
-        <w:t>4</w:t>
-      </w:r>
-      <w:r>
-        <w:rPr>
-          <w:rFonts w:hint="eastAsia"/>
-        </w:rPr>
-        <w:t>%左右</w:t>
-      </w:r>
-      <w:r>
-        <w:rPr>
-          <w:rFonts w:hint="eastAsia"/>
-        </w:rPr>
-        <w:t>。</w:t>
-      </w:r>
-      <w:r>
-        <w:rPr>
-          <w:rFonts w:hint="eastAsia"/>
-        </w:rPr>
-        <w:t>通过</w:t>
-      </w:r>
-      <w:r>
-        <w:rPr>
-          <w:rFonts w:hint="eastAsia"/>
-        </w:rPr>
-        <w:t>与</w:t>
-      </w:r>
-      <w:r>
-        <w:rPr>
-          <w:rFonts w:hint="eastAsia"/>
-        </w:rPr>
-        <w:t>I</w:t>
-      </w:r>
-      <w:r>
-        <w:t>nceptionV3</w:t>
-      </w:r>
-      <w:r>
-        <w:rPr>
-          <w:rFonts w:hint="eastAsia"/>
-        </w:rPr>
-        <w:t>模型进行对比</w:t>
-      </w:r>
-      <w:r>
-        <w:rPr>
-          <w:rFonts w:hint="eastAsia"/>
-        </w:rPr>
-        <w:t>来评估使用In</w:t>
-      </w:r>
-      <w:r>
-        <w:t>ceptionV3</w:t>
-      </w:r>
-      <w:r>
-        <w:rPr>
-          <w:rFonts w:hint="eastAsia"/>
-        </w:rPr>
-        <w:t>模型的效果</w:t>
-      </w:r>
-      <w:r>
-        <w:rPr>
-          <w:rFonts w:hint="eastAsia"/>
-        </w:rPr>
-        <w:t>如何</w:t>
-      </w:r>
-      <w:r>
-        <w:rPr>
-          <w:rFonts w:hint="eastAsia"/>
-        </w:rPr>
-        <w:t>。</w:t>
-      </w:r>
+        <w:pStyle w:val="ad"/>
+        <w:shd w:val="clear" w:color="auto" w:fill="FFFFFF"/>
+        <w:spacing w:before="240" w:beforeAutospacing="0" w:after="0" w:afterAutospacing="0"/>
+        <w:rPr>
+          <w:rFonts w:ascii="Helvetica" w:hAnsi="Helvetica" w:cs="Helvetica"/>
+          <w:color w:val="000000"/>
+          <w:sz w:val="21"/>
+          <w:szCs w:val="21"/>
+        </w:rPr>
+      </w:pPr>
+      <w:r>
+        <w:rPr>
+          <w:rFonts w:ascii="Helvetica" w:hAnsi="Helvetica" w:cs="Helvetica"/>
+          <w:color w:val="000000"/>
+          <w:sz w:val="21"/>
+          <w:szCs w:val="21"/>
+        </w:rPr>
+        <w:t>本项目的最低要求是</w:t>
+      </w:r>
+      <w:r>
+        <w:rPr>
+          <w:rFonts w:ascii="Helvetica" w:hAnsi="Helvetica" w:cs="Helvetica"/>
+          <w:color w:val="000000"/>
+          <w:sz w:val="21"/>
+          <w:szCs w:val="21"/>
+        </w:rPr>
+        <w:t xml:space="preserve"> </w:t>
+      </w:r>
+      <w:proofErr w:type="spellStart"/>
+      <w:r>
+        <w:rPr>
+          <w:rFonts w:ascii="Helvetica" w:hAnsi="Helvetica" w:cs="Helvetica"/>
+          <w:color w:val="000000"/>
+          <w:sz w:val="21"/>
+          <w:szCs w:val="21"/>
+        </w:rPr>
+        <w:t>kaggle</w:t>
+      </w:r>
+      <w:proofErr w:type="spellEnd"/>
+      <w:r>
+        <w:rPr>
+          <w:rFonts w:ascii="Helvetica" w:hAnsi="Helvetica" w:cs="Helvetica"/>
+          <w:color w:val="000000"/>
+          <w:sz w:val="21"/>
+          <w:szCs w:val="21"/>
+        </w:rPr>
+        <w:t xml:space="preserve"> Public Leaderboard </w:t>
+      </w:r>
+      <w:r>
+        <w:rPr>
+          <w:rFonts w:ascii="Helvetica" w:hAnsi="Helvetica" w:cs="Helvetica"/>
+          <w:color w:val="000000"/>
+          <w:sz w:val="21"/>
+          <w:szCs w:val="21"/>
+        </w:rPr>
+        <w:t>前</w:t>
+      </w:r>
+      <w:r>
+        <w:rPr>
+          <w:rFonts w:ascii="Helvetica" w:hAnsi="Helvetica" w:cs="Helvetica"/>
+          <w:color w:val="000000"/>
+          <w:sz w:val="21"/>
+          <w:szCs w:val="21"/>
+        </w:rPr>
+        <w:t>10%</w:t>
+      </w:r>
+      <w:r>
+        <w:rPr>
+          <w:rFonts w:ascii="Helvetica" w:hAnsi="Helvetica" w:cs="Helvetica"/>
+          <w:color w:val="000000"/>
+          <w:sz w:val="21"/>
+          <w:szCs w:val="21"/>
+        </w:rPr>
+        <w:t>，也就是在</w:t>
+      </w:r>
+      <w:r>
+        <w:rPr>
+          <w:rFonts w:ascii="Helvetica" w:hAnsi="Helvetica" w:cs="Helvetica"/>
+          <w:color w:val="000000"/>
+          <w:sz w:val="21"/>
+          <w:szCs w:val="21"/>
+        </w:rPr>
+        <w:t xml:space="preserve"> Public Leaderboard </w:t>
+      </w:r>
+      <w:r>
+        <w:rPr>
+          <w:rFonts w:ascii="Helvetica" w:hAnsi="Helvetica" w:cs="Helvetica"/>
+          <w:color w:val="000000"/>
+          <w:sz w:val="21"/>
+          <w:szCs w:val="21"/>
+        </w:rPr>
+        <w:t>上的</w:t>
+      </w:r>
+      <w:proofErr w:type="spellStart"/>
+      <w:r>
+        <w:rPr>
+          <w:rFonts w:ascii="Helvetica" w:hAnsi="Helvetica" w:cs="Helvetica"/>
+          <w:color w:val="000000"/>
+          <w:sz w:val="21"/>
+          <w:szCs w:val="21"/>
+        </w:rPr>
+        <w:t>logloss</w:t>
+      </w:r>
+      <w:proofErr w:type="spellEnd"/>
+      <w:r>
+        <w:rPr>
+          <w:rFonts w:ascii="Helvetica" w:hAnsi="Helvetica" w:cs="Helvetica"/>
+          <w:color w:val="000000"/>
+          <w:sz w:val="21"/>
+          <w:szCs w:val="21"/>
+        </w:rPr>
+        <w:t xml:space="preserve"> </w:t>
+      </w:r>
+      <w:r>
+        <w:rPr>
+          <w:rFonts w:ascii="Helvetica" w:hAnsi="Helvetica" w:cs="Helvetica"/>
+          <w:color w:val="000000"/>
+          <w:sz w:val="21"/>
+          <w:szCs w:val="21"/>
+        </w:rPr>
+        <w:t>要低于</w:t>
+      </w:r>
+      <w:r>
+        <w:rPr>
+          <w:rFonts w:ascii="Helvetica" w:hAnsi="Helvetica" w:cs="Helvetica"/>
+          <w:color w:val="000000"/>
+          <w:sz w:val="21"/>
+          <w:szCs w:val="21"/>
+        </w:rPr>
+        <w:t>0.06127,</w:t>
+      </w:r>
+      <w:r>
+        <w:rPr>
+          <w:rFonts w:ascii="Helvetica" w:hAnsi="Helvetica" w:cs="Helvetica"/>
+          <w:color w:val="000000"/>
+          <w:sz w:val="21"/>
+          <w:szCs w:val="21"/>
+        </w:rPr>
+        <w:t>位置是第</w:t>
+      </w:r>
+      <w:r>
+        <w:rPr>
+          <w:rFonts w:ascii="Helvetica" w:hAnsi="Helvetica" w:cs="Helvetica"/>
+          <w:color w:val="000000"/>
+          <w:sz w:val="21"/>
+          <w:szCs w:val="21"/>
+        </w:rPr>
+        <w:t>131</w:t>
+      </w:r>
+      <w:r>
+        <w:rPr>
+          <w:rFonts w:ascii="Helvetica" w:hAnsi="Helvetica" w:cs="Helvetica"/>
+          <w:color w:val="000000"/>
+          <w:sz w:val="21"/>
+          <w:szCs w:val="21"/>
+        </w:rPr>
+        <w:t>名。</w:t>
+      </w:r>
+    </w:p>
+    <w:p>
+      <w:pPr>
+        <w:pStyle w:val="ad"/>
+        <w:shd w:val="clear" w:color="auto" w:fill="FFFFFF"/>
+        <w:spacing w:before="240" w:beforeAutospacing="0" w:after="0" w:afterAutospacing="0"/>
+        <w:rPr>
+          <w:rFonts w:ascii="Helvetica" w:hAnsi="Helvetica" w:cs="Helvetica"/>
+          <w:color w:val="000000"/>
+          <w:sz w:val="21"/>
+          <w:szCs w:val="21"/>
+        </w:rPr>
+      </w:pPr>
+      <w:r>
+        <w:rPr>
+          <w:rFonts w:ascii="Helvetica" w:hAnsi="Helvetica" w:cs="Helvetica"/>
+          <w:color w:val="000000"/>
+          <w:sz w:val="21"/>
+          <w:szCs w:val="21"/>
+        </w:rPr>
+        <w:t>参考链接：</w:t>
+      </w:r>
+      <w:hyperlink r:id="rId7" w:tgtFrame="_blank" w:history="1">
+        <w:r>
+          <w:rPr>
+            <w:rStyle w:val="a9"/>
+            <w:rFonts w:ascii="Helvetica" w:hAnsi="Helvetica" w:cs="Helvetica"/>
+            <w:color w:val="337AB7"/>
+            <w:sz w:val="21"/>
+            <w:szCs w:val="21"/>
+          </w:rPr>
+          <w:t>https://www.kaggle.com/c/dogs-vs-cats-redux-kernels-edition/leaderboard</w:t>
+        </w:r>
+      </w:hyperlink>
     </w:p>
     <w:p>
       <w:pPr>
@@ -787,48 +1314,68 @@
     <w:p>
       <w:pPr>
         <w:jc w:val="left"/>
-        <w:rPr>
-          <w:rFonts w:hint="eastAsia"/>
-        </w:rPr>
-      </w:pPr>
-      <w:r>
-        <w:tab/>
-      </w:r>
-      <w:r>
-        <w:rPr>
-          <w:rFonts w:hint="eastAsia"/>
-        </w:rPr>
-        <w:t>衡量解决方案的标准</w:t>
-      </w:r>
-      <w:r>
-        <w:rPr>
-          <w:rFonts w:hint="eastAsia"/>
-        </w:rPr>
-        <w:t>是：</w:t>
-      </w:r>
-      <w:r>
-        <w:rPr>
-          <w:rFonts w:hint="eastAsia"/>
-        </w:rPr>
-        <w:t>通过预测图片属于某一类别的概率来进行评定，</w:t>
-      </w:r>
-      <w:r>
-        <w:rPr>
-          <w:rFonts w:hint="eastAsia"/>
-        </w:rPr>
-        <w:t>预测准确的</w:t>
-      </w:r>
-      <w:r>
-        <w:rPr>
-          <w:rFonts w:hint="eastAsia"/>
-        </w:rPr>
-        <w:t>概率值越大</w:t>
-      </w:r>
-      <w:r>
-        <w:rPr>
-          <w:rFonts w:hint="eastAsia"/>
-        </w:rPr>
-        <w:t>越好。</w:t>
+      </w:pPr>
+      <w:r>
+        <w:rPr>
+          <w:rFonts w:ascii="Helvetica" w:hAnsi="Helvetica" w:cs="Helvetica"/>
+          <w:color w:val="000000"/>
+          <w:szCs w:val="21"/>
+          <w:shd w:val="clear" w:color="auto" w:fill="FFFFFF"/>
+        </w:rPr>
+        <w:t>使用</w:t>
+      </w:r>
+      <w:r>
+        <w:rPr>
+          <w:rFonts w:ascii="Helvetica" w:hAnsi="Helvetica" w:cs="Helvetica"/>
+          <w:color w:val="000000"/>
+          <w:szCs w:val="21"/>
+          <w:shd w:val="clear" w:color="auto" w:fill="FFFFFF"/>
+        </w:rPr>
+        <w:t xml:space="preserve"> </w:t>
+      </w:r>
+      <w:proofErr w:type="spellStart"/>
+      <w:r>
+        <w:rPr>
+          <w:rFonts w:ascii="Helvetica" w:hAnsi="Helvetica" w:cs="Helvetica"/>
+          <w:color w:val="000000"/>
+          <w:szCs w:val="21"/>
+          <w:shd w:val="clear" w:color="auto" w:fill="FFFFFF"/>
+        </w:rPr>
+        <w:t>kaggle</w:t>
+      </w:r>
+      <w:proofErr w:type="spellEnd"/>
+      <w:r>
+        <w:rPr>
+          <w:rFonts w:ascii="Helvetica" w:hAnsi="Helvetica" w:cs="Helvetica"/>
+          <w:color w:val="000000"/>
+          <w:szCs w:val="21"/>
+          <w:shd w:val="clear" w:color="auto" w:fill="FFFFFF"/>
+        </w:rPr>
+        <w:t xml:space="preserve"> </w:t>
+      </w:r>
+      <w:r>
+        <w:rPr>
+          <w:rFonts w:ascii="Helvetica" w:hAnsi="Helvetica" w:cs="Helvetica"/>
+          <w:color w:val="000000"/>
+          <w:szCs w:val="21"/>
+          <w:shd w:val="clear" w:color="auto" w:fill="FFFFFF"/>
+        </w:rPr>
+        <w:t>官方的评估标准：</w:t>
+      </w:r>
+      <w:r>
+        <w:rPr>
+          <w:rFonts w:ascii="Cambria Math" w:hAnsi="Cambria Math" w:cs="Cambria Math"/>
+          <w:color w:val="000000"/>
+          <w:szCs w:val="21"/>
+          <w:shd w:val="clear" w:color="auto" w:fill="FFFFFF"/>
+        </w:rPr>
+        <w:t>𝐿𝑜𝑔𝐿𝑜𝑠𝑠</w:t>
+      </w:r>
+      <w:r>
+        <w:rPr>
+          <w:rFonts w:hint="eastAsia"/>
+        </w:rPr>
+        <w:t>。</w:t>
       </w:r>
     </w:p>
     <w:p>
@@ -849,222 +1396,474 @@
     <w:p>
       <w:pPr>
         <w:jc w:val="left"/>
-      </w:pPr>
-      <w:r>
-        <w:tab/>
-      </w:r>
-      <w:r>
-        <w:rPr>
-          <w:rFonts w:hint="eastAsia"/>
-        </w:rPr>
-        <w:t>解决方案</w:t>
-      </w:r>
-      <w:r>
-        <w:rPr>
-          <w:rFonts w:hint="eastAsia"/>
-        </w:rPr>
-        <w:t>的</w:t>
-      </w:r>
-      <w:r>
-        <w:rPr>
-          <w:rFonts w:hint="eastAsia"/>
-        </w:rPr>
-        <w:t>实现</w:t>
-      </w:r>
-      <w:r>
-        <w:rPr>
-          <w:rFonts w:hint="eastAsia"/>
-        </w:rPr>
-        <w:t>的步骤</w:t>
-      </w:r>
-      <w:r>
-        <w:rPr>
-          <w:rFonts w:hint="eastAsia"/>
-        </w:rPr>
-        <w:t>如下：</w:t>
-      </w:r>
-    </w:p>
-    <w:p>
-      <w:pPr>
-        <w:pStyle w:val="ab"/>
-        <w:numPr>
-          <w:ilvl w:val="0"/>
-          <w:numId w:val="4"/>
-        </w:numPr>
-        <w:ind w:firstLineChars="0"/>
+        <w:rPr>
+          <w:rFonts w:hint="eastAsia"/>
+        </w:rPr>
+      </w:pPr>
+      <w:r>
+        <w:rPr>
+          <w:rFonts w:hint="eastAsia"/>
+        </w:rPr>
+        <w:t>解决方案的实现的步骤如下：</w:t>
+      </w:r>
+    </w:p>
+    <w:p>
+      <w:pPr>
+        <w:pStyle w:val="4"/>
+      </w:pPr>
+      <w:r>
+        <w:t>7.1.数据预处理</w:t>
+      </w:r>
+    </w:p>
+    <w:p>
+      <w:pPr>
         <w:jc w:val="left"/>
-      </w:pPr>
-      <w:r>
-        <w:rPr>
-          <w:rFonts w:hint="eastAsia"/>
-        </w:rPr>
-        <w:t>首先对数据集进行切分</w:t>
-      </w:r>
-      <w:r>
-        <w:rPr>
-          <w:rFonts w:hint="eastAsia"/>
-        </w:rPr>
-        <w:t>：</w:t>
-      </w:r>
-      <w:r>
-        <w:rPr>
-          <w:rFonts w:hint="eastAsia"/>
-        </w:rPr>
-        <w:t>训练集、测试集、验证集</w:t>
-      </w:r>
-      <w:r>
-        <w:rPr>
-          <w:rFonts w:hint="eastAsia"/>
+        <w:rPr>
+          <w:rFonts w:hint="eastAsia"/>
+        </w:rPr>
+      </w:pPr>
+      <w:r>
+        <w:rPr>
+          <w:rFonts w:hint="eastAsia"/>
+        </w:rPr>
+        <w:t>将</w:t>
+      </w:r>
+      <w:r>
+        <w:rPr>
+          <w:rFonts w:hint="eastAsia"/>
+        </w:rPr>
+        <w:t>训练数据集</w:t>
+      </w:r>
+      <w:r>
+        <w:rPr>
+          <w:rFonts w:hint="eastAsia"/>
+        </w:rPr>
+        <w:t>切分</w:t>
+      </w:r>
+      <w:r>
+        <w:rPr>
+          <w:rFonts w:hint="eastAsia"/>
+        </w:rPr>
+        <w:t>为</w:t>
+      </w:r>
+      <w:r>
+        <w:rPr>
+          <w:rFonts w:hint="eastAsia"/>
+        </w:rPr>
+        <w:t>：训练集、验证集。</w:t>
+      </w:r>
+      <w:r>
+        <w:rPr>
+          <w:rFonts w:hint="eastAsia"/>
+        </w:rPr>
+        <w:t>在</w:t>
+      </w:r>
+      <w:r>
+        <w:rPr>
+          <w:rFonts w:hint="eastAsia"/>
+        </w:rPr>
+        <w:t>模型训练时设置</w:t>
+      </w:r>
+      <w:r>
+        <w:rPr>
+          <w:rFonts w:hint="eastAsia"/>
+        </w:rPr>
+        <w:t>f</w:t>
+      </w:r>
+      <w:r>
+        <w:t>it</w:t>
+      </w:r>
+      <w:r>
+        <w:rPr>
+          <w:rFonts w:hint="eastAsia"/>
+        </w:rPr>
+        <w:t>的参数</w:t>
+      </w:r>
+      <w:r>
+        <w:rPr>
+          <w:rFonts w:hint="eastAsia"/>
+        </w:rPr>
+        <w:t xml:space="preserve"> </w:t>
+      </w:r>
+      <w:proofErr w:type="spellStart"/>
+      <w:r>
+        <w:lastRenderedPageBreak/>
+        <w:t>validation_split</w:t>
+      </w:r>
+      <w:proofErr w:type="spellEnd"/>
+      <w:r>
+        <w:t>=0.2，将20%的</w:t>
+      </w:r>
+      <w:r>
+        <w:rPr>
+          <w:rFonts w:hint="eastAsia"/>
+        </w:rPr>
+        <w:t>训练集</w:t>
+      </w:r>
+      <w:r>
+        <w:t>数据作为验证集。</w:t>
+      </w:r>
+    </w:p>
+    <w:p>
+      <w:pPr>
+        <w:pStyle w:val="4"/>
+      </w:pPr>
+      <w:r>
+        <w:t>7. 2.图像预处理</w:t>
+      </w:r>
+    </w:p>
+    <w:p>
+      <w:pPr>
+        <w:jc w:val="left"/>
+      </w:pPr>
+      <w:r>
+        <w:rPr>
+          <w:rFonts w:hint="eastAsia"/>
+        </w:rPr>
+        <w:t>缩放图片：将图片缩放为</w:t>
+      </w:r>
+      <w:r>
+        <w:t xml:space="preserve">224*224的图像 </w:t>
+      </w:r>
+    </w:p>
+    <w:p>
+      <w:pPr>
+        <w:jc w:val="left"/>
+        <w:rPr>
+          <w:rFonts w:hint="eastAsia"/>
+        </w:rPr>
+      </w:pPr>
+      <w:r>
+        <w:t>归一化处理：对数据集中的每张图像的</w:t>
+      </w:r>
+      <w:proofErr w:type="gramStart"/>
+      <w:r>
+        <w:t>像素值</w:t>
+      </w:r>
+      <w:proofErr w:type="gramEnd"/>
+      <w:r>
+        <w:t>除以255，进行归一化处理。</w:t>
+      </w:r>
+    </w:p>
+    <w:p>
+      <w:pPr>
+        <w:pStyle w:val="4"/>
+      </w:pPr>
+      <w:r>
+        <w:t>7.3. 训练模型</w:t>
+      </w:r>
+    </w:p>
+    <w:p>
+      <w:pPr>
+        <w:jc w:val="left"/>
+        <w:rPr>
+          <w:rFonts w:hint="eastAsia"/>
+        </w:rPr>
+      </w:pPr>
+      <w:r>
+        <w:rPr>
+          <w:rFonts w:hint="eastAsia"/>
+        </w:rPr>
+        <w:t>在训练数据集上使用迁移学习的方法训练</w:t>
+      </w:r>
+      <w:r>
+        <w:t xml:space="preserve"> InceptionV3 模型。</w:t>
+      </w:r>
+    </w:p>
+    <w:p>
+      <w:pPr>
+        <w:pStyle w:val="4"/>
+      </w:pPr>
+      <w:r>
+        <w:t>7.5. 验证模型</w:t>
+      </w:r>
+    </w:p>
+    <w:p>
+      <w:pPr>
+        <w:jc w:val="left"/>
+      </w:pPr>
+      <w:r>
+        <w:rPr>
+          <w:rFonts w:hint="eastAsia"/>
+        </w:rPr>
+        <w:t>在验证数据集上对训练模型进行验证，对模型进行调参。</w:t>
+      </w:r>
+    </w:p>
+    <w:p>
+      <w:pPr>
+        <w:jc w:val="left"/>
+        <w:rPr>
+          <w:rFonts w:ascii="Arial" w:hAnsi="Arial" w:cs="Arial"/>
+          <w:color w:val="333333"/>
+          <w:szCs w:val="21"/>
+          <w:shd w:val="clear" w:color="auto" w:fill="FFFFFF"/>
+        </w:rPr>
+      </w:pPr>
+      <w:r>
+        <w:rPr>
+          <w:rFonts w:ascii="Arial" w:hAnsi="Arial" w:cs="Arial"/>
+          <w:color w:val="333333"/>
+          <w:szCs w:val="21"/>
+          <w:shd w:val="clear" w:color="auto" w:fill="FFFFFF"/>
+        </w:rPr>
+        <w:t>选择合适的</w:t>
+      </w:r>
+      <w:r>
+        <w:rPr>
+          <w:rFonts w:ascii="Arial" w:hAnsi="Arial" w:cs="Arial"/>
+          <w:color w:val="333333"/>
+          <w:szCs w:val="21"/>
+          <w:shd w:val="clear" w:color="auto" w:fill="FFFFFF"/>
+        </w:rPr>
+        <w:t>Epoch</w:t>
+      </w:r>
+      <w:r>
+        <w:rPr>
+          <w:rFonts w:ascii="Arial" w:hAnsi="Arial" w:cs="Arial"/>
+          <w:color w:val="333333"/>
+          <w:szCs w:val="21"/>
+          <w:shd w:val="clear" w:color="auto" w:fill="FFFFFF"/>
+        </w:rPr>
+        <w:t>训练次数</w:t>
+      </w:r>
+      <w:r>
+        <w:rPr>
+          <w:rFonts w:ascii="Arial" w:hAnsi="Arial" w:cs="Arial" w:hint="eastAsia"/>
+          <w:color w:val="333333"/>
+          <w:szCs w:val="21"/>
+          <w:shd w:val="clear" w:color="auto" w:fill="FFFFFF"/>
+        </w:rPr>
+        <w:t>:</w:t>
+      </w:r>
+      <w:r>
+        <w:rPr>
+          <w:rFonts w:ascii="Arial" w:hAnsi="Arial" w:cs="Arial"/>
+          <w:color w:val="333333"/>
+          <w:szCs w:val="21"/>
+          <w:shd w:val="clear" w:color="auto" w:fill="FFFFFF"/>
+        </w:rPr>
+        <w:t xml:space="preserve"> </w:t>
+      </w:r>
+      <w:r>
+        <w:rPr>
+          <w:rFonts w:ascii="Arial" w:hAnsi="Arial" w:cs="Arial"/>
+          <w:color w:val="333333"/>
+          <w:szCs w:val="21"/>
+          <w:shd w:val="clear" w:color="auto" w:fill="FFFFFF"/>
+        </w:rPr>
+        <w:t>如果随着</w:t>
+      </w:r>
+      <w:r>
+        <w:rPr>
+          <w:rFonts w:ascii="Arial" w:hAnsi="Arial" w:cs="Arial"/>
+          <w:color w:val="333333"/>
+          <w:szCs w:val="21"/>
+          <w:shd w:val="clear" w:color="auto" w:fill="FFFFFF"/>
+        </w:rPr>
+        <w:t>Epoch</w:t>
+      </w:r>
+      <w:r>
+        <w:rPr>
+          <w:rFonts w:ascii="Arial" w:hAnsi="Arial" w:cs="Arial"/>
+          <w:color w:val="333333"/>
+          <w:szCs w:val="21"/>
+          <w:shd w:val="clear" w:color="auto" w:fill="FFFFFF"/>
+        </w:rPr>
+        <w:t>的次数增加，准确度在一定时间内（比如</w:t>
+      </w:r>
+      <w:r>
+        <w:rPr>
+          <w:rFonts w:ascii="Arial" w:hAnsi="Arial" w:cs="Arial"/>
+          <w:color w:val="333333"/>
+          <w:szCs w:val="21"/>
+          <w:shd w:val="clear" w:color="auto" w:fill="FFFFFF"/>
+        </w:rPr>
+        <w:t>5</w:t>
+      </w:r>
+      <w:r>
+        <w:rPr>
+          <w:rFonts w:ascii="Arial" w:hAnsi="Arial" w:cs="Arial"/>
+          <w:color w:val="333333"/>
+          <w:szCs w:val="21"/>
+          <w:shd w:val="clear" w:color="auto" w:fill="FFFFFF"/>
+        </w:rPr>
+        <w:t>到</w:t>
+      </w:r>
+      <w:r>
+        <w:rPr>
+          <w:rFonts w:ascii="Arial" w:hAnsi="Arial" w:cs="Arial"/>
+          <w:color w:val="333333"/>
+          <w:szCs w:val="21"/>
+          <w:shd w:val="clear" w:color="auto" w:fill="FFFFFF"/>
+        </w:rPr>
+        <w:t>10</w:t>
+      </w:r>
+      <w:r>
+        <w:rPr>
+          <w:rFonts w:ascii="Arial" w:hAnsi="Arial" w:cs="Arial"/>
+          <w:color w:val="333333"/>
+          <w:szCs w:val="21"/>
+          <w:shd w:val="clear" w:color="auto" w:fill="FFFFFF"/>
+        </w:rPr>
+        <w:t>次）变化很小，就可以停止</w:t>
+      </w:r>
+      <w:r>
+        <w:rPr>
+          <w:rFonts w:ascii="Arial" w:hAnsi="Arial" w:cs="Arial"/>
+          <w:color w:val="333333"/>
+          <w:szCs w:val="21"/>
+          <w:shd w:val="clear" w:color="auto" w:fill="FFFFFF"/>
+        </w:rPr>
+        <w:t>Epoch</w:t>
+      </w:r>
+      <w:r>
+        <w:rPr>
+          <w:rFonts w:ascii="Arial" w:hAnsi="Arial" w:cs="Arial"/>
+          <w:color w:val="333333"/>
+          <w:szCs w:val="21"/>
+          <w:shd w:val="clear" w:color="auto" w:fill="FFFFFF"/>
+        </w:rPr>
+        <w:t>。开始时可以把</w:t>
+      </w:r>
+      <w:r>
+        <w:rPr>
+          <w:rFonts w:ascii="Arial" w:hAnsi="Arial" w:cs="Arial"/>
+          <w:color w:val="333333"/>
+          <w:szCs w:val="21"/>
+          <w:shd w:val="clear" w:color="auto" w:fill="FFFFFF"/>
+        </w:rPr>
+        <w:t>Epoch</w:t>
+      </w:r>
+      <w:r>
+        <w:rPr>
+          <w:rFonts w:ascii="Arial" w:hAnsi="Arial" w:cs="Arial"/>
+          <w:color w:val="333333"/>
+          <w:szCs w:val="21"/>
+          <w:shd w:val="clear" w:color="auto" w:fill="FFFFFF"/>
+        </w:rPr>
+        <w:t>次数设置的大一些，观察在哪个地方准确度变化很小，就把</w:t>
+      </w:r>
+      <w:r>
+        <w:rPr>
+          <w:rFonts w:ascii="Arial" w:hAnsi="Arial" w:cs="Arial"/>
+          <w:color w:val="333333"/>
+          <w:szCs w:val="21"/>
+          <w:shd w:val="clear" w:color="auto" w:fill="FFFFFF"/>
+        </w:rPr>
+        <w:t>Epoch</w:t>
+      </w:r>
+      <w:r>
+        <w:rPr>
+          <w:rFonts w:ascii="Arial" w:hAnsi="Arial" w:cs="Arial"/>
+          <w:color w:val="333333"/>
+          <w:szCs w:val="21"/>
+          <w:shd w:val="clear" w:color="auto" w:fill="FFFFFF"/>
+        </w:rPr>
+        <w:t>设置成几</w:t>
+      </w:r>
+    </w:p>
+    <w:p>
+      <w:pPr>
+        <w:jc w:val="left"/>
+        <w:rPr>
+          <w:rFonts w:ascii="Arial" w:hAnsi="Arial" w:cs="Arial" w:hint="eastAsia"/>
+          <w:color w:val="333333"/>
+          <w:szCs w:val="21"/>
+          <w:shd w:val="clear" w:color="auto" w:fill="FFFFFF"/>
+        </w:rPr>
+      </w:pPr>
+      <w:r>
+        <w:rPr>
+          <w:rFonts w:ascii="Arial" w:hAnsi="Arial" w:cs="Arial" w:hint="eastAsia"/>
+          <w:color w:val="333333"/>
+          <w:szCs w:val="21"/>
+          <w:shd w:val="clear" w:color="auto" w:fill="FFFFFF"/>
+        </w:rPr>
+        <w:t>为了直观的</w:t>
+      </w:r>
+      <w:proofErr w:type="gramStart"/>
+      <w:r>
+        <w:rPr>
+          <w:rFonts w:ascii="Arial" w:hAnsi="Arial" w:cs="Arial" w:hint="eastAsia"/>
+          <w:color w:val="333333"/>
+          <w:szCs w:val="21"/>
+          <w:shd w:val="clear" w:color="auto" w:fill="FFFFFF"/>
+        </w:rPr>
+        <w:t>判断调参的</w:t>
+      </w:r>
+      <w:proofErr w:type="gramEnd"/>
+      <w:r>
+        <w:rPr>
+          <w:rFonts w:ascii="Arial" w:hAnsi="Arial" w:cs="Arial" w:hint="eastAsia"/>
+          <w:color w:val="333333"/>
+          <w:szCs w:val="21"/>
+          <w:shd w:val="clear" w:color="auto" w:fill="FFFFFF"/>
+        </w:rPr>
+        <w:t>后模型的表现，将每次的</w:t>
+      </w:r>
+      <w:proofErr w:type="spellStart"/>
+      <w:r>
+        <w:rPr>
+          <w:rFonts w:ascii="Arial" w:hAnsi="Arial" w:cs="Arial"/>
+          <w:color w:val="333333"/>
+          <w:szCs w:val="21"/>
+          <w:shd w:val="clear" w:color="auto" w:fill="FFFFFF"/>
+        </w:rPr>
+        <w:t>logloss</w:t>
+      </w:r>
+      <w:proofErr w:type="spellEnd"/>
+      <w:r>
+        <w:rPr>
+          <w:rFonts w:ascii="Arial" w:hAnsi="Arial" w:cs="Arial"/>
+          <w:color w:val="333333"/>
+          <w:szCs w:val="21"/>
+          <w:shd w:val="clear" w:color="auto" w:fill="FFFFFF"/>
+        </w:rPr>
+        <w:t xml:space="preserve"> </w:t>
+      </w:r>
+      <w:r>
+        <w:rPr>
+          <w:rFonts w:ascii="Arial" w:hAnsi="Arial" w:cs="Arial" w:hint="eastAsia"/>
+          <w:color w:val="333333"/>
+          <w:szCs w:val="21"/>
+          <w:shd w:val="clear" w:color="auto" w:fill="FFFFFF"/>
+        </w:rPr>
+        <w:t>和准确率进行保存，进行可视化展示</w:t>
+      </w:r>
+      <w:r>
+        <w:rPr>
+          <w:rFonts w:ascii="Arial" w:hAnsi="Arial" w:cs="Arial" w:hint="eastAsia"/>
+          <w:color w:val="333333"/>
+          <w:szCs w:val="21"/>
+          <w:shd w:val="clear" w:color="auto" w:fill="FFFFFF"/>
         </w:rPr>
         <w:t>。</w:t>
       </w:r>
     </w:p>
     <w:p>
       <w:pPr>
-        <w:pStyle w:val="ab"/>
-        <w:numPr>
-          <w:ilvl w:val="0"/>
-          <w:numId w:val="4"/>
-        </w:numPr>
-        <w:ind w:firstLineChars="0"/>
+        <w:pStyle w:val="4"/>
+      </w:pPr>
+      <w:r>
+        <w:t>7.4. 测试模型</w:t>
+      </w:r>
+    </w:p>
+    <w:p>
+      <w:pPr>
         <w:jc w:val="left"/>
-      </w:pPr>
-      <w:r>
-        <w:rPr>
-          <w:rFonts w:hint="eastAsia"/>
-        </w:rPr>
-        <w:t>对图像进行预处理</w:t>
-      </w:r>
-      <w:r>
-        <w:rPr>
-          <w:rFonts w:hint="eastAsia"/>
-        </w:rPr>
-        <w:t>，例</w:t>
-      </w:r>
-      <w:r>
-        <w:rPr>
-          <w:rFonts w:hint="eastAsia"/>
-        </w:rPr>
-        <w:t>如：缩放图片，归一化处理</w:t>
-      </w:r>
-      <w:r>
-        <w:rPr>
-          <w:rFonts w:hint="eastAsia"/>
-        </w:rPr>
+        <w:rPr>
+          <w:rFonts w:hint="eastAsia"/>
+        </w:rPr>
+      </w:pPr>
+      <w:r>
+        <w:rPr>
+          <w:rFonts w:hint="eastAsia"/>
+        </w:rPr>
+        <w:t>在测试数据集上使用训练好的模型进行测试</w:t>
+      </w:r>
+      <w:r>
         <w:t>。</w:t>
       </w:r>
-    </w:p>
-    <w:p>
-      <w:pPr>
-        <w:pStyle w:val="ab"/>
-        <w:numPr>
-          <w:ilvl w:val="0"/>
-          <w:numId w:val="4"/>
-        </w:numPr>
-        <w:ind w:firstLineChars="0"/>
-        <w:jc w:val="left"/>
-      </w:pPr>
-      <w:r>
-        <w:rPr>
-          <w:rFonts w:hint="eastAsia"/>
-        </w:rPr>
-        <w:t>模型训练，</w:t>
-      </w:r>
-      <w:r>
-        <w:rPr>
-          <w:rFonts w:hint="eastAsia"/>
-        </w:rPr>
-        <w:t>在训练数据集上使用</w:t>
-      </w:r>
-      <w:r>
-        <w:rPr>
-          <w:rFonts w:hint="eastAsia"/>
-        </w:rPr>
-        <w:t>迁移学习的方法训练</w:t>
-      </w:r>
-      <w:r>
-        <w:rPr>
-          <w:rFonts w:hint="eastAsia"/>
-        </w:rPr>
-        <w:t>I</w:t>
-      </w:r>
-      <w:r>
-        <w:t>nceptionV3</w:t>
-      </w:r>
-      <w:r>
-        <w:rPr>
-          <w:rFonts w:hint="eastAsia"/>
-        </w:rPr>
-        <w:t>模型</w:t>
-      </w:r>
-      <w:r>
-        <w:rPr>
-          <w:rFonts w:hint="eastAsia"/>
-        </w:rPr>
-        <w:t>。</w:t>
-      </w:r>
-    </w:p>
-    <w:p>
-      <w:pPr>
-        <w:pStyle w:val="ab"/>
-        <w:numPr>
-          <w:ilvl w:val="0"/>
-          <w:numId w:val="4"/>
-        </w:numPr>
-        <w:ind w:firstLineChars="0"/>
-        <w:jc w:val="left"/>
-      </w:pPr>
-      <w:r>
-        <w:rPr>
-          <w:rFonts w:hint="eastAsia"/>
-        </w:rPr>
-        <w:t>测试模型，在测试数据集上使用训练好的模型测试准确率，并且对模型进行优化</w:t>
-      </w:r>
-      <w:r>
-        <w:rPr>
-          <w:rFonts w:hint="eastAsia"/>
-        </w:rPr>
-        <w:t>。</w:t>
-      </w:r>
-    </w:p>
-    <w:p>
-      <w:pPr>
-        <w:pStyle w:val="ab"/>
-        <w:numPr>
-          <w:ilvl w:val="0"/>
-          <w:numId w:val="4"/>
-        </w:numPr>
-        <w:ind w:firstLineChars="0"/>
-        <w:jc w:val="left"/>
-      </w:pPr>
-      <w:r>
-        <w:rPr>
-          <w:rFonts w:hint="eastAsia"/>
-        </w:rPr>
-        <w:t>验证模型，在验证数据集上对最终模型进行</w:t>
-      </w:r>
-      <w:r>
-        <w:rPr>
-          <w:rFonts w:hint="eastAsia"/>
-        </w:rPr>
-        <w:t>验证，展示最终结果</w:t>
-      </w:r>
-      <w:r>
-        <w:rPr>
-          <w:rFonts w:hint="eastAsia"/>
-        </w:rPr>
-        <w:t>。</w:t>
-      </w:r>
-    </w:p>
-    <w:p>
-      <w:pPr>
-        <w:jc w:val="left"/>
-      </w:pPr>
-    </w:p>
-    <w:p>
-      <w:pPr>
-        <w:jc w:val="left"/>
-      </w:pPr>
     </w:p>
     <w:p>
       <w:pPr>
@@ -1073,107 +1872,378 @@
           <w:ilvl w:val="0"/>
           <w:numId w:val="1"/>
         </w:numPr>
-      </w:pPr>
-      <w:r>
-        <w:rPr>
-          <w:rFonts w:hint="eastAsia"/>
-        </w:rPr>
-        <w:t>引用</w:t>
-      </w:r>
-    </w:p>
-    <w:p>
-      <w:pPr>
-        <w:jc w:val="left"/>
-      </w:pPr>
-      <w:r>
-        <w:rPr>
-          <w:rFonts w:hint="eastAsia"/>
-        </w:rPr>
-        <w:t>[</w:t>
-      </w:r>
-      <w:r>
-        <w:t>1]</w:t>
-      </w:r>
-      <w:r>
-        <w:t xml:space="preserve"> Dogs vs. Cats Redux: Kernels Edition </w:t>
-      </w:r>
-      <w:hyperlink r:id="rId9" w:history="1">
+        <w:rPr>
+          <w:rFonts w:ascii="Helvetica" w:hAnsi="Helvetica" w:cs="Helvetica"/>
+          <w:color w:val="000000"/>
+          <w:sz w:val="33"/>
+          <w:szCs w:val="33"/>
+        </w:rPr>
+      </w:pPr>
+      <w:r>
+        <w:rPr>
+          <w:rFonts w:ascii="Helvetica" w:hAnsi="Helvetica" w:cs="Helvetica"/>
+          <w:color w:val="000000"/>
+          <w:sz w:val="33"/>
+          <w:szCs w:val="33"/>
+        </w:rPr>
+        <w:t>参考文献</w:t>
+      </w:r>
+    </w:p>
+    <w:p>
+      <w:pPr>
+        <w:pStyle w:val="ad"/>
+        <w:shd w:val="clear" w:color="auto" w:fill="FFFFFF"/>
+        <w:spacing w:before="240" w:beforeAutospacing="0" w:after="0" w:afterAutospacing="0"/>
+        <w:rPr>
+          <w:rFonts w:ascii="Helvetica" w:hAnsi="Helvetica" w:cs="Helvetica"/>
+          <w:color w:val="000000"/>
+          <w:sz w:val="21"/>
+          <w:szCs w:val="21"/>
+        </w:rPr>
+      </w:pPr>
+      <w:r>
+        <w:rPr>
+          <w:rFonts w:ascii="Helvetica" w:hAnsi="Helvetica" w:cs="Helvetica"/>
+          <w:color w:val="000000"/>
+          <w:sz w:val="21"/>
+          <w:szCs w:val="21"/>
+        </w:rPr>
+        <w:t>[1] Dogs vs. Cats Redux: Kernels Edition,2017. </w:t>
+      </w:r>
+      <w:hyperlink r:id="rId8" w:tgtFrame="_blank" w:history="1">
         <w:r>
           <w:rPr>
             <w:rStyle w:val="a9"/>
+            <w:rFonts w:ascii="Helvetica" w:hAnsi="Helvetica" w:cs="Helvetica"/>
+            <w:color w:val="337AB7"/>
+            <w:sz w:val="21"/>
+            <w:szCs w:val="21"/>
           </w:rPr>
           <w:t>https://www.kaggle.com/c/dogs-vs-cats-redux-kernels-edition</w:t>
         </w:r>
       </w:hyperlink>
-    </w:p>
-    <w:p>
-      <w:pPr>
-        <w:jc w:val="left"/>
-      </w:pPr>
-      <w:r>
-        <w:t>[</w:t>
-      </w:r>
-      <w:r>
-        <w:t>2</w:t>
-      </w:r>
-      <w:r>
-        <w:t xml:space="preserve">] </w:t>
-      </w:r>
-      <w:r>
-        <w:rPr>
-          <w:rFonts w:hint="eastAsia"/>
-        </w:rPr>
-        <w:t>2</w:t>
-      </w:r>
-      <w:r>
-        <w:t xml:space="preserve">013 </w:t>
-      </w:r>
-      <w:r>
-        <w:t>Dogs vs. Cats</w:t>
-      </w:r>
-      <w:r>
-        <w:t xml:space="preserve"> </w:t>
-      </w:r>
-      <w:hyperlink r:id="rId10" w:history="1">
+      <w:r>
+        <w:rPr>
+          <w:rFonts w:ascii="Helvetica" w:hAnsi="Helvetica" w:cs="Helvetica"/>
+          <w:color w:val="000000"/>
+          <w:sz w:val="21"/>
+          <w:szCs w:val="21"/>
+        </w:rPr>
+        <w:t>.</w:t>
+      </w:r>
+    </w:p>
+    <w:p>
+      <w:pPr>
+        <w:pStyle w:val="ad"/>
+        <w:shd w:val="clear" w:color="auto" w:fill="FFFFFF"/>
+        <w:spacing w:before="240" w:beforeAutospacing="0" w:after="0" w:afterAutospacing="0"/>
+        <w:rPr>
+          <w:rFonts w:ascii="Helvetica" w:hAnsi="Helvetica" w:cs="Helvetica"/>
+          <w:color w:val="000000"/>
+          <w:sz w:val="21"/>
+          <w:szCs w:val="21"/>
+        </w:rPr>
+      </w:pPr>
+      <w:r>
+        <w:rPr>
+          <w:rFonts w:ascii="Helvetica" w:hAnsi="Helvetica" w:cs="Helvetica"/>
+          <w:color w:val="000000"/>
+          <w:sz w:val="21"/>
+          <w:szCs w:val="21"/>
+        </w:rPr>
+        <w:t>[2] Dogs vs. Cats,2013. </w:t>
+      </w:r>
+      <w:hyperlink r:id="rId9" w:tgtFrame="_blank" w:history="1">
         <w:r>
           <w:rPr>
             <w:rStyle w:val="a9"/>
+            <w:rFonts w:ascii="Helvetica" w:hAnsi="Helvetica" w:cs="Helvetica"/>
+            <w:color w:val="337AB7"/>
+            <w:sz w:val="21"/>
+            <w:szCs w:val="21"/>
           </w:rPr>
           <w:t>https://www.kaggle.com/c/dogs-vs-cats</w:t>
         </w:r>
       </w:hyperlink>
-    </w:p>
-    <w:p>
-      <w:pPr>
-        <w:jc w:val="left"/>
-      </w:pPr>
-      <w:r>
-        <w:t>[</w:t>
-      </w:r>
-      <w:r>
-        <w:t>3</w:t>
-      </w:r>
-      <w:r>
-        <w:t xml:space="preserve">] </w:t>
-      </w:r>
-      <w:r>
-        <w:t>How</w:t>
-      </w:r>
-      <w:r>
+      <w:r>
+        <w:rPr>
+          <w:rFonts w:ascii="Helvetica" w:hAnsi="Helvetica" w:cs="Helvetica"/>
+          <w:color w:val="000000"/>
+          <w:sz w:val="21"/>
+          <w:szCs w:val="21"/>
+        </w:rPr>
+        <w:t>.</w:t>
+      </w:r>
+    </w:p>
+    <w:p>
+      <w:pPr>
+        <w:pStyle w:val="ad"/>
+        <w:shd w:val="clear" w:color="auto" w:fill="FFFFFF"/>
+        <w:spacing w:before="240" w:beforeAutospacing="0" w:after="0" w:afterAutospacing="0"/>
+        <w:rPr>
+          <w:rFonts w:ascii="Helvetica" w:hAnsi="Helvetica" w:cs="Helvetica"/>
+          <w:color w:val="000000"/>
+          <w:sz w:val="21"/>
+          <w:szCs w:val="21"/>
+        </w:rPr>
+      </w:pPr>
+      <w:r>
+        <w:rPr>
+          <w:rFonts w:ascii="Helvetica" w:hAnsi="Helvetica" w:cs="Helvetica"/>
+          <w:color w:val="000000"/>
+          <w:sz w:val="21"/>
+          <w:szCs w:val="21"/>
+        </w:rPr>
+        <w:t xml:space="preserve">[3] </w:t>
+      </w:r>
+      <w:proofErr w:type="spellStart"/>
+      <w:r>
+        <w:rPr>
+          <w:rFonts w:ascii="Helvetica" w:hAnsi="Helvetica" w:cs="Helvetica"/>
+          <w:color w:val="000000"/>
+          <w:sz w:val="21"/>
+          <w:szCs w:val="21"/>
+        </w:rPr>
+        <w:t>Kaz</w:t>
+      </w:r>
+      <w:proofErr w:type="spellEnd"/>
+      <w:r>
+        <w:rPr>
+          <w:rFonts w:ascii="Helvetica" w:hAnsi="Helvetica" w:cs="Helvetica"/>
+          <w:color w:val="000000"/>
+          <w:sz w:val="21"/>
+          <w:szCs w:val="21"/>
+        </w:rPr>
         <w:t xml:space="preserve"> </w:t>
       </w:r>
-      <w:r>
-        <w:t>a Japanese cucumber farmer is using deep learning and TensorFlow</w:t>
-      </w:r>
-      <w:r>
-        <w:t xml:space="preserve"> </w:t>
-      </w:r>
-      <w:hyperlink r:id="rId11" w:history="1">
+      <w:proofErr w:type="spellStart"/>
+      <w:r>
+        <w:rPr>
+          <w:rFonts w:ascii="Helvetica" w:hAnsi="Helvetica" w:cs="Helvetica"/>
+          <w:color w:val="000000"/>
+          <w:sz w:val="21"/>
+          <w:szCs w:val="21"/>
+        </w:rPr>
+        <w:t>Sato,How</w:t>
+      </w:r>
+      <w:proofErr w:type="spellEnd"/>
+      <w:r>
+        <w:rPr>
+          <w:rFonts w:ascii="Helvetica" w:hAnsi="Helvetica" w:cs="Helvetica"/>
+          <w:color w:val="000000"/>
+          <w:sz w:val="21"/>
+          <w:szCs w:val="21"/>
+        </w:rPr>
+        <w:t xml:space="preserve"> a Japanese cucumber farmer is using deep learning and TensorFlow,</w:t>
+      </w:r>
+      <w:hyperlink r:id="rId10" w:tgtFrame="_blank" w:history="1">
         <w:r>
           <w:rPr>
             <w:rStyle w:val="a9"/>
+            <w:rFonts w:ascii="Helvetica" w:hAnsi="Helvetica" w:cs="Helvetica"/>
+            <w:color w:val="337AB7"/>
+            <w:sz w:val="21"/>
+            <w:szCs w:val="21"/>
           </w:rPr>
           <w:t>https://cloud.google.com/blog/products/gcp/how-a-japanese-cucumber-farmer-is-using-deep-learning-and-tensorflow</w:t>
+        </w:r>
+      </w:hyperlink>
+      <w:r>
+        <w:rPr>
+          <w:rFonts w:ascii="Helvetica" w:hAnsi="Helvetica" w:cs="Helvetica"/>
+          <w:color w:val="000000"/>
+          <w:sz w:val="21"/>
+          <w:szCs w:val="21"/>
+        </w:rPr>
+        <w:t>.</w:t>
+      </w:r>
+    </w:p>
+    <w:p>
+      <w:pPr>
+        <w:pStyle w:val="ad"/>
+        <w:shd w:val="clear" w:color="auto" w:fill="FFFFFF"/>
+        <w:spacing w:before="240" w:beforeAutospacing="0" w:after="0" w:afterAutospacing="0"/>
+        <w:rPr>
+          <w:rFonts w:ascii="Helvetica" w:hAnsi="Helvetica" w:cs="Helvetica"/>
+          <w:color w:val="000000"/>
+          <w:sz w:val="21"/>
+          <w:szCs w:val="21"/>
+        </w:rPr>
+      </w:pPr>
+      <w:r>
+        <w:rPr>
+          <w:rFonts w:ascii="Helvetica" w:hAnsi="Helvetica" w:cs="Helvetica"/>
+          <w:color w:val="000000"/>
+          <w:sz w:val="21"/>
+          <w:szCs w:val="21"/>
+        </w:rPr>
+        <w:t xml:space="preserve">[4] Log </w:t>
+      </w:r>
+      <w:proofErr w:type="spellStart"/>
+      <w:r>
+        <w:rPr>
+          <w:rFonts w:ascii="Helvetica" w:hAnsi="Helvetica" w:cs="Helvetica"/>
+          <w:color w:val="000000"/>
+          <w:sz w:val="21"/>
+          <w:szCs w:val="21"/>
+        </w:rPr>
+        <w:t>Loss,</w:t>
+      </w:r>
+      <w:hyperlink r:id="rId11" w:tgtFrame="_blank" w:history="1">
+        <w:r>
+          <w:rPr>
+            <w:rStyle w:val="a9"/>
+            <w:rFonts w:ascii="Helvetica" w:hAnsi="Helvetica" w:cs="Helvetica"/>
+            <w:color w:val="337AB7"/>
+            <w:sz w:val="21"/>
+            <w:szCs w:val="21"/>
+          </w:rPr>
+          <w:t>http</w:t>
+        </w:r>
+        <w:proofErr w:type="spellEnd"/>
+        <w:r>
+          <w:rPr>
+            <w:rStyle w:val="a9"/>
+            <w:rFonts w:ascii="Helvetica" w:hAnsi="Helvetica" w:cs="Helvetica"/>
+            <w:color w:val="337AB7"/>
+            <w:sz w:val="21"/>
+            <w:szCs w:val="21"/>
+          </w:rPr>
+          <w:t>://wiki.fast.ai/index.php/Log_Loss</w:t>
+        </w:r>
+      </w:hyperlink>
+    </w:p>
+    <w:p>
+      <w:pPr>
+        <w:pStyle w:val="ad"/>
+        <w:shd w:val="clear" w:color="auto" w:fill="FFFFFF"/>
+        <w:spacing w:before="240" w:beforeAutospacing="0" w:after="0" w:afterAutospacing="0"/>
+        <w:rPr>
+          <w:rFonts w:ascii="Helvetica" w:hAnsi="Helvetica" w:cs="Helvetica" w:hint="eastAsia"/>
+          <w:color w:val="000000"/>
+          <w:sz w:val="21"/>
+          <w:szCs w:val="21"/>
+        </w:rPr>
+      </w:pPr>
+      <w:r>
+        <w:rPr>
+          <w:rFonts w:ascii="Helvetica" w:hAnsi="Helvetica" w:cs="Helvetica"/>
+          <w:color w:val="000000"/>
+          <w:sz w:val="21"/>
+          <w:szCs w:val="21"/>
+        </w:rPr>
+        <w:t xml:space="preserve">[5] Christian </w:t>
+      </w:r>
+      <w:proofErr w:type="spellStart"/>
+      <w:r>
+        <w:rPr>
+          <w:rFonts w:ascii="Helvetica" w:hAnsi="Helvetica" w:cs="Helvetica"/>
+          <w:color w:val="000000"/>
+          <w:sz w:val="21"/>
+          <w:szCs w:val="21"/>
+        </w:rPr>
+        <w:t>Szegedy,Vincent</w:t>
+      </w:r>
+      <w:proofErr w:type="spellEnd"/>
+      <w:r>
+        <w:rPr>
+          <w:rFonts w:ascii="Helvetica" w:hAnsi="Helvetica" w:cs="Helvetica"/>
+          <w:color w:val="000000"/>
+          <w:sz w:val="21"/>
+          <w:szCs w:val="21"/>
+        </w:rPr>
+        <w:t xml:space="preserve"> </w:t>
+      </w:r>
+      <w:proofErr w:type="spellStart"/>
+      <w:r>
+        <w:rPr>
+          <w:rFonts w:ascii="Helvetica" w:hAnsi="Helvetica" w:cs="Helvetica"/>
+          <w:color w:val="000000"/>
+          <w:sz w:val="21"/>
+          <w:szCs w:val="21"/>
+        </w:rPr>
+        <w:t>Vanhoucke,Sergey</w:t>
+      </w:r>
+      <w:proofErr w:type="spellEnd"/>
+      <w:r>
+        <w:rPr>
+          <w:rFonts w:ascii="Helvetica" w:hAnsi="Helvetica" w:cs="Helvetica"/>
+          <w:color w:val="000000"/>
+          <w:sz w:val="21"/>
+          <w:szCs w:val="21"/>
+        </w:rPr>
+        <w:t xml:space="preserve"> </w:t>
+      </w:r>
+      <w:proofErr w:type="spellStart"/>
+      <w:r>
+        <w:rPr>
+          <w:rFonts w:ascii="Helvetica" w:hAnsi="Helvetica" w:cs="Helvetica"/>
+          <w:color w:val="000000"/>
+          <w:sz w:val="21"/>
+          <w:szCs w:val="21"/>
+        </w:rPr>
+        <w:t>Ioffe,Jon</w:t>
+      </w:r>
+      <w:proofErr w:type="spellEnd"/>
+      <w:r>
+        <w:rPr>
+          <w:rFonts w:ascii="Helvetica" w:hAnsi="Helvetica" w:cs="Helvetica"/>
+          <w:color w:val="000000"/>
+          <w:sz w:val="21"/>
+          <w:szCs w:val="21"/>
+        </w:rPr>
+        <w:t xml:space="preserve"> </w:t>
+      </w:r>
+      <w:proofErr w:type="spellStart"/>
+      <w:r>
+        <w:rPr>
+          <w:rFonts w:ascii="Helvetica" w:hAnsi="Helvetica" w:cs="Helvetica"/>
+          <w:color w:val="000000"/>
+          <w:sz w:val="21"/>
+          <w:szCs w:val="21"/>
+        </w:rPr>
+        <w:t>Shlens,Zbigniew</w:t>
+      </w:r>
+      <w:proofErr w:type="spellEnd"/>
+      <w:r>
+        <w:rPr>
+          <w:rFonts w:ascii="Helvetica" w:hAnsi="Helvetica" w:cs="Helvetica"/>
+          <w:color w:val="000000"/>
+          <w:sz w:val="21"/>
+          <w:szCs w:val="21"/>
+        </w:rPr>
+        <w:t xml:space="preserve"> </w:t>
+      </w:r>
+      <w:proofErr w:type="spellStart"/>
+      <w:r>
+        <w:rPr>
+          <w:rFonts w:ascii="Helvetica" w:hAnsi="Helvetica" w:cs="Helvetica"/>
+          <w:color w:val="000000"/>
+          <w:sz w:val="21"/>
+          <w:szCs w:val="21"/>
+        </w:rPr>
+        <w:t>Wojna</w:t>
+      </w:r>
+      <w:proofErr w:type="spellEnd"/>
+      <w:r>
+        <w:rPr>
+          <w:rFonts w:ascii="Helvetica" w:hAnsi="Helvetica" w:cs="Helvetica"/>
+          <w:color w:val="000000"/>
+          <w:sz w:val="21"/>
+          <w:szCs w:val="21"/>
+        </w:rPr>
+        <w:t>, Rethinking the Inception Architecture for Computer Vision,</w:t>
+      </w:r>
+      <w:hyperlink r:id="rId12" w:tgtFrame="_blank" w:history="1">
+        <w:r>
+          <w:rPr>
+            <w:rStyle w:val="a9"/>
+            <w:rFonts w:ascii="Helvetica" w:hAnsi="Helvetica" w:cs="Helvetica"/>
+            <w:color w:val="337AB7"/>
+            <w:sz w:val="21"/>
+            <w:szCs w:val="21"/>
+          </w:rPr>
+          <w:t>https://www.cv-foundation.org/openaccess/content_cvpr_2016/papers/Szegedy_Rethinking_the_Inception_CVPR_2016_paper.pdf</w:t>
         </w:r>
       </w:hyperlink>
     </w:p>
@@ -1228,6 +2298,119 @@
 <file path=word/numbering.xml><?xml version="1.0" encoding="utf-8"?>
 <w:numbering xmlns:wpc="http://schemas.microsoft.com/office/word/2010/wordprocessingCanvas" xmlns:cx="http://schemas.microsoft.com/office/drawing/2014/chartex" xmlns:cx1="http://schemas.microsoft.com/office/drawing/2015/9/8/chartex" xmlns:cx2="http://schemas.microsoft.com/office/drawing/2015/10/21/chartex" xmlns:cx3="http://schemas.microsoft.com/office/drawing/2016/5/9/chartex" xmlns:cx4="http://schemas.microsoft.com/office/drawing/2016/5/10/chartex" xmlns:cx5="http://schemas.microsoft.com/office/drawing/2016/5/11/chartex" xmlns:cx6="http://schemas.microsoft.com/office/drawing/2016/5/12/chartex" xmlns:cx7="http://schemas.microsoft.com/office/drawing/2016/5/13/chartex" xmlns:cx8="http://schemas.microsoft.com/office/drawing/2016/5/14/chartex" xmlns:mc="http://schemas.openxmlformats.org/markup-compatibility/2006" xmlns:aink="http://schemas.microsoft.com/office/drawing/2016/ink" xmlns:am3d="http://schemas.microsoft.com/office/drawing/2017/model3d" xmlns:o="urn:schemas-microsoft-com:office:office" xmlns:r="http://schemas.openxmlformats.org/officeDocument/2006/relationships" xmlns:m="http://schemas.openxmlformats.org/officeDocument/2006/math" xmlns:v="urn:schemas-microsoft-com:vml" xmlns:wp14="http://schemas.microsoft.com/office/word/2010/wordprocessingDrawing" xmlns:wp="http://schemas.openxmlformats.org/drawingml/2006/wordprocessingDrawing" xmlns:w10="urn:schemas-microsoft-com:office:word" xmlns:w="http://schemas.openxmlformats.org/wordprocessingml/2006/main" xmlns:w14="http://schemas.microsoft.com/office/word/2010/wordml" xmlns:w15="http://schemas.microsoft.com/office/word/2012/wordml" xmlns:w16cid="http://schemas.microsoft.com/office/word/2016/wordml/cid" xmlns:w16se="http://schemas.microsoft.com/office/word/2015/wordml/symex" xmlns:wpg="http://schemas.microsoft.com/office/word/2010/wordprocessingGroup" xmlns:wpi="http://schemas.microsoft.com/office/word/2010/wordprocessingInk" xmlns:wne="http://schemas.microsoft.com/office/word/2006/wordml" xmlns:wps="http://schemas.microsoft.com/office/word/2010/wordprocessingShape" mc:Ignorable="w14 w15 w16se w16cid wp14">
   <w:abstractNum w:abstractNumId="0" w15:restartNumberingAfterBreak="0">
+    <w:nsid w:val="155A5FF6"/>
+    <w:multiLevelType w:val="hybridMultilevel"/>
+    <w:tmpl w:val="6AC47FDC"/>
+    <w:lvl w:ilvl="0" w:tplc="04090001">
+      <w:start w:val="1"/>
+      <w:numFmt w:val="bullet"/>
+      <w:lvlText w:val=""/>
+      <w:lvlJc w:val="left"/>
+      <w:pPr>
+        <w:ind w:left="420" w:hanging="420"/>
+      </w:pPr>
+      <w:rPr>
+        <w:rFonts w:ascii="Wingdings" w:hAnsi="Wingdings" w:hint="default"/>
+      </w:rPr>
+    </w:lvl>
+    <w:lvl w:ilvl="1" w:tplc="04090003" w:tentative="1">
+      <w:start w:val="1"/>
+      <w:numFmt w:val="bullet"/>
+      <w:lvlText w:val=""/>
+      <w:lvlJc w:val="left"/>
+      <w:pPr>
+        <w:ind w:left="840" w:hanging="420"/>
+      </w:pPr>
+      <w:rPr>
+        <w:rFonts w:ascii="Wingdings" w:hAnsi="Wingdings" w:hint="default"/>
+      </w:rPr>
+    </w:lvl>
+    <w:lvl w:ilvl="2" w:tplc="04090005" w:tentative="1">
+      <w:start w:val="1"/>
+      <w:numFmt w:val="bullet"/>
+      <w:lvlText w:val=""/>
+      <w:lvlJc w:val="left"/>
+      <w:pPr>
+        <w:ind w:left="1260" w:hanging="420"/>
+      </w:pPr>
+      <w:rPr>
+        <w:rFonts w:ascii="Wingdings" w:hAnsi="Wingdings" w:hint="default"/>
+      </w:rPr>
+    </w:lvl>
+    <w:lvl w:ilvl="3" w:tplc="04090001" w:tentative="1">
+      <w:start w:val="1"/>
+      <w:numFmt w:val="bullet"/>
+      <w:lvlText w:val=""/>
+      <w:lvlJc w:val="left"/>
+      <w:pPr>
+        <w:ind w:left="1680" w:hanging="420"/>
+      </w:pPr>
+      <w:rPr>
+        <w:rFonts w:ascii="Wingdings" w:hAnsi="Wingdings" w:hint="default"/>
+      </w:rPr>
+    </w:lvl>
+    <w:lvl w:ilvl="4" w:tplc="04090003" w:tentative="1">
+      <w:start w:val="1"/>
+      <w:numFmt w:val="bullet"/>
+      <w:lvlText w:val=""/>
+      <w:lvlJc w:val="left"/>
+      <w:pPr>
+        <w:ind w:left="2100" w:hanging="420"/>
+      </w:pPr>
+      <w:rPr>
+        <w:rFonts w:ascii="Wingdings" w:hAnsi="Wingdings" w:hint="default"/>
+      </w:rPr>
+    </w:lvl>
+    <w:lvl w:ilvl="5" w:tplc="04090005" w:tentative="1">
+      <w:start w:val="1"/>
+      <w:numFmt w:val="bullet"/>
+      <w:lvlText w:val=""/>
+      <w:lvlJc w:val="left"/>
+      <w:pPr>
+        <w:ind w:left="2520" w:hanging="420"/>
+      </w:pPr>
+      <w:rPr>
+        <w:rFonts w:ascii="Wingdings" w:hAnsi="Wingdings" w:hint="default"/>
+      </w:rPr>
+    </w:lvl>
+    <w:lvl w:ilvl="6" w:tplc="04090001" w:tentative="1">
+      <w:start w:val="1"/>
+      <w:numFmt w:val="bullet"/>
+      <w:lvlText w:val=""/>
+      <w:lvlJc w:val="left"/>
+      <w:pPr>
+        <w:ind w:left="2940" w:hanging="420"/>
+      </w:pPr>
+      <w:rPr>
+        <w:rFonts w:ascii="Wingdings" w:hAnsi="Wingdings" w:hint="default"/>
+      </w:rPr>
+    </w:lvl>
+    <w:lvl w:ilvl="7" w:tplc="04090003" w:tentative="1">
+      <w:start w:val="1"/>
+      <w:numFmt w:val="bullet"/>
+      <w:lvlText w:val=""/>
+      <w:lvlJc w:val="left"/>
+      <w:pPr>
+        <w:ind w:left="3360" w:hanging="420"/>
+      </w:pPr>
+      <w:rPr>
+        <w:rFonts w:ascii="Wingdings" w:hAnsi="Wingdings" w:hint="default"/>
+      </w:rPr>
+    </w:lvl>
+    <w:lvl w:ilvl="8" w:tplc="04090005" w:tentative="1">
+      <w:start w:val="1"/>
+      <w:numFmt w:val="bullet"/>
+      <w:lvlText w:val=""/>
+      <w:lvlJc w:val="left"/>
+      <w:pPr>
+        <w:ind w:left="3780" w:hanging="420"/>
+      </w:pPr>
+      <w:rPr>
+        <w:rFonts w:ascii="Wingdings" w:hAnsi="Wingdings" w:hint="default"/>
+      </w:rPr>
+    </w:lvl>
+  </w:abstractNum>
+  <w:abstractNum w:abstractNumId="1" w15:restartNumberingAfterBreak="0">
     <w:nsid w:val="37626453"/>
     <w:multiLevelType w:val="hybridMultilevel"/>
     <w:tmpl w:val="12F8F448"/>
@@ -1313,7 +2496,7 @@
       </w:pPr>
     </w:lvl>
   </w:abstractNum>
-  <w:abstractNum w:abstractNumId="1" w15:restartNumberingAfterBreak="0">
+  <w:abstractNum w:abstractNumId="2" w15:restartNumberingAfterBreak="0">
     <w:nsid w:val="3AD133D6"/>
     <w:multiLevelType w:val="hybridMultilevel"/>
     <w:tmpl w:val="28FEE090"/>
@@ -1402,7 +2585,7 @@
       </w:pPr>
     </w:lvl>
   </w:abstractNum>
-  <w:abstractNum w:abstractNumId="2" w15:restartNumberingAfterBreak="0">
+  <w:abstractNum w:abstractNumId="3" w15:restartNumberingAfterBreak="0">
     <w:nsid w:val="4278407D"/>
     <w:multiLevelType w:val="hybridMultilevel"/>
     <w:tmpl w:val="9F087CF6"/>
@@ -1515,7 +2698,233 @@
       </w:rPr>
     </w:lvl>
   </w:abstractNum>
-  <w:abstractNum w:abstractNumId="3" w15:restartNumberingAfterBreak="0">
+  <w:abstractNum w:abstractNumId="4" w15:restartNumberingAfterBreak="0">
+    <w:nsid w:val="4426341F"/>
+    <w:multiLevelType w:val="hybridMultilevel"/>
+    <w:tmpl w:val="9F749A4E"/>
+    <w:lvl w:ilvl="0" w:tplc="04090001">
+      <w:start w:val="1"/>
+      <w:numFmt w:val="bullet"/>
+      <w:lvlText w:val=""/>
+      <w:lvlJc w:val="left"/>
+      <w:pPr>
+        <w:ind w:left="420" w:hanging="420"/>
+      </w:pPr>
+      <w:rPr>
+        <w:rFonts w:ascii="Wingdings" w:hAnsi="Wingdings" w:hint="default"/>
+      </w:rPr>
+    </w:lvl>
+    <w:lvl w:ilvl="1" w:tplc="04090003" w:tentative="1">
+      <w:start w:val="1"/>
+      <w:numFmt w:val="bullet"/>
+      <w:lvlText w:val=""/>
+      <w:lvlJc w:val="left"/>
+      <w:pPr>
+        <w:ind w:left="840" w:hanging="420"/>
+      </w:pPr>
+      <w:rPr>
+        <w:rFonts w:ascii="Wingdings" w:hAnsi="Wingdings" w:hint="default"/>
+      </w:rPr>
+    </w:lvl>
+    <w:lvl w:ilvl="2" w:tplc="04090005" w:tentative="1">
+      <w:start w:val="1"/>
+      <w:numFmt w:val="bullet"/>
+      <w:lvlText w:val=""/>
+      <w:lvlJc w:val="left"/>
+      <w:pPr>
+        <w:ind w:left="1260" w:hanging="420"/>
+      </w:pPr>
+      <w:rPr>
+        <w:rFonts w:ascii="Wingdings" w:hAnsi="Wingdings" w:hint="default"/>
+      </w:rPr>
+    </w:lvl>
+    <w:lvl w:ilvl="3" w:tplc="04090001" w:tentative="1">
+      <w:start w:val="1"/>
+      <w:numFmt w:val="bullet"/>
+      <w:lvlText w:val=""/>
+      <w:lvlJc w:val="left"/>
+      <w:pPr>
+        <w:ind w:left="1680" w:hanging="420"/>
+      </w:pPr>
+      <w:rPr>
+        <w:rFonts w:ascii="Wingdings" w:hAnsi="Wingdings" w:hint="default"/>
+      </w:rPr>
+    </w:lvl>
+    <w:lvl w:ilvl="4" w:tplc="04090003" w:tentative="1">
+      <w:start w:val="1"/>
+      <w:numFmt w:val="bullet"/>
+      <w:lvlText w:val=""/>
+      <w:lvlJc w:val="left"/>
+      <w:pPr>
+        <w:ind w:left="2100" w:hanging="420"/>
+      </w:pPr>
+      <w:rPr>
+        <w:rFonts w:ascii="Wingdings" w:hAnsi="Wingdings" w:hint="default"/>
+      </w:rPr>
+    </w:lvl>
+    <w:lvl w:ilvl="5" w:tplc="04090005" w:tentative="1">
+      <w:start w:val="1"/>
+      <w:numFmt w:val="bullet"/>
+      <w:lvlText w:val=""/>
+      <w:lvlJc w:val="left"/>
+      <w:pPr>
+        <w:ind w:left="2520" w:hanging="420"/>
+      </w:pPr>
+      <w:rPr>
+        <w:rFonts w:ascii="Wingdings" w:hAnsi="Wingdings" w:hint="default"/>
+      </w:rPr>
+    </w:lvl>
+    <w:lvl w:ilvl="6" w:tplc="04090001" w:tentative="1">
+      <w:start w:val="1"/>
+      <w:numFmt w:val="bullet"/>
+      <w:lvlText w:val=""/>
+      <w:lvlJc w:val="left"/>
+      <w:pPr>
+        <w:ind w:left="2940" w:hanging="420"/>
+      </w:pPr>
+      <w:rPr>
+        <w:rFonts w:ascii="Wingdings" w:hAnsi="Wingdings" w:hint="default"/>
+      </w:rPr>
+    </w:lvl>
+    <w:lvl w:ilvl="7" w:tplc="04090003" w:tentative="1">
+      <w:start w:val="1"/>
+      <w:numFmt w:val="bullet"/>
+      <w:lvlText w:val=""/>
+      <w:lvlJc w:val="left"/>
+      <w:pPr>
+        <w:ind w:left="3360" w:hanging="420"/>
+      </w:pPr>
+      <w:rPr>
+        <w:rFonts w:ascii="Wingdings" w:hAnsi="Wingdings" w:hint="default"/>
+      </w:rPr>
+    </w:lvl>
+    <w:lvl w:ilvl="8" w:tplc="04090005" w:tentative="1">
+      <w:start w:val="1"/>
+      <w:numFmt w:val="bullet"/>
+      <w:lvlText w:val=""/>
+      <w:lvlJc w:val="left"/>
+      <w:pPr>
+        <w:ind w:left="3780" w:hanging="420"/>
+      </w:pPr>
+      <w:rPr>
+        <w:rFonts w:ascii="Wingdings" w:hAnsi="Wingdings" w:hint="default"/>
+      </w:rPr>
+    </w:lvl>
+  </w:abstractNum>
+  <w:abstractNum w:abstractNumId="5" w15:restartNumberingAfterBreak="0">
+    <w:nsid w:val="72817F6E"/>
+    <w:multiLevelType w:val="hybridMultilevel"/>
+    <w:tmpl w:val="C1381A94"/>
+    <w:lvl w:ilvl="0" w:tplc="04090001">
+      <w:start w:val="1"/>
+      <w:numFmt w:val="bullet"/>
+      <w:lvlText w:val=""/>
+      <w:lvlJc w:val="left"/>
+      <w:pPr>
+        <w:ind w:left="420" w:hanging="420"/>
+      </w:pPr>
+      <w:rPr>
+        <w:rFonts w:ascii="Wingdings" w:hAnsi="Wingdings" w:hint="default"/>
+      </w:rPr>
+    </w:lvl>
+    <w:lvl w:ilvl="1" w:tplc="04090003" w:tentative="1">
+      <w:start w:val="1"/>
+      <w:numFmt w:val="bullet"/>
+      <w:lvlText w:val=""/>
+      <w:lvlJc w:val="left"/>
+      <w:pPr>
+        <w:ind w:left="840" w:hanging="420"/>
+      </w:pPr>
+      <w:rPr>
+        <w:rFonts w:ascii="Wingdings" w:hAnsi="Wingdings" w:hint="default"/>
+      </w:rPr>
+    </w:lvl>
+    <w:lvl w:ilvl="2" w:tplc="04090005" w:tentative="1">
+      <w:start w:val="1"/>
+      <w:numFmt w:val="bullet"/>
+      <w:lvlText w:val=""/>
+      <w:lvlJc w:val="left"/>
+      <w:pPr>
+        <w:ind w:left="1260" w:hanging="420"/>
+      </w:pPr>
+      <w:rPr>
+        <w:rFonts w:ascii="Wingdings" w:hAnsi="Wingdings" w:hint="default"/>
+      </w:rPr>
+    </w:lvl>
+    <w:lvl w:ilvl="3" w:tplc="04090001" w:tentative="1">
+      <w:start w:val="1"/>
+      <w:numFmt w:val="bullet"/>
+      <w:lvlText w:val=""/>
+      <w:lvlJc w:val="left"/>
+      <w:pPr>
+        <w:ind w:left="1680" w:hanging="420"/>
+      </w:pPr>
+      <w:rPr>
+        <w:rFonts w:ascii="Wingdings" w:hAnsi="Wingdings" w:hint="default"/>
+      </w:rPr>
+    </w:lvl>
+    <w:lvl w:ilvl="4" w:tplc="04090003" w:tentative="1">
+      <w:start w:val="1"/>
+      <w:numFmt w:val="bullet"/>
+      <w:lvlText w:val=""/>
+      <w:lvlJc w:val="left"/>
+      <w:pPr>
+        <w:ind w:left="2100" w:hanging="420"/>
+      </w:pPr>
+      <w:rPr>
+        <w:rFonts w:ascii="Wingdings" w:hAnsi="Wingdings" w:hint="default"/>
+      </w:rPr>
+    </w:lvl>
+    <w:lvl w:ilvl="5" w:tplc="04090005" w:tentative="1">
+      <w:start w:val="1"/>
+      <w:numFmt w:val="bullet"/>
+      <w:lvlText w:val=""/>
+      <w:lvlJc w:val="left"/>
+      <w:pPr>
+        <w:ind w:left="2520" w:hanging="420"/>
+      </w:pPr>
+      <w:rPr>
+        <w:rFonts w:ascii="Wingdings" w:hAnsi="Wingdings" w:hint="default"/>
+      </w:rPr>
+    </w:lvl>
+    <w:lvl w:ilvl="6" w:tplc="04090001" w:tentative="1">
+      <w:start w:val="1"/>
+      <w:numFmt w:val="bullet"/>
+      <w:lvlText w:val=""/>
+      <w:lvlJc w:val="left"/>
+      <w:pPr>
+        <w:ind w:left="2940" w:hanging="420"/>
+      </w:pPr>
+      <w:rPr>
+        <w:rFonts w:ascii="Wingdings" w:hAnsi="Wingdings" w:hint="default"/>
+      </w:rPr>
+    </w:lvl>
+    <w:lvl w:ilvl="7" w:tplc="04090003" w:tentative="1">
+      <w:start w:val="1"/>
+      <w:numFmt w:val="bullet"/>
+      <w:lvlText w:val=""/>
+      <w:lvlJc w:val="left"/>
+      <w:pPr>
+        <w:ind w:left="3360" w:hanging="420"/>
+      </w:pPr>
+      <w:rPr>
+        <w:rFonts w:ascii="Wingdings" w:hAnsi="Wingdings" w:hint="default"/>
+      </w:rPr>
+    </w:lvl>
+    <w:lvl w:ilvl="8" w:tplc="04090005" w:tentative="1">
+      <w:start w:val="1"/>
+      <w:numFmt w:val="bullet"/>
+      <w:lvlText w:val=""/>
+      <w:lvlJc w:val="left"/>
+      <w:pPr>
+        <w:ind w:left="3780" w:hanging="420"/>
+      </w:pPr>
+      <w:rPr>
+        <w:rFonts w:ascii="Wingdings" w:hAnsi="Wingdings" w:hint="default"/>
+      </w:rPr>
+    </w:lvl>
+  </w:abstractNum>
+  <w:abstractNum w:abstractNumId="6" w15:restartNumberingAfterBreak="0">
     <w:nsid w:val="74F661F8"/>
     <w:multiLevelType w:val="hybridMultilevel"/>
     <w:tmpl w:val="5F50ED4E"/>
@@ -1629,16 +3038,25 @@
     </w:lvl>
   </w:abstractNum>
   <w:num w:numId="1">
+    <w:abstractNumId w:val="1"/>
+  </w:num>
+  <w:num w:numId="2">
+    <w:abstractNumId w:val="6"/>
+  </w:num>
+  <w:num w:numId="3">
+    <w:abstractNumId w:val="3"/>
+  </w:num>
+  <w:num w:numId="4">
+    <w:abstractNumId w:val="2"/>
+  </w:num>
+  <w:num w:numId="5">
     <w:abstractNumId w:val="0"/>
   </w:num>
-  <w:num w:numId="2">
-    <w:abstractNumId w:val="3"/>
+  <w:num w:numId="6">
+    <w:abstractNumId w:val="4"/>
   </w:num>
-  <w:num w:numId="3">
-    <w:abstractNumId w:val="2"/>
-  </w:num>
-  <w:num w:numId="4">
-    <w:abstractNumId w:val="1"/>
+  <w:num w:numId="7">
+    <w:abstractNumId w:val="5"/>
   </w:num>
 </w:numbering>
 </file>
@@ -2109,6 +3527,29 @@
       <w:szCs w:val="32"/>
     </w:rPr>
   </w:style>
+  <w:style w:type="paragraph" w:styleId="4">
+    <w:name w:val="heading 4"/>
+    <w:basedOn w:val="a"/>
+    <w:next w:val="a"/>
+    <w:link w:val="40"/>
+    <w:uiPriority w:val="9"/>
+    <w:unhideWhenUsed/>
+    <w:qFormat/>
+    <w:rsid w:val="00E65B3B"/>
+    <w:pPr>
+      <w:keepNext/>
+      <w:keepLines/>
+      <w:spacing w:before="280" w:after="290" w:line="376" w:lineRule="auto"/>
+      <w:outlineLvl w:val="3"/>
+    </w:pPr>
+    <w:rPr>
+      <w:rFonts w:asciiTheme="majorHAnsi" w:eastAsiaTheme="majorEastAsia" w:hAnsiTheme="majorHAnsi" w:cstheme="majorBidi"/>
+      <w:b/>
+      <w:bCs/>
+      <w:sz w:val="28"/>
+      <w:szCs w:val="28"/>
+    </w:rPr>
+  </w:style>
   <w:style w:type="character" w:default="1" w:styleId="a0">
     <w:name w:val="Default Paragraph Font"/>
     <w:uiPriority w:val="1"/>
@@ -2295,6 +3736,50 @@
     <w:pPr>
       <w:ind w:firstLineChars="200" w:firstLine="420"/>
     </w:pPr>
+  </w:style>
+  <w:style w:type="character" w:styleId="ac">
+    <w:name w:val="FollowedHyperlink"/>
+    <w:basedOn w:val="a0"/>
+    <w:uiPriority w:val="99"/>
+    <w:semiHidden/>
+    <w:unhideWhenUsed/>
+    <w:rsid w:val="00761C52"/>
+    <w:rPr>
+      <w:color w:val="954F72" w:themeColor="followedHyperlink"/>
+      <w:u w:val="single"/>
+    </w:rPr>
+  </w:style>
+  <w:style w:type="paragraph" w:styleId="ad">
+    <w:name w:val="Normal (Web)"/>
+    <w:basedOn w:val="a"/>
+    <w:uiPriority w:val="99"/>
+    <w:unhideWhenUsed/>
+    <w:rsid w:val="00C53EAD"/>
+    <w:pPr>
+      <w:widowControl/>
+      <w:spacing w:before="100" w:beforeAutospacing="1" w:after="100" w:afterAutospacing="1"/>
+      <w:jc w:val="left"/>
+    </w:pPr>
+    <w:rPr>
+      <w:rFonts w:ascii="宋体" w:eastAsia="宋体" w:hAnsi="宋体" w:cs="宋体"/>
+      <w:kern w:val="0"/>
+      <w:sz w:val="24"/>
+      <w:szCs w:val="24"/>
+    </w:rPr>
+  </w:style>
+  <w:style w:type="character" w:customStyle="1" w:styleId="40">
+    <w:name w:val="标题 4 字符"/>
+    <w:basedOn w:val="a0"/>
+    <w:link w:val="4"/>
+    <w:uiPriority w:val="9"/>
+    <w:rsid w:val="00E65B3B"/>
+    <w:rPr>
+      <w:rFonts w:asciiTheme="majorHAnsi" w:eastAsiaTheme="majorEastAsia" w:hAnsiTheme="majorHAnsi" w:cstheme="majorBidi"/>
+      <w:b/>
+      <w:bCs/>
+      <w:sz w:val="28"/>
+      <w:szCs w:val="28"/>
+    </w:rPr>
   </w:style>
 </w:styles>
 </file>

</xml_diff>

<commit_message>
docs(proposal.pdf): fix review 2
</commit_message>
<xml_diff>
--- a/proposal.docx
+++ b/proposal.docx
@@ -180,19 +180,19 @@
       <w:pPr>
         <w:jc w:val="left"/>
         <w:rPr>
+          <w:rFonts w:ascii="Helvetica" w:hAnsi="Helvetica" w:cs="Helvetica"/>
+          <w:color w:val="000000"/>
+          <w:szCs w:val="21"/>
+          <w:shd w:val="clear" w:color="auto" w:fill="FFFFFF"/>
+        </w:rPr>
+      </w:pPr>
+      <w:r>
+        <w:rPr>
           <w:rFonts w:ascii="Helvetica" w:hAnsi="Helvetica" w:cs="Helvetica" w:hint="eastAsia"/>
           <w:color w:val="000000"/>
           <w:szCs w:val="21"/>
           <w:shd w:val="clear" w:color="auto" w:fill="FFFFFF"/>
         </w:rPr>
-      </w:pPr>
-      <w:r>
-        <w:rPr>
-          <w:rFonts w:ascii="Helvetica" w:hAnsi="Helvetica" w:cs="Helvetica" w:hint="eastAsia"/>
-          <w:color w:val="000000"/>
-          <w:szCs w:val="21"/>
-          <w:shd w:val="clear" w:color="auto" w:fill="FFFFFF"/>
-        </w:rPr>
         <w:t>下载地址：</w:t>
       </w:r>
       <w:r>
@@ -209,7 +209,7 @@
       <w:pPr>
         <w:jc w:val="left"/>
         <w:rPr>
-          <w:rFonts w:ascii="Helvetica" w:hAnsi="Helvetica" w:cs="Helvetica" w:hint="eastAsia"/>
+          <w:rFonts w:ascii="Helvetica" w:hAnsi="Helvetica" w:cs="Helvetica"/>
           <w:color w:val="000000"/>
           <w:szCs w:val="21"/>
           <w:shd w:val="clear" w:color="auto" w:fill="FFFFFF"/>
@@ -373,7 +373,7 @@
       <w:pPr>
         <w:jc w:val="left"/>
         <w:rPr>
-          <w:rFonts w:ascii="Helvetica" w:hAnsi="Helvetica" w:cs="Helvetica" w:hint="eastAsia"/>
+          <w:rFonts w:ascii="Helvetica" w:hAnsi="Helvetica" w:cs="Helvetica"/>
           <w:color w:val="000000"/>
           <w:szCs w:val="21"/>
           <w:shd w:val="clear" w:color="auto" w:fill="FFFFFF"/>
@@ -426,19 +426,19 @@
         <w:ind w:firstLineChars="0"/>
         <w:jc w:val="left"/>
         <w:rPr>
+          <w:rFonts w:ascii="Helvetica" w:hAnsi="Helvetica" w:cs="Helvetica"/>
+          <w:color w:val="000000"/>
+          <w:szCs w:val="21"/>
+          <w:shd w:val="clear" w:color="auto" w:fill="FFFFFF"/>
+        </w:rPr>
+      </w:pPr>
+      <w:r>
+        <w:rPr>
           <w:rFonts w:ascii="Helvetica" w:hAnsi="Helvetica" w:cs="Helvetica" w:hint="eastAsia"/>
           <w:color w:val="000000"/>
           <w:szCs w:val="21"/>
           <w:shd w:val="clear" w:color="auto" w:fill="FFFFFF"/>
         </w:rPr>
-      </w:pPr>
-      <w:r>
-        <w:rPr>
-          <w:rFonts w:ascii="Helvetica" w:hAnsi="Helvetica" w:cs="Helvetica" w:hint="eastAsia"/>
-          <w:color w:val="000000"/>
-          <w:szCs w:val="21"/>
-          <w:shd w:val="clear" w:color="auto" w:fill="FFFFFF"/>
-        </w:rPr>
         <w:t>编号</w:t>
       </w:r>
       <w:r>
@@ -450,14 +450,12 @@
         </w:rPr>
         <w:t>.jpg</w:t>
       </w:r>
-      <w:bookmarkStart w:id="0" w:name="_GoBack"/>
-      <w:bookmarkEnd w:id="0"/>
-    </w:p>
-    <w:p>
-      <w:pPr>
-        <w:jc w:val="left"/>
-        <w:rPr>
-          <w:rFonts w:ascii="Helvetica" w:hAnsi="Helvetica" w:cs="Helvetica" w:hint="eastAsia"/>
+    </w:p>
+    <w:p>
+      <w:pPr>
+        <w:jc w:val="left"/>
+        <w:rPr>
+          <w:rFonts w:ascii="Helvetica" w:hAnsi="Helvetica" w:cs="Helvetica"/>
           <w:color w:val="000000"/>
           <w:szCs w:val="21"/>
           <w:shd w:val="clear" w:color="auto" w:fill="FFFFFF"/>
@@ -649,19 +647,19 @@
       <w:pPr>
         <w:jc w:val="left"/>
         <w:rPr>
+          <w:rFonts w:ascii="Helvetica" w:hAnsi="Helvetica" w:cs="Helvetica"/>
+          <w:color w:val="000000"/>
+          <w:szCs w:val="21"/>
+          <w:shd w:val="clear" w:color="auto" w:fill="FFFFFF"/>
+        </w:rPr>
+      </w:pPr>
+      <w:r>
+        <w:rPr>
           <w:rFonts w:ascii="Helvetica" w:hAnsi="Helvetica" w:cs="Helvetica" w:hint="eastAsia"/>
           <w:color w:val="000000"/>
           <w:szCs w:val="21"/>
           <w:shd w:val="clear" w:color="auto" w:fill="FFFFFF"/>
         </w:rPr>
-      </w:pPr>
-      <w:r>
-        <w:rPr>
-          <w:rFonts w:ascii="Helvetica" w:hAnsi="Helvetica" w:cs="Helvetica" w:hint="eastAsia"/>
-          <w:color w:val="000000"/>
-          <w:szCs w:val="21"/>
-          <w:shd w:val="clear" w:color="auto" w:fill="FFFFFF"/>
-        </w:rPr>
         <w:t>下载地址：</w:t>
       </w:r>
       <w:r>
@@ -678,7 +676,7 @@
       <w:pPr>
         <w:jc w:val="left"/>
         <w:rPr>
-          <w:rFonts w:ascii="Helvetica" w:hAnsi="Helvetica" w:cs="Helvetica" w:hint="eastAsia"/>
+          <w:rFonts w:ascii="Helvetica" w:hAnsi="Helvetica" w:cs="Helvetica"/>
           <w:color w:val="000000"/>
           <w:szCs w:val="21"/>
           <w:shd w:val="clear" w:color="auto" w:fill="FFFFFF"/>
@@ -856,7 +854,7 @@
       <w:pPr>
         <w:jc w:val="left"/>
         <w:rPr>
-          <w:rFonts w:ascii="Helvetica" w:hAnsi="Helvetica" w:cs="Helvetica" w:hint="eastAsia"/>
+          <w:rFonts w:ascii="Helvetica" w:hAnsi="Helvetica" w:cs="Helvetica"/>
           <w:color w:val="000000"/>
           <w:szCs w:val="21"/>
           <w:shd w:val="clear" w:color="auto" w:fill="FFFFFF"/>
@@ -1371,11 +1369,400 @@
         </w:rPr>
         <w:t>𝐿𝑜𝑔𝐿𝑜𝑠𝑠</w:t>
       </w:r>
-      <w:r>
-        <w:rPr>
-          <w:rFonts w:hint="eastAsia"/>
-        </w:rPr>
-        <w:t>。</w:t>
+    </w:p>
+    <w:p>
+      <w:pPr>
+        <w:jc w:val="left"/>
+      </w:pPr>
+      <w:r>
+        <w:rPr>
+          <w:rFonts w:hint="eastAsia"/>
+        </w:rPr>
+        <w:t>计算公式：</w:t>
+      </w:r>
+    </w:p>
+    <w:p>
+      <w:pPr>
+        <w:jc w:val="left"/>
+      </w:pPr>
+      <w:r>
+        <w:tab/>
+      </w:r>
+      <w:r>
+        <w:rPr>
+          <w:noProof/>
+        </w:rPr>
+        <w:drawing>
+          <wp:inline distT="0" distB="0" distL="0" distR="0" wp14:anchorId="0A6F5C91" wp14:editId="170FD3F4">
+            <wp:extent cx="3355340" cy="407670"/>
+            <wp:effectExtent l="0" t="0" r="0" b="0"/>
+            <wp:docPr id="2" name="图片 2" descr="D:\Udacity\2-ML-ADV\7-pro\capstone\dog_vs_cat\757205-20180623163230097-750693662.png"/>
+            <wp:cNvGraphicFramePr>
+              <a:graphicFrameLocks xmlns:a="http://schemas.openxmlformats.org/drawingml/2006/main" noChangeAspect="1"/>
+            </wp:cNvGraphicFramePr>
+            <a:graphic xmlns:a="http://schemas.openxmlformats.org/drawingml/2006/main">
+              <a:graphicData uri="http://schemas.openxmlformats.org/drawingml/2006/picture">
+                <pic:pic xmlns:pic="http://schemas.openxmlformats.org/drawingml/2006/picture">
+                  <pic:nvPicPr>
+                    <pic:cNvPr id="0" name="Picture 2" descr="D:\Udacity\2-ML-ADV\7-pro\capstone\dog_vs_cat\757205-20180623163230097-750693662.png"/>
+                    <pic:cNvPicPr>
+                      <a:picLocks noChangeAspect="1" noChangeArrowheads="1"/>
+                    </pic:cNvPicPr>
+                  </pic:nvPicPr>
+                  <pic:blipFill>
+                    <a:blip r:embed="rId8">
+                      <a:extLst>
+                        <a:ext uri="{28A0092B-C50C-407E-A947-70E740481C1C}">
+                          <a14:useLocalDpi xmlns:a14="http://schemas.microsoft.com/office/drawing/2010/main" val="0"/>
+                        </a:ext>
+                      </a:extLst>
+                    </a:blip>
+                    <a:srcRect/>
+                    <a:stretch>
+                      <a:fillRect/>
+                    </a:stretch>
+                  </pic:blipFill>
+                  <pic:spPr bwMode="auto">
+                    <a:xfrm>
+                      <a:off x="0" y="0"/>
+                      <a:ext cx="3355340" cy="407670"/>
+                    </a:xfrm>
+                    <a:prstGeom prst="rect">
+                      <a:avLst/>
+                    </a:prstGeom>
+                    <a:noFill/>
+                    <a:ln>
+                      <a:noFill/>
+                    </a:ln>
+                  </pic:spPr>
+                </pic:pic>
+              </a:graphicData>
+            </a:graphic>
+          </wp:inline>
+        </w:drawing>
+      </w:r>
+    </w:p>
+    <w:p>
+      <w:pPr>
+        <w:jc w:val="left"/>
+      </w:pPr>
+      <w:r>
+        <w:rPr>
+          <w:rFonts w:hint="eastAsia"/>
+        </w:rPr>
+        <w:t>变量含义：</w:t>
+      </w:r>
+    </w:p>
+    <w:p>
+      <w:pPr>
+        <w:jc w:val="left"/>
+      </w:pPr>
+      <w:r>
+        <w:rPr>
+          <w:rFonts w:hint="eastAsia"/>
+        </w:rPr>
+        <w:t>Y：输出变量</w:t>
+      </w:r>
+    </w:p>
+    <w:p>
+      <w:pPr>
+        <w:jc w:val="left"/>
+      </w:pPr>
+      <w:r>
+        <w:rPr>
+          <w:rFonts w:hint="eastAsia"/>
+        </w:rPr>
+        <w:t>X：输入变量</w:t>
+      </w:r>
+    </w:p>
+    <w:p>
+      <w:pPr>
+        <w:jc w:val="left"/>
+        <w:rPr>
+          <w:rFonts w:hint="eastAsia"/>
+        </w:rPr>
+      </w:pPr>
+      <w:r>
+        <w:rPr>
+          <w:rFonts w:hint="eastAsia"/>
+        </w:rPr>
+        <w:t>L：损失函数</w:t>
+      </w:r>
+    </w:p>
+    <w:p>
+      <w:pPr>
+        <w:jc w:val="left"/>
+      </w:pPr>
+      <w:r>
+        <w:t>N</w:t>
+      </w:r>
+      <w:r>
+        <w:rPr>
+          <w:rFonts w:hint="eastAsia"/>
+        </w:rPr>
+        <w:t>：输入样本数</w:t>
+      </w:r>
+    </w:p>
+    <w:p>
+      <w:pPr>
+        <w:jc w:val="left"/>
+      </w:pPr>
+      <w:r>
+        <w:rPr>
+          <w:rFonts w:hint="eastAsia"/>
+        </w:rPr>
+        <w:t>M：可能的类别数</w:t>
+      </w:r>
+    </w:p>
+    <w:p>
+      <w:pPr>
+        <w:jc w:val="left"/>
+      </w:pPr>
+      <w:proofErr w:type="spellStart"/>
+      <w:r>
+        <w:lastRenderedPageBreak/>
+        <w:t>Yij</w:t>
+      </w:r>
+      <w:proofErr w:type="spellEnd"/>
+      <w:r>
+        <w:rPr>
+          <w:rFonts w:hint="eastAsia"/>
+        </w:rPr>
+        <w:t>：是一个二值指标，标识类别j</w:t>
+      </w:r>
+      <w:r>
+        <w:t xml:space="preserve"> </w:t>
+      </w:r>
+      <w:r>
+        <w:rPr>
+          <w:rFonts w:hint="eastAsia"/>
+        </w:rPr>
+        <w:t>是否是输入实例</w:t>
+      </w:r>
+      <w:proofErr w:type="spellStart"/>
+      <w:r>
+        <w:rPr>
+          <w:rFonts w:hint="eastAsia"/>
+        </w:rPr>
+        <w:t>x</w:t>
+      </w:r>
+      <w:r>
+        <w:t>j</w:t>
+      </w:r>
+      <w:proofErr w:type="spellEnd"/>
+      <w:r>
+        <w:rPr>
+          <w:rFonts w:hint="eastAsia"/>
+        </w:rPr>
+        <w:t>的真实类别</w:t>
+      </w:r>
+    </w:p>
+    <w:p>
+      <w:pPr>
+        <w:jc w:val="left"/>
+      </w:pPr>
+      <w:proofErr w:type="spellStart"/>
+      <w:r>
+        <w:t>Pij</w:t>
+      </w:r>
+      <w:proofErr w:type="spellEnd"/>
+      <w:r>
+        <w:rPr>
+          <w:rFonts w:hint="eastAsia"/>
+        </w:rPr>
+        <w:t>：模型或分离器预测输入实例</w:t>
+      </w:r>
+      <w:proofErr w:type="spellStart"/>
+      <w:r>
+        <w:rPr>
+          <w:rFonts w:hint="eastAsia"/>
+        </w:rPr>
+        <w:t>x</w:t>
+      </w:r>
+      <w:r>
+        <w:t>j</w:t>
+      </w:r>
+      <w:proofErr w:type="spellEnd"/>
+      <w:r>
+        <w:rPr>
+          <w:rFonts w:hint="eastAsia"/>
+        </w:rPr>
+        <w:t>属于类别j的概率</w:t>
+      </w:r>
+    </w:p>
+    <w:p>
+      <w:pPr>
+        <w:jc w:val="left"/>
+      </w:pPr>
+      <w:r>
+        <w:rPr>
+          <w:rFonts w:hint="eastAsia"/>
+        </w:rPr>
+        <w:t>对于当前项目</w:t>
+      </w:r>
+      <w:r>
+        <w:rPr>
+          <w:rFonts w:hint="eastAsia"/>
+        </w:rPr>
+        <w:t>，</w:t>
+      </w:r>
+      <w:r>
+        <w:rPr>
+          <w:rFonts w:hint="eastAsia"/>
+        </w:rPr>
+        <w:t>只有两类可将公式化简：</w:t>
+      </w:r>
+    </w:p>
+    <w:p>
+      <w:pPr>
+        <w:jc w:val="left"/>
+        <w:rPr>
+          <w:rFonts w:hint="eastAsia"/>
+        </w:rPr>
+      </w:pPr>
+      <w:r>
+        <w:rPr>
+          <w:noProof/>
+        </w:rPr>
+        <w:drawing>
+          <wp:inline distT="0" distB="0" distL="0" distR="0" wp14:anchorId="6BEED81F" wp14:editId="13F99E03">
+            <wp:extent cx="2363470" cy="407670"/>
+            <wp:effectExtent l="0" t="0" r="0" b="0"/>
+            <wp:docPr id="3" name="图片 3" descr="D:\Udacity\2-ML-ADV\7-pro\capstone\dog_vs_cat\757205-20180623170758959-855776533.png"/>
+            <wp:cNvGraphicFramePr>
+              <a:graphicFrameLocks xmlns:a="http://schemas.openxmlformats.org/drawingml/2006/main" noChangeAspect="1"/>
+            </wp:cNvGraphicFramePr>
+            <a:graphic xmlns:a="http://schemas.openxmlformats.org/drawingml/2006/main">
+              <a:graphicData uri="http://schemas.openxmlformats.org/drawingml/2006/picture">
+                <pic:pic xmlns:pic="http://schemas.openxmlformats.org/drawingml/2006/picture">
+                  <pic:nvPicPr>
+                    <pic:cNvPr id="0" name="Picture 3" descr="D:\Udacity\2-ML-ADV\7-pro\capstone\dog_vs_cat\757205-20180623170758959-855776533.png"/>
+                    <pic:cNvPicPr>
+                      <a:picLocks noChangeAspect="1" noChangeArrowheads="1"/>
+                    </pic:cNvPicPr>
+                  </pic:nvPicPr>
+                  <pic:blipFill>
+                    <a:blip r:embed="rId9">
+                      <a:extLst>
+                        <a:ext uri="{28A0092B-C50C-407E-A947-70E740481C1C}">
+                          <a14:useLocalDpi xmlns:a14="http://schemas.microsoft.com/office/drawing/2010/main" val="0"/>
+                        </a:ext>
+                      </a:extLst>
+                    </a:blip>
+                    <a:srcRect/>
+                    <a:stretch>
+                      <a:fillRect/>
+                    </a:stretch>
+                  </pic:blipFill>
+                  <pic:spPr bwMode="auto">
+                    <a:xfrm>
+                      <a:off x="0" y="0"/>
+                      <a:ext cx="2363470" cy="407670"/>
+                    </a:xfrm>
+                    <a:prstGeom prst="rect">
+                      <a:avLst/>
+                    </a:prstGeom>
+                    <a:noFill/>
+                    <a:ln>
+                      <a:noFill/>
+                    </a:ln>
+                  </pic:spPr>
+                </pic:pic>
+              </a:graphicData>
+            </a:graphic>
+          </wp:inline>
+        </w:drawing>
+      </w:r>
+    </w:p>
+    <w:p>
+      <w:pPr>
+        <w:jc w:val="left"/>
+      </w:pPr>
+      <w:r>
+        <w:rPr>
+          <w:rFonts w:hint="eastAsia"/>
+        </w:rPr>
+        <w:t>变量含义：</w:t>
+      </w:r>
+    </w:p>
+    <w:p>
+      <w:pPr>
+        <w:jc w:val="left"/>
+      </w:pPr>
+      <w:r>
+        <w:rPr>
+          <w:rFonts w:hint="eastAsia"/>
+        </w:rPr>
+        <w:t>Y</w:t>
+      </w:r>
+      <w:r>
+        <w:t>i</w:t>
+      </w:r>
+      <w:r>
+        <w:rPr>
+          <w:rFonts w:hint="eastAsia"/>
+        </w:rPr>
+        <w:t>：</w:t>
+      </w:r>
+      <w:r>
+        <w:rPr>
+          <w:rFonts w:hint="eastAsia"/>
+        </w:rPr>
+        <w:t>输入实例x</w:t>
+      </w:r>
+      <w:r>
+        <w:t>i</w:t>
+      </w:r>
+      <w:r>
+        <w:rPr>
+          <w:rFonts w:hint="eastAsia"/>
+        </w:rPr>
+        <w:t>的真实类别，</w:t>
+      </w:r>
+    </w:p>
+    <w:p>
+      <w:pPr>
+        <w:jc w:val="left"/>
+        <w:rPr>
+          <w:rFonts w:hint="eastAsia"/>
+        </w:rPr>
+      </w:pPr>
+      <w:r>
+        <w:t>Pi</w:t>
+      </w:r>
+      <w:r>
+        <w:rPr>
+          <w:rFonts w:hint="eastAsia"/>
+        </w:rPr>
+        <w:t>：为预测输入实例x</w:t>
+      </w:r>
+      <w:r>
+        <w:t>i</w:t>
+      </w:r>
+      <w:r>
+        <w:rPr>
+          <w:rFonts w:hint="eastAsia"/>
+        </w:rPr>
+        <w:t>属于类别1的概率</w:t>
+      </w:r>
+    </w:p>
+    <w:p>
+      <w:pPr>
+        <w:jc w:val="left"/>
+      </w:pPr>
+    </w:p>
+    <w:p>
+      <w:pPr>
+        <w:jc w:val="left"/>
+        <w:rPr>
+          <w:rFonts w:hint="eastAsia"/>
+        </w:rPr>
+      </w:pPr>
+      <w:r>
+        <w:rPr>
+          <w:rFonts w:hint="eastAsia"/>
+        </w:rPr>
+        <w:t>对所有样本的对数损失表示对每个样本的对数损失的平均值，完美的分离器的对数损失为0</w:t>
       </w:r>
     </w:p>
     <w:p>
@@ -1396,9 +1783,6 @@
     <w:p>
       <w:pPr>
         <w:jc w:val="left"/>
-        <w:rPr>
-          <w:rFonts w:hint="eastAsia"/>
-        </w:rPr>
       </w:pPr>
       <w:r>
         <w:rPr>
@@ -1418,9 +1802,6 @@
     <w:p>
       <w:pPr>
         <w:jc w:val="left"/>
-        <w:rPr>
-          <w:rFonts w:hint="eastAsia"/>
-        </w:rPr>
       </w:pPr>
       <w:r>
         <w:rPr>
@@ -1438,13 +1819,7 @@
         <w:rPr>
           <w:rFonts w:hint="eastAsia"/>
         </w:rPr>
-        <w:t>切分</w:t>
-      </w:r>
-      <w:r>
-        <w:rPr>
-          <w:rFonts w:hint="eastAsia"/>
-        </w:rPr>
-        <w:t>为</w:t>
+        <w:t>切分为</w:t>
       </w:r>
       <w:r>
         <w:rPr>
@@ -1487,7 +1862,6 @@
       </w:r>
       <w:proofErr w:type="spellStart"/>
       <w:r>
-        <w:lastRenderedPageBreak/>
         <w:t>validation_split</w:t>
       </w:r>
       <w:proofErr w:type="spellEnd"/>
@@ -1523,15 +1897,21 @@
         <w:t>缩放图片：将图片缩放为</w:t>
       </w:r>
       <w:r>
-        <w:t xml:space="preserve">224*224的图像 </w:t>
-      </w:r>
-    </w:p>
-    <w:p>
-      <w:pPr>
-        <w:jc w:val="left"/>
-        <w:rPr>
-          <w:rFonts w:hint="eastAsia"/>
-        </w:rPr>
+        <w:t>299</w:t>
+      </w:r>
+      <w:r>
+        <w:t>*</w:t>
+      </w:r>
+      <w:r>
+        <w:t>299</w:t>
+      </w:r>
+      <w:r>
+        <w:t xml:space="preserve">的图像 </w:t>
+      </w:r>
+    </w:p>
+    <w:p>
+      <w:pPr>
+        <w:jc w:val="left"/>
       </w:pPr>
       <w:r>
         <w:t>归一化处理：对数据集中的每张图像的</w:t>
@@ -1542,7 +1922,83 @@
       </w:r>
       <w:proofErr w:type="gramEnd"/>
       <w:r>
-        <w:t>除以255，进行归一化处理。</w:t>
+        <w:t>除以</w:t>
+      </w:r>
+      <w:r>
+        <w:t>127.5</w:t>
+      </w:r>
+      <w:r>
+        <w:rPr>
+          <w:rFonts w:hint="eastAsia"/>
+        </w:rPr>
+        <w:t>再减去1</w:t>
+      </w:r>
+    </w:p>
+    <w:p>
+      <w:pPr>
+        <w:jc w:val="left"/>
+      </w:pPr>
+      <w:r>
+        <w:rPr>
+          <w:rFonts w:hint="eastAsia"/>
+        </w:rPr>
+        <w:t>公式：</w:t>
+      </w:r>
+    </w:p>
+    <w:p>
+      <w:pPr>
+        <w:jc w:val="left"/>
+      </w:pPr>
+      <w:r>
+        <w:t>x</w:t>
+      </w:r>
+      <w:r>
+        <w:t xml:space="preserve"> = p / 127.5 – 1</w:t>
+      </w:r>
+    </w:p>
+    <w:p>
+      <w:pPr>
+        <w:jc w:val="left"/>
+        <w:rPr>
+          <w:rFonts w:hint="eastAsia"/>
+        </w:rPr>
+      </w:pPr>
+      <w:r>
+        <w:rPr>
+          <w:rFonts w:hint="eastAsia"/>
+        </w:rPr>
+        <w:t>变量含义：</w:t>
+      </w:r>
+    </w:p>
+    <w:p>
+      <w:pPr>
+        <w:jc w:val="left"/>
+      </w:pPr>
+      <w:r>
+        <w:t>p</w:t>
+      </w:r>
+      <w:r>
+        <w:rPr>
+          <w:rFonts w:hint="eastAsia"/>
+        </w:rPr>
+        <w:t>：图像的像素</w:t>
+      </w:r>
+    </w:p>
+    <w:p>
+      <w:pPr>
+        <w:jc w:val="left"/>
+        <w:rPr>
+          <w:rFonts w:hint="eastAsia"/>
+        </w:rPr>
+      </w:pPr>
+      <w:r>
+        <w:t>x</w:t>
+      </w:r>
+      <w:r>
+        <w:rPr>
+          <w:rFonts w:hint="eastAsia"/>
+        </w:rPr>
+        <w:t>：归一化后的图像像素</w:t>
       </w:r>
     </w:p>
     <w:p>
@@ -1556,9 +2012,6 @@
     <w:p>
       <w:pPr>
         <w:jc w:val="left"/>
-        <w:rPr>
-          <w:rFonts w:hint="eastAsia"/>
-        </w:rPr>
       </w:pPr>
       <w:r>
         <w:rPr>
@@ -1569,6 +2022,136 @@
       <w:r>
         <w:t xml:space="preserve"> InceptionV3 模型。</w:t>
       </w:r>
+    </w:p>
+    <w:p>
+      <w:pPr>
+        <w:jc w:val="left"/>
+      </w:pPr>
+      <w:r>
+        <w:rPr>
+          <w:rFonts w:hint="eastAsia"/>
+        </w:rPr>
+        <w:t xml:space="preserve">由于 </w:t>
+      </w:r>
+      <w:r>
+        <w:t xml:space="preserve">InceptionV3 </w:t>
+      </w:r>
+      <w:r>
+        <w:rPr>
+          <w:rFonts w:hint="eastAsia"/>
+        </w:rPr>
+        <w:t xml:space="preserve">基于 </w:t>
+      </w:r>
+      <w:r>
+        <w:t>I</w:t>
+      </w:r>
+      <w:r>
+        <w:rPr>
+          <w:rFonts w:hint="eastAsia"/>
+        </w:rPr>
+        <w:t>mage</w:t>
+      </w:r>
+      <w:r>
+        <w:t xml:space="preserve">Net </w:t>
+      </w:r>
+      <w:r>
+        <w:rPr>
+          <w:rFonts w:hint="eastAsia"/>
+        </w:rPr>
+        <w:t xml:space="preserve">数据集，产生有 </w:t>
+      </w:r>
+      <w:r>
+        <w:t xml:space="preserve">1000 </w:t>
+      </w:r>
+      <w:r>
+        <w:rPr>
+          <w:rFonts w:hint="eastAsia"/>
+        </w:rPr>
+        <w:t xml:space="preserve">种类型。当前项目只需要区分狗和猫。预测值的取值根据对应表 </w:t>
+      </w:r>
+      <w:r>
+        <w:t>imagenet1000_clsid_to_human.txt</w:t>
+      </w:r>
+      <w:r>
+        <w:rPr>
+          <w:rFonts w:hint="eastAsia"/>
+        </w:rPr>
+        <w:t>：</w:t>
+      </w:r>
+    </w:p>
+    <w:p>
+      <w:pPr>
+        <w:jc w:val="left"/>
+      </w:pPr>
+      <w:hyperlink r:id="rId10" w:history="1">
+        <w:r>
+          <w:rPr>
+            <w:rStyle w:val="a9"/>
+          </w:rPr>
+          <w:t>https://gist.github.com/yrevar/942d3a0ac09ec9e5eb3a</w:t>
+        </w:r>
+      </w:hyperlink>
+    </w:p>
+    <w:p>
+      <w:pPr>
+        <w:jc w:val="left"/>
+        <w:rPr>
+          <w:rFonts w:hint="eastAsia"/>
+        </w:rPr>
+      </w:pPr>
+    </w:p>
+    <w:p>
+      <w:pPr>
+        <w:jc w:val="left"/>
+      </w:pPr>
+      <w:r>
+        <w:t>狗类别对应</w:t>
+      </w:r>
+      <w:r>
+        <w:rPr>
+          <w:rFonts w:hint="eastAsia"/>
+        </w:rPr>
+        <w:t>取值范围：</w:t>
+      </w:r>
+      <w:r>
+        <w:t>151-268</w:t>
+      </w:r>
+    </w:p>
+    <w:p>
+      <w:pPr>
+        <w:jc w:val="left"/>
+        <w:rPr>
+          <w:rFonts w:hint="eastAsia"/>
+        </w:rPr>
+      </w:pPr>
+      <w:r>
+        <w:rPr>
+          <w:rFonts w:hint="eastAsia"/>
+        </w:rPr>
+        <w:t>猫类别对应取值范围：</w:t>
+      </w:r>
+      <w:r>
+        <w:t>281</w:t>
+      </w:r>
+      <w:r>
+        <w:rPr>
+          <w:rFonts w:hint="eastAsia"/>
+        </w:rPr>
+        <w:t>-</w:t>
+      </w:r>
+      <w:r>
+        <w:t>285</w:t>
+      </w:r>
+      <w:bookmarkStart w:id="0" w:name="_GoBack"/>
+      <w:bookmarkEnd w:id="0"/>
+    </w:p>
+    <w:p>
+      <w:pPr>
+        <w:jc w:val="left"/>
+        <w:rPr>
+          <w:rFonts w:hint="eastAsia"/>
+        </w:rPr>
+      </w:pPr>
     </w:p>
     <w:p>
       <w:pPr>
@@ -1766,12 +2349,22 @@
       <w:pPr>
         <w:jc w:val="left"/>
         <w:rPr>
+          <w:rFonts w:ascii="Arial" w:hAnsi="Arial" w:cs="Arial"/>
+          <w:color w:val="333333"/>
+          <w:szCs w:val="21"/>
+          <w:shd w:val="clear" w:color="auto" w:fill="FFFFFF"/>
+        </w:rPr>
+      </w:pPr>
+      <w:r>
+        <w:rPr>
           <w:rFonts w:ascii="Arial" w:hAnsi="Arial" w:cs="Arial" w:hint="eastAsia"/>
           <w:color w:val="333333"/>
           <w:szCs w:val="21"/>
           <w:shd w:val="clear" w:color="auto" w:fill="FFFFFF"/>
         </w:rPr>
-      </w:pPr>
+        <w:t>为了直观的</w:t>
+      </w:r>
+      <w:proofErr w:type="gramStart"/>
       <w:r>
         <w:rPr>
           <w:rFonts w:ascii="Arial" w:hAnsi="Arial" w:cs="Arial" w:hint="eastAsia"/>
@@ -1779,9 +2372,9 @@
           <w:szCs w:val="21"/>
           <w:shd w:val="clear" w:color="auto" w:fill="FFFFFF"/>
         </w:rPr>
-        <w:t>为了直观的</w:t>
-      </w:r>
-      <w:proofErr w:type="gramStart"/>
+        <w:t>判断调参的</w:t>
+      </w:r>
+      <w:proofErr w:type="gramEnd"/>
       <w:r>
         <w:rPr>
           <w:rFonts w:ascii="Arial" w:hAnsi="Arial" w:cs="Arial" w:hint="eastAsia"/>
@@ -1789,9 +2382,28 @@
           <w:szCs w:val="21"/>
           <w:shd w:val="clear" w:color="auto" w:fill="FFFFFF"/>
         </w:rPr>
-        <w:t>判断调参的</w:t>
-      </w:r>
-      <w:proofErr w:type="gramEnd"/>
+        <w:t>后模型的表现，将每次的</w:t>
+      </w:r>
+      <w:proofErr w:type="spellStart"/>
+      <w:r>
+        <w:rPr>
+          <w:rFonts w:ascii="Arial" w:hAnsi="Arial" w:cs="Arial"/>
+          <w:color w:val="333333"/>
+          <w:szCs w:val="21"/>
+          <w:shd w:val="clear" w:color="auto" w:fill="FFFFFF"/>
+        </w:rPr>
+        <w:t>logloss</w:t>
+      </w:r>
+      <w:proofErr w:type="spellEnd"/>
+      <w:r>
+        <w:rPr>
+          <w:rFonts w:ascii="Arial" w:hAnsi="Arial" w:cs="Arial"/>
+          <w:color w:val="333333"/>
+          <w:szCs w:val="21"/>
+          <w:shd w:val="clear" w:color="auto" w:fill="FFFFFF"/>
+        </w:rPr>
+        <w:t xml:space="preserve"> </w:t>
+      </w:r>
       <w:r>
         <w:rPr>
           <w:rFonts w:ascii="Arial" w:hAnsi="Arial" w:cs="Arial" w:hint="eastAsia"/>
@@ -1799,27 +2411,7 @@
           <w:szCs w:val="21"/>
           <w:shd w:val="clear" w:color="auto" w:fill="FFFFFF"/>
         </w:rPr>
-        <w:t>后模型的表现，将每次的</w:t>
-      </w:r>
-      <w:proofErr w:type="spellStart"/>
-      <w:r>
-        <w:rPr>
-          <w:rFonts w:ascii="Arial" w:hAnsi="Arial" w:cs="Arial"/>
-          <w:color w:val="333333"/>
-          <w:szCs w:val="21"/>
-          <w:shd w:val="clear" w:color="auto" w:fill="FFFFFF"/>
-        </w:rPr>
-        <w:t>logloss</w:t>
-      </w:r>
-      <w:proofErr w:type="spellEnd"/>
-      <w:r>
-        <w:rPr>
-          <w:rFonts w:ascii="Arial" w:hAnsi="Arial" w:cs="Arial"/>
-          <w:color w:val="333333"/>
-          <w:szCs w:val="21"/>
-          <w:shd w:val="clear" w:color="auto" w:fill="FFFFFF"/>
-        </w:rPr>
-        <w:t xml:space="preserve"> </w:t>
+        <w:t>和准确率进行保存，进行可视化展示</w:t>
       </w:r>
       <w:r>
         <w:rPr>
@@ -1828,15 +2420,6 @@
           <w:szCs w:val="21"/>
           <w:shd w:val="clear" w:color="auto" w:fill="FFFFFF"/>
         </w:rPr>
-        <w:t>和准确率进行保存，进行可视化展示</w:t>
-      </w:r>
-      <w:r>
-        <w:rPr>
-          <w:rFonts w:ascii="Arial" w:hAnsi="Arial" w:cs="Arial" w:hint="eastAsia"/>
-          <w:color w:val="333333"/>
-          <w:szCs w:val="21"/>
-          <w:shd w:val="clear" w:color="auto" w:fill="FFFFFF"/>
-        </w:rPr>
         <w:t>。</w:t>
       </w:r>
     </w:p>
@@ -1851,9 +2434,6 @@
     <w:p>
       <w:pPr>
         <w:jc w:val="left"/>
-        <w:rPr>
-          <w:rFonts w:hint="eastAsia"/>
-        </w:rPr>
       </w:pPr>
       <w:r>
         <w:rPr>
@@ -1910,7 +2490,7 @@
         </w:rPr>
         <w:t>[1] Dogs vs. Cats Redux: Kernels Edition,2017. </w:t>
       </w:r>
-      <w:hyperlink r:id="rId8" w:tgtFrame="_blank" w:history="1">
+      <w:hyperlink r:id="rId11" w:tgtFrame="_blank" w:history="1">
         <w:r>
           <w:rPr>
             <w:rStyle w:val="a9"/>
@@ -1953,7 +2533,7 @@
         </w:rPr>
         <w:t>[2] Dogs vs. Cats,2013. </w:t>
       </w:r>
-      <w:hyperlink r:id="rId9" w:tgtFrame="_blank" w:history="1">
+      <w:hyperlink r:id="rId12" w:tgtFrame="_blank" w:history="1">
         <w:r>
           <w:rPr>
             <w:rStyle w:val="a9"/>
@@ -2036,7 +2616,7 @@
         </w:rPr>
         <w:t xml:space="preserve"> a Japanese cucumber farmer is using deep learning and TensorFlow,</w:t>
       </w:r>
-      <w:hyperlink r:id="rId10" w:tgtFrame="_blank" w:history="1">
+      <w:hyperlink r:id="rId13" w:tgtFrame="_blank" w:history="1">
         <w:r>
           <w:rPr>
             <w:rStyle w:val="a9"/>
@@ -2089,7 +2669,7 @@
         </w:rPr>
         <w:t>Loss,</w:t>
       </w:r>
-      <w:hyperlink r:id="rId11" w:tgtFrame="_blank" w:history="1">
+      <w:hyperlink r:id="rId14" w:tgtFrame="_blank" w:history="1">
         <w:r>
           <w:rPr>
             <w:rStyle w:val="a9"/>
@@ -2119,7 +2699,7 @@
         <w:shd w:val="clear" w:color="auto" w:fill="FFFFFF"/>
         <w:spacing w:before="240" w:beforeAutospacing="0" w:after="0" w:afterAutospacing="0"/>
         <w:rPr>
-          <w:rFonts w:ascii="Helvetica" w:hAnsi="Helvetica" w:cs="Helvetica" w:hint="eastAsia"/>
+          <w:rFonts w:ascii="Helvetica" w:hAnsi="Helvetica" w:cs="Helvetica"/>
           <w:color w:val="000000"/>
           <w:sz w:val="21"/>
           <w:szCs w:val="21"/>
@@ -2234,7 +2814,7 @@
         </w:rPr>
         <w:t>, Rethinking the Inception Architecture for Computer Vision,</w:t>
       </w:r>
-      <w:hyperlink r:id="rId12" w:tgtFrame="_blank" w:history="1">
+      <w:hyperlink r:id="rId15" w:tgtFrame="_blank" w:history="1">
         <w:r>
           <w:rPr>
             <w:rStyle w:val="a9"/>

</xml_diff>

<commit_message>
docs(proposal.pdf): fix review 3
</commit_message>
<xml_diff>
--- a/proposal.docx
+++ b/proposal.docx
@@ -1063,26 +1063,6 @@
         <w:t>penCV</w:t>
       </w:r>
       <w:proofErr w:type="spellEnd"/>
-    </w:p>
-    <w:p>
-      <w:pPr>
-        <w:pStyle w:val="ab"/>
-        <w:numPr>
-          <w:ilvl w:val="1"/>
-          <w:numId w:val="3"/>
-        </w:numPr>
-        <w:ind w:firstLineChars="0"/>
-        <w:jc w:val="left"/>
-      </w:pPr>
-      <w:r>
-        <w:rPr>
-          <w:rFonts w:hint="eastAsia"/>
-        </w:rPr>
-        <w:t>模型：I</w:t>
-      </w:r>
-      <w:r>
-        <w:t>nceptionV3</w:t>
-      </w:r>
     </w:p>
     <w:p>
       <w:pPr>
@@ -1478,9 +1458,6 @@
     <w:p>
       <w:pPr>
         <w:jc w:val="left"/>
-        <w:rPr>
-          <w:rFonts w:hint="eastAsia"/>
-        </w:rPr>
       </w:pPr>
       <w:r>
         <w:rPr>
@@ -1520,24 +1497,57 @@
       </w:pPr>
       <w:proofErr w:type="spellStart"/>
       <w:r>
+        <w:t>Yij</w:t>
+      </w:r>
+      <w:proofErr w:type="spellEnd"/>
+      <w:r>
+        <w:rPr>
+          <w:rFonts w:hint="eastAsia"/>
+        </w:rPr>
+        <w:t>：是一个二值指标，标识类别j</w:t>
+      </w:r>
+      <w:r>
+        <w:t xml:space="preserve"> </w:t>
+      </w:r>
+      <w:r>
+        <w:rPr>
+          <w:rFonts w:hint="eastAsia"/>
+        </w:rPr>
+        <w:t>是否是输入实例</w:t>
+      </w:r>
+      <w:proofErr w:type="spellStart"/>
+      <w:r>
+        <w:rPr>
+          <w:rFonts w:hint="eastAsia"/>
+        </w:rPr>
+        <w:t>x</w:t>
+      </w:r>
+      <w:r>
+        <w:t>j</w:t>
+      </w:r>
+      <w:proofErr w:type="spellEnd"/>
+      <w:r>
+        <w:rPr>
+          <w:rFonts w:hint="eastAsia"/>
+        </w:rPr>
+        <w:t>的真实类别</w:t>
+      </w:r>
+    </w:p>
+    <w:p>
+      <w:pPr>
+        <w:jc w:val="left"/>
+      </w:pPr>
+      <w:proofErr w:type="spellStart"/>
+      <w:r>
         <w:lastRenderedPageBreak/>
-        <w:t>Yij</w:t>
+        <w:t>Pij</w:t>
       </w:r>
       <w:proofErr w:type="spellEnd"/>
       <w:r>
         <w:rPr>
           <w:rFonts w:hint="eastAsia"/>
         </w:rPr>
-        <w:t>：是一个二值指标，标识类别j</w:t>
-      </w:r>
-      <w:r>
-        <w:t xml:space="preserve"> </w:t>
-      </w:r>
-      <w:r>
-        <w:rPr>
-          <w:rFonts w:hint="eastAsia"/>
-        </w:rPr>
-        <w:t>是否是输入实例</w:t>
+        <w:t>：模型或分离器预测输入实例</w:t>
       </w:r>
       <w:proofErr w:type="spellStart"/>
       <w:r>
@@ -1554,39 +1564,6 @@
         <w:rPr>
           <w:rFonts w:hint="eastAsia"/>
         </w:rPr>
-        <w:t>的真实类别</w:t>
-      </w:r>
-    </w:p>
-    <w:p>
-      <w:pPr>
-        <w:jc w:val="left"/>
-      </w:pPr>
-      <w:proofErr w:type="spellStart"/>
-      <w:r>
-        <w:t>Pij</w:t>
-      </w:r>
-      <w:proofErr w:type="spellEnd"/>
-      <w:r>
-        <w:rPr>
-          <w:rFonts w:hint="eastAsia"/>
-        </w:rPr>
-        <w:t>：模型或分离器预测输入实例</w:t>
-      </w:r>
-      <w:proofErr w:type="spellStart"/>
-      <w:r>
-        <w:rPr>
-          <w:rFonts w:hint="eastAsia"/>
-        </w:rPr>
-        <w:t>x</w:t>
-      </w:r>
-      <w:r>
-        <w:t>j</w:t>
-      </w:r>
-      <w:proofErr w:type="spellEnd"/>
-      <w:r>
-        <w:rPr>
-          <w:rFonts w:hint="eastAsia"/>
-        </w:rPr>
         <w:t>属于类别j的概率</w:t>
       </w:r>
     </w:p>
@@ -1616,9 +1593,6 @@
     <w:p>
       <w:pPr>
         <w:jc w:val="left"/>
-        <w:rPr>
-          <w:rFonts w:hint="eastAsia"/>
-        </w:rPr>
       </w:pPr>
       <w:r>
         <w:rPr>
@@ -1702,13 +1676,7 @@
         <w:rPr>
           <w:rFonts w:hint="eastAsia"/>
         </w:rPr>
-        <w:t>：</w:t>
-      </w:r>
-      <w:r>
-        <w:rPr>
-          <w:rFonts w:hint="eastAsia"/>
-        </w:rPr>
-        <w:t>输入实例x</w:t>
+        <w:t>：输入实例x</w:t>
       </w:r>
       <w:r>
         <w:t>i</w:t>
@@ -1723,9 +1691,6 @@
     <w:p>
       <w:pPr>
         <w:jc w:val="left"/>
-        <w:rPr>
-          <w:rFonts w:hint="eastAsia"/>
-        </w:rPr>
       </w:pPr>
       <w:r>
         <w:t>Pi</w:t>
@@ -1754,9 +1719,6 @@
     <w:p>
       <w:pPr>
         <w:jc w:val="left"/>
-        <w:rPr>
-          <w:rFonts w:hint="eastAsia"/>
-        </w:rPr>
       </w:pPr>
       <w:r>
         <w:rPr>
@@ -1959,9 +1921,6 @@
     <w:p>
       <w:pPr>
         <w:jc w:val="left"/>
-        <w:rPr>
-          <w:rFonts w:hint="eastAsia"/>
-        </w:rPr>
       </w:pPr>
       <w:r>
         <w:rPr>
@@ -1987,9 +1946,6 @@
     <w:p>
       <w:pPr>
         <w:jc w:val="left"/>
-        <w:rPr>
-          <w:rFonts w:hint="eastAsia"/>
-        </w:rPr>
       </w:pPr>
       <w:r>
         <w:t>x</w:t>
@@ -2017,133 +1973,970 @@
         <w:rPr>
           <w:rFonts w:hint="eastAsia"/>
         </w:rPr>
-        <w:t>在训练数据集上使用迁移学习的方法训练</w:t>
-      </w:r>
-      <w:r>
-        <w:t xml:space="preserve"> InceptionV3 模型。</w:t>
-      </w:r>
-    </w:p>
-    <w:p>
-      <w:pPr>
-        <w:jc w:val="left"/>
-      </w:pPr>
-      <w:r>
-        <w:rPr>
-          <w:rFonts w:hint="eastAsia"/>
-        </w:rPr>
-        <w:t xml:space="preserve">由于 </w:t>
-      </w:r>
-      <w:r>
-        <w:t xml:space="preserve">InceptionV3 </w:t>
-      </w:r>
-      <w:r>
-        <w:rPr>
-          <w:rFonts w:hint="eastAsia"/>
-        </w:rPr>
-        <w:t xml:space="preserve">基于 </w:t>
-      </w:r>
-      <w:r>
-        <w:t>I</w:t>
-      </w:r>
-      <w:r>
-        <w:rPr>
-          <w:rFonts w:hint="eastAsia"/>
-        </w:rPr>
-        <w:t>mage</w:t>
-      </w:r>
-      <w:r>
-        <w:t xml:space="preserve">Net </w:t>
-      </w:r>
-      <w:r>
-        <w:rPr>
-          <w:rFonts w:hint="eastAsia"/>
-        </w:rPr>
-        <w:t xml:space="preserve">数据集，产生有 </w:t>
-      </w:r>
-      <w:r>
-        <w:t xml:space="preserve">1000 </w:t>
-      </w:r>
-      <w:r>
-        <w:rPr>
-          <w:rFonts w:hint="eastAsia"/>
-        </w:rPr>
-        <w:t xml:space="preserve">种类型。当前项目只需要区分狗和猫。预测值的取值根据对应表 </w:t>
-      </w:r>
-      <w:r>
-        <w:t>imagenet1000_clsid_to_human.txt</w:t>
-      </w:r>
-      <w:r>
-        <w:rPr>
-          <w:rFonts w:hint="eastAsia"/>
-        </w:rPr>
-        <w:t>：</w:t>
-      </w:r>
-    </w:p>
-    <w:p>
-      <w:pPr>
-        <w:jc w:val="left"/>
-      </w:pPr>
-      <w:hyperlink r:id="rId10" w:history="1">
-        <w:r>
-          <w:rPr>
-            <w:rStyle w:val="a9"/>
-          </w:rPr>
-          <w:t>https://gist.github.com/yrevar/942d3a0ac09ec9e5eb3a</w:t>
-        </w:r>
-      </w:hyperlink>
-    </w:p>
-    <w:p>
-      <w:pPr>
-        <w:jc w:val="left"/>
-        <w:rPr>
-          <w:rFonts w:hint="eastAsia"/>
-        </w:rPr>
-      </w:pPr>
-    </w:p>
-    <w:p>
-      <w:pPr>
-        <w:jc w:val="left"/>
-      </w:pPr>
-      <w:r>
-        <w:t>狗类别对应</w:t>
-      </w:r>
-      <w:r>
-        <w:rPr>
-          <w:rFonts w:hint="eastAsia"/>
-        </w:rPr>
-        <w:t>取值范围：</w:t>
-      </w:r>
-      <w:r>
-        <w:t>151-268</w:t>
-      </w:r>
-    </w:p>
-    <w:p>
-      <w:pPr>
-        <w:jc w:val="left"/>
-        <w:rPr>
-          <w:rFonts w:hint="eastAsia"/>
-        </w:rPr>
-      </w:pPr>
-      <w:r>
-        <w:rPr>
-          <w:rFonts w:hint="eastAsia"/>
-        </w:rPr>
-        <w:t>猫类别对应取值范围：</w:t>
-      </w:r>
-      <w:r>
-        <w:t>281</w:t>
-      </w:r>
-      <w:r>
-        <w:rPr>
-          <w:rFonts w:hint="eastAsia"/>
-        </w:rPr>
-        <w:t>-</w:t>
-      </w:r>
-      <w:r>
-        <w:t>285</w:t>
+        <w:t>在训练数据集上</w:t>
+      </w:r>
+      <w:r>
+        <w:rPr>
+          <w:rFonts w:hint="eastAsia"/>
+        </w:rPr>
+        <w:t>训练</w:t>
+      </w:r>
+      <w:r>
+        <w:t>InceptionV3</w:t>
       </w:r>
       <w:bookmarkStart w:id="0" w:name="_GoBack"/>
       <w:bookmarkEnd w:id="0"/>
+      <w:r>
+        <w:rPr>
+          <w:rFonts w:hint="eastAsia"/>
+        </w:rPr>
+        <w:t>模型</w:t>
+      </w:r>
+      <w:r>
+        <w:rPr>
+          <w:rFonts w:hint="eastAsia"/>
+        </w:rPr>
+        <w:t>，步骤如下：</w:t>
+      </w:r>
+    </w:p>
+    <w:p>
+      <w:pPr>
+        <w:jc w:val="left"/>
+        <w:rPr>
+          <w:b/>
+        </w:rPr>
+      </w:pPr>
+      <w:r>
+        <w:rPr>
+          <w:b/>
+        </w:rPr>
+        <w:t>1.</w:t>
+      </w:r>
+      <w:r>
+        <w:rPr>
+          <w:b/>
+        </w:rPr>
+        <w:t xml:space="preserve"> 构建不带分类器的</w:t>
+      </w:r>
+      <w:proofErr w:type="gramStart"/>
+      <w:r>
+        <w:rPr>
+          <w:b/>
+        </w:rPr>
+        <w:t>预训练</w:t>
+      </w:r>
+      <w:proofErr w:type="gramEnd"/>
+      <w:r>
+        <w:rPr>
+          <w:b/>
+        </w:rPr>
+        <w:t>模型</w:t>
+      </w:r>
+    </w:p>
+    <w:p>
+      <w:pPr>
+        <w:jc w:val="left"/>
+      </w:pPr>
+      <w:proofErr w:type="spellStart"/>
+      <w:r>
+        <w:t>base_model</w:t>
+      </w:r>
+      <w:proofErr w:type="spellEnd"/>
+      <w:r>
+        <w:t xml:space="preserve"> = InceptionV3(weights='</w:t>
+      </w:r>
+      <w:proofErr w:type="spellStart"/>
+      <w:r>
+        <w:t>imagenet</w:t>
+      </w:r>
+      <w:proofErr w:type="spellEnd"/>
+      <w:r>
+        <w:t xml:space="preserve">', </w:t>
+      </w:r>
+      <w:proofErr w:type="spellStart"/>
+      <w:r>
+        <w:t>include_top</w:t>
+      </w:r>
+      <w:proofErr w:type="spellEnd"/>
+      <w:r>
+        <w:t>=False)</w:t>
+      </w:r>
+    </w:p>
+    <w:p>
+      <w:pPr>
+        <w:jc w:val="left"/>
+        <w:rPr>
+          <w:b/>
+        </w:rPr>
+      </w:pPr>
+      <w:r>
+        <w:rPr>
+          <w:b/>
+        </w:rPr>
+        <w:t>2. 添加全局平均</w:t>
+      </w:r>
+      <w:proofErr w:type="gramStart"/>
+      <w:r>
+        <w:rPr>
+          <w:b/>
+        </w:rPr>
+        <w:t>池化层</w:t>
+      </w:r>
+      <w:proofErr w:type="gramEnd"/>
+    </w:p>
+    <w:p>
+      <w:pPr>
+        <w:jc w:val="left"/>
+      </w:pPr>
+      <w:r>
+        <w:t xml:space="preserve">X = </w:t>
+      </w:r>
+      <w:proofErr w:type="spellStart"/>
+      <w:r>
+        <w:t>base_</w:t>
+      </w:r>
+      <w:proofErr w:type="gramStart"/>
+      <w:r>
+        <w:t>model</w:t>
+      </w:r>
+      <w:r>
+        <w:rPr>
+          <w:rFonts w:hint="eastAsia"/>
+        </w:rPr>
+        <w:t>.</w:t>
+      </w:r>
+      <w:r>
+        <w:t>output</w:t>
+      </w:r>
+      <w:proofErr w:type="spellEnd"/>
+      <w:proofErr w:type="gramEnd"/>
+    </w:p>
+    <w:p>
+      <w:pPr>
+        <w:jc w:val="left"/>
+      </w:pPr>
+      <w:r>
+        <w:t>X = GlobalAveragePooling2D</w:t>
+      </w:r>
+      <w:proofErr w:type="gramStart"/>
+      <w:r>
+        <w:t>()(</w:t>
+      </w:r>
+      <w:proofErr w:type="gramEnd"/>
+      <w:r>
+        <w:t>x)</w:t>
+      </w:r>
+    </w:p>
+    <w:p>
+      <w:pPr>
+        <w:jc w:val="left"/>
+        <w:rPr>
+          <w:rFonts w:hint="eastAsia"/>
+          <w:b/>
+        </w:rPr>
+      </w:pPr>
+      <w:r>
+        <w:rPr>
+          <w:rFonts w:hint="eastAsia"/>
+          <w:b/>
+        </w:rPr>
+        <w:t>3</w:t>
+      </w:r>
+      <w:r>
+        <w:rPr>
+          <w:b/>
+        </w:rPr>
+        <w:t>.</w:t>
+      </w:r>
+      <w:r>
+        <w:rPr>
+          <w:rFonts w:hint="eastAsia"/>
+          <w:b/>
+        </w:rPr>
+        <w:t xml:space="preserve"> 添加一个全连接层</w:t>
+      </w:r>
+    </w:p>
+    <w:p>
+      <w:pPr>
+        <w:jc w:val="left"/>
+      </w:pPr>
+      <w:r>
+        <w:t xml:space="preserve">X = </w:t>
+      </w:r>
+      <w:proofErr w:type="gramStart"/>
+      <w:r>
+        <w:t>Dense(</w:t>
+      </w:r>
+      <w:proofErr w:type="gramEnd"/>
+      <w:r>
+        <w:t>1024, activation=’</w:t>
+      </w:r>
+      <w:proofErr w:type="spellStart"/>
+      <w:r>
+        <w:t>relu</w:t>
+      </w:r>
+      <w:proofErr w:type="spellEnd"/>
+      <w:r>
+        <w:t>’)(x)</w:t>
+      </w:r>
+    </w:p>
+    <w:p>
+      <w:pPr>
+        <w:jc w:val="left"/>
+        <w:rPr>
+          <w:b/>
+        </w:rPr>
+      </w:pPr>
+      <w:r>
+        <w:rPr>
+          <w:rFonts w:hint="eastAsia"/>
+          <w:b/>
+        </w:rPr>
+        <w:lastRenderedPageBreak/>
+        <w:t>4</w:t>
+      </w:r>
+      <w:r>
+        <w:rPr>
+          <w:b/>
+        </w:rPr>
+        <w:t>.</w:t>
+      </w:r>
+      <w:r>
+        <w:rPr>
+          <w:b/>
+        </w:rPr>
+        <w:t xml:space="preserve"> </w:t>
+      </w:r>
+      <w:r>
+        <w:rPr>
+          <w:rFonts w:hint="eastAsia"/>
+          <w:b/>
+        </w:rPr>
+        <w:t>添加一个分类器，我们有2类</w:t>
+      </w:r>
+    </w:p>
+    <w:p>
+      <w:pPr>
+        <w:jc w:val="left"/>
+      </w:pPr>
+      <w:r>
+        <w:t xml:space="preserve">Predictions = </w:t>
+      </w:r>
+      <w:proofErr w:type="gramStart"/>
+      <w:r>
+        <w:t>Dense(</w:t>
+      </w:r>
+      <w:proofErr w:type="gramEnd"/>
+      <w:r>
+        <w:t>2, activation=’</w:t>
+      </w:r>
+      <w:proofErr w:type="spellStart"/>
+      <w:r>
+        <w:t>softmax</w:t>
+      </w:r>
+      <w:proofErr w:type="spellEnd"/>
+      <w:r>
+        <w:t>’)(x)</w:t>
+      </w:r>
+    </w:p>
+    <w:p>
+      <w:pPr>
+        <w:jc w:val="left"/>
+        <w:rPr>
+          <w:b/>
+        </w:rPr>
+      </w:pPr>
+      <w:r>
+        <w:rPr>
+          <w:rFonts w:hint="eastAsia"/>
+          <w:b/>
+        </w:rPr>
+        <w:t>5</w:t>
+      </w:r>
+      <w:r>
+        <w:rPr>
+          <w:b/>
+        </w:rPr>
+        <w:t xml:space="preserve">. </w:t>
+      </w:r>
+      <w:r>
+        <w:rPr>
+          <w:rFonts w:hint="eastAsia"/>
+          <w:b/>
+        </w:rPr>
+        <w:t>构建我们需要训练的完整模型</w:t>
+      </w:r>
+    </w:p>
+    <w:p>
+      <w:pPr>
+        <w:jc w:val="left"/>
+      </w:pPr>
+      <w:r>
+        <w:t xml:space="preserve">Model = </w:t>
+      </w:r>
+      <w:proofErr w:type="gramStart"/>
+      <w:r>
+        <w:t>Model(</w:t>
+      </w:r>
+      <w:proofErr w:type="gramEnd"/>
+      <w:r>
+        <w:t>inputs=</w:t>
+      </w:r>
+      <w:proofErr w:type="spellStart"/>
+      <w:r>
+        <w:t>base_model.input</w:t>
+      </w:r>
+      <w:proofErr w:type="spellEnd"/>
+      <w:r>
+        <w:t>, outputs=predictions)</w:t>
+      </w:r>
+    </w:p>
+    <w:p>
+      <w:pPr>
+        <w:jc w:val="left"/>
+      </w:pPr>
+    </w:p>
+    <w:p>
+      <w:pPr>
+        <w:jc w:val="left"/>
+        <w:rPr>
+          <w:b/>
+        </w:rPr>
+      </w:pPr>
+      <w:r>
+        <w:rPr>
+          <w:rFonts w:hint="eastAsia"/>
+          <w:b/>
+        </w:rPr>
+        <w:t>6</w:t>
+      </w:r>
+      <w:r>
+        <w:rPr>
+          <w:b/>
+        </w:rPr>
+        <w:t>.</w:t>
+      </w:r>
+      <w:r>
+        <w:rPr>
+          <w:b/>
+        </w:rPr>
+        <w:t xml:space="preserve"> </w:t>
+      </w:r>
+      <w:r>
+        <w:rPr>
+          <w:rFonts w:hint="eastAsia"/>
+          <w:b/>
+        </w:rPr>
+        <w:t>首先只训练顶部的几层（随机初始化的层），锁住所有In</w:t>
+      </w:r>
+      <w:r>
+        <w:rPr>
+          <w:b/>
+        </w:rPr>
+        <w:t xml:space="preserve">ceptionV3d </w:t>
+      </w:r>
+      <w:r>
+        <w:rPr>
+          <w:rFonts w:hint="eastAsia"/>
+          <w:b/>
+        </w:rPr>
+        <w:t>卷积层</w:t>
+      </w:r>
+    </w:p>
+    <w:p>
+      <w:pPr>
+        <w:jc w:val="left"/>
+      </w:pPr>
+      <w:r>
+        <w:t xml:space="preserve">For layer in </w:t>
+      </w:r>
+      <w:proofErr w:type="spellStart"/>
+      <w:r>
+        <w:t>base_</w:t>
+      </w:r>
+      <w:proofErr w:type="gramStart"/>
+      <w:r>
+        <w:t>model.layers</w:t>
+      </w:r>
+      <w:proofErr w:type="spellEnd"/>
+      <w:proofErr w:type="gramEnd"/>
+      <w:r>
+        <w:t>:</w:t>
+      </w:r>
+    </w:p>
+    <w:p>
+      <w:pPr>
+        <w:jc w:val="left"/>
+      </w:pPr>
+      <w:r>
+        <w:tab/>
+      </w:r>
+      <w:proofErr w:type="spellStart"/>
+      <w:r>
+        <w:t>Layer.trainable</w:t>
+      </w:r>
+      <w:proofErr w:type="spellEnd"/>
+      <w:r>
+        <w:t xml:space="preserve"> = False</w:t>
+      </w:r>
+    </w:p>
+    <w:p>
+      <w:pPr>
+        <w:jc w:val="left"/>
+        <w:rPr>
+          <w:b/>
+        </w:rPr>
+      </w:pPr>
+      <w:r>
+        <w:rPr>
+          <w:rFonts w:hint="eastAsia"/>
+          <w:b/>
+        </w:rPr>
+        <w:t>7</w:t>
+      </w:r>
+      <w:r>
+        <w:rPr>
+          <w:b/>
+        </w:rPr>
+        <w:t>.</w:t>
+      </w:r>
+      <w:r>
+        <w:rPr>
+          <w:b/>
+        </w:rPr>
+        <w:t xml:space="preserve"> </w:t>
+      </w:r>
+      <w:r>
+        <w:rPr>
+          <w:rFonts w:hint="eastAsia"/>
+          <w:b/>
+        </w:rPr>
+        <w:t>编译模型（一定要在</w:t>
+      </w:r>
+      <w:proofErr w:type="gramStart"/>
+      <w:r>
+        <w:rPr>
+          <w:rFonts w:hint="eastAsia"/>
+          <w:b/>
+        </w:rPr>
+        <w:t>锁层以后</w:t>
+      </w:r>
+      <w:proofErr w:type="gramEnd"/>
+      <w:r>
+        <w:rPr>
+          <w:rFonts w:hint="eastAsia"/>
+          <w:b/>
+        </w:rPr>
+        <w:t>操作）</w:t>
+      </w:r>
+    </w:p>
+    <w:p>
+      <w:pPr>
+        <w:jc w:val="left"/>
+      </w:pPr>
+      <w:proofErr w:type="spellStart"/>
+      <w:r>
+        <w:t>Model.compile</w:t>
+      </w:r>
+      <w:proofErr w:type="spellEnd"/>
+      <w:r>
+        <w:t>(optimizer=’</w:t>
+      </w:r>
+      <w:proofErr w:type="spellStart"/>
+      <w:r>
+        <w:t>rmsprop</w:t>
+      </w:r>
+      <w:proofErr w:type="spellEnd"/>
+      <w:r>
+        <w:t>’, loss=’</w:t>
+      </w:r>
+      <w:proofErr w:type="spellStart"/>
+      <w:r>
+        <w:t>categorical_crossentropy</w:t>
+      </w:r>
+      <w:proofErr w:type="spellEnd"/>
+      <w:r>
+        <w:t>’)</w:t>
+      </w:r>
+    </w:p>
+    <w:p>
+      <w:pPr>
+        <w:jc w:val="left"/>
+        <w:rPr>
+          <w:b/>
+        </w:rPr>
+      </w:pPr>
+      <w:r>
+        <w:rPr>
+          <w:rFonts w:hint="eastAsia"/>
+          <w:b/>
+        </w:rPr>
+        <w:t>8</w:t>
+      </w:r>
+      <w:r>
+        <w:rPr>
+          <w:b/>
+        </w:rPr>
+        <w:t>.</w:t>
+      </w:r>
+      <w:r>
+        <w:rPr>
+          <w:b/>
+        </w:rPr>
+        <w:t xml:space="preserve"> </w:t>
+      </w:r>
+      <w:r>
+        <w:rPr>
+          <w:rFonts w:hint="eastAsia"/>
+          <w:b/>
+        </w:rPr>
+        <w:t>在新的数据集上训练几代</w:t>
+      </w:r>
+    </w:p>
+    <w:p>
+      <w:pPr>
+        <w:jc w:val="left"/>
+      </w:pPr>
+      <w:proofErr w:type="spellStart"/>
+      <w:r>
+        <w:t>Model.fit_</w:t>
+      </w:r>
+      <w:proofErr w:type="gramStart"/>
+      <w:r>
+        <w:t>generator</w:t>
+      </w:r>
+      <w:proofErr w:type="spellEnd"/>
+      <w:r>
+        <w:t>(</w:t>
+      </w:r>
+      <w:proofErr w:type="gramEnd"/>
+      <w:r>
+        <w:t>……)</w:t>
+      </w:r>
+    </w:p>
+    <w:p>
+      <w:pPr>
+        <w:jc w:val="left"/>
+        <w:rPr>
+          <w:b/>
+        </w:rPr>
+      </w:pPr>
+      <w:r>
+        <w:rPr>
+          <w:rFonts w:hint="eastAsia"/>
+          <w:b/>
+        </w:rPr>
+        <w:t>9</w:t>
+      </w:r>
+      <w:r>
+        <w:rPr>
+          <w:b/>
+        </w:rPr>
+        <w:t>.</w:t>
+      </w:r>
+      <w:r>
+        <w:rPr>
+          <w:b/>
+        </w:rPr>
+        <w:t xml:space="preserve"> </w:t>
+      </w:r>
+      <w:r>
+        <w:rPr>
+          <w:rFonts w:hint="eastAsia"/>
+          <w:b/>
+        </w:rPr>
+        <w:t>现在顶层应该训练好了，开始微调In</w:t>
+      </w:r>
+      <w:r>
+        <w:rPr>
+          <w:b/>
+        </w:rPr>
+        <w:t>ceptionV3</w:t>
+      </w:r>
+      <w:r>
+        <w:rPr>
+          <w:rFonts w:hint="eastAsia"/>
+          <w:b/>
+        </w:rPr>
+        <w:t>的卷积层。</w:t>
+      </w:r>
+    </w:p>
+    <w:p>
+      <w:pPr>
+        <w:jc w:val="left"/>
+      </w:pPr>
+      <w:r>
+        <w:rPr>
+          <w:rFonts w:hint="eastAsia"/>
+        </w:rPr>
+        <w:t>锁住底下的几层，然后训练其余的顶层。</w:t>
+      </w:r>
+    </w:p>
+    <w:p>
+      <w:pPr>
+        <w:jc w:val="left"/>
+      </w:pPr>
+      <w:r>
+        <w:rPr>
+          <w:rFonts w:hint="eastAsia"/>
+        </w:rPr>
+        <w:t>查看每一层的名字和层号，看看应该</w:t>
+      </w:r>
+      <w:proofErr w:type="gramStart"/>
+      <w:r>
+        <w:rPr>
+          <w:rFonts w:hint="eastAsia"/>
+        </w:rPr>
+        <w:t>锁多少</w:t>
+      </w:r>
+      <w:proofErr w:type="gramEnd"/>
+      <w:r>
+        <w:rPr>
+          <w:rFonts w:hint="eastAsia"/>
+        </w:rPr>
+        <w:t>层</w:t>
+      </w:r>
+    </w:p>
+    <w:p>
+      <w:pPr>
+        <w:jc w:val="left"/>
+      </w:pPr>
+      <w:r>
+        <w:t>For I, layer in enumerate(</w:t>
+      </w:r>
+      <w:proofErr w:type="spellStart"/>
+      <w:r>
+        <w:t>base_</w:t>
+      </w:r>
+      <w:proofErr w:type="gramStart"/>
+      <w:r>
+        <w:t>model.layer</w:t>
+      </w:r>
+      <w:proofErr w:type="spellEnd"/>
+      <w:proofErr w:type="gramEnd"/>
+      <w:r>
+        <w:t>):</w:t>
+      </w:r>
+    </w:p>
+    <w:p>
+      <w:pPr>
+        <w:jc w:val="left"/>
+      </w:pPr>
+      <w:r>
+        <w:tab/>
+      </w:r>
+      <w:proofErr w:type="gramStart"/>
+      <w:r>
+        <w:t>Print(</w:t>
+      </w:r>
+      <w:proofErr w:type="gramEnd"/>
+      <w:r>
+        <w:t>I, layer.name)</w:t>
+      </w:r>
+    </w:p>
+    <w:p>
+      <w:pPr>
+        <w:jc w:val="left"/>
+        <w:rPr>
+          <w:b/>
+        </w:rPr>
+      </w:pPr>
+      <w:r>
+        <w:rPr>
+          <w:rFonts w:hint="eastAsia"/>
+          <w:b/>
+        </w:rPr>
+        <w:t>1</w:t>
+      </w:r>
+      <w:r>
+        <w:rPr>
+          <w:b/>
+        </w:rPr>
+        <w:t xml:space="preserve">0. </w:t>
+      </w:r>
+      <w:r>
+        <w:rPr>
+          <w:rFonts w:hint="eastAsia"/>
+          <w:b/>
+        </w:rPr>
+        <w:t>我们选择训练最上面的两个I</w:t>
+      </w:r>
+      <w:r>
+        <w:rPr>
+          <w:b/>
+        </w:rPr>
+        <w:t>nception block</w:t>
+      </w:r>
+    </w:p>
+    <w:p>
+      <w:pPr>
+        <w:jc w:val="left"/>
+      </w:pPr>
+      <w:r>
+        <w:rPr>
+          <w:rFonts w:hint="eastAsia"/>
+        </w:rPr>
+        <w:t>锁住前面2</w:t>
+      </w:r>
+      <w:r>
+        <w:t>49</w:t>
+      </w:r>
+      <w:r>
+        <w:rPr>
+          <w:rFonts w:hint="eastAsia"/>
+        </w:rPr>
+        <w:t>层，然后放开之后的层</w:t>
+      </w:r>
+    </w:p>
+    <w:p>
+      <w:pPr>
+        <w:jc w:val="left"/>
+      </w:pPr>
+      <w:r>
+        <w:t xml:space="preserve">For layer in </w:t>
+      </w:r>
+      <w:proofErr w:type="spellStart"/>
+      <w:proofErr w:type="gramStart"/>
+      <w:r>
+        <w:t>model.layers</w:t>
+      </w:r>
+      <w:proofErr w:type="spellEnd"/>
+      <w:proofErr w:type="gramEnd"/>
+      <w:r>
+        <w:t>[:249]:</w:t>
+      </w:r>
+    </w:p>
+    <w:p>
+      <w:pPr>
+        <w:jc w:val="left"/>
+      </w:pPr>
+      <w:r>
+        <w:tab/>
+      </w:r>
+      <w:proofErr w:type="spellStart"/>
+      <w:r>
+        <w:t>Layer.trainable</w:t>
+      </w:r>
+      <w:proofErr w:type="spellEnd"/>
+      <w:r>
+        <w:t xml:space="preserve"> = False</w:t>
+      </w:r>
+    </w:p>
+    <w:p>
+      <w:pPr>
+        <w:jc w:val="left"/>
+      </w:pPr>
+      <w:r>
+        <w:t xml:space="preserve">For layer in </w:t>
+      </w:r>
+      <w:proofErr w:type="spellStart"/>
+      <w:proofErr w:type="gramStart"/>
+      <w:r>
+        <w:t>model.la</w:t>
+      </w:r>
+      <w:r>
+        <w:t>yers</w:t>
+      </w:r>
+      <w:proofErr w:type="spellEnd"/>
+      <w:proofErr w:type="gramEnd"/>
+      <w:r>
+        <w:t>[249:]:</w:t>
+      </w:r>
+    </w:p>
+    <w:p>
+      <w:pPr>
+        <w:jc w:val="left"/>
+      </w:pPr>
+      <w:r>
+        <w:tab/>
+      </w:r>
+      <w:proofErr w:type="spellStart"/>
+      <w:r>
+        <w:t>Layer.trainable</w:t>
+      </w:r>
+      <w:proofErr w:type="spellEnd"/>
+      <w:r>
+        <w:t xml:space="preserve"> = True</w:t>
+      </w:r>
+    </w:p>
+    <w:p>
+      <w:pPr>
+        <w:jc w:val="left"/>
+        <w:rPr>
+          <w:b/>
+        </w:rPr>
+      </w:pPr>
+      <w:r>
+        <w:rPr>
+          <w:rFonts w:hint="eastAsia"/>
+          <w:b/>
+        </w:rPr>
+        <w:t>1</w:t>
+      </w:r>
+      <w:r>
+        <w:rPr>
+          <w:b/>
+        </w:rPr>
+        <w:t>1.</w:t>
+      </w:r>
+      <w:r>
+        <w:rPr>
+          <w:b/>
+        </w:rPr>
+        <w:t xml:space="preserve"> </w:t>
+      </w:r>
+      <w:r>
+        <w:rPr>
+          <w:rFonts w:hint="eastAsia"/>
+          <w:b/>
+        </w:rPr>
+        <w:t>重新编译模型，使上面的修改生效</w:t>
+      </w:r>
+    </w:p>
+    <w:p>
+      <w:pPr>
+        <w:jc w:val="left"/>
+      </w:pPr>
+      <w:r>
+        <w:rPr>
+          <w:rFonts w:hint="eastAsia"/>
+        </w:rPr>
+        <w:t>设置一个很低的学习率，使用S</w:t>
+      </w:r>
+      <w:r>
+        <w:t>GD</w:t>
+      </w:r>
+      <w:r>
+        <w:rPr>
+          <w:rFonts w:hint="eastAsia"/>
+        </w:rPr>
+        <w:t>来微调</w:t>
+      </w:r>
+    </w:p>
+    <w:p>
+      <w:pPr>
+        <w:jc w:val="left"/>
+      </w:pPr>
+      <w:r>
+        <w:t xml:space="preserve">From </w:t>
+      </w:r>
+      <w:proofErr w:type="spellStart"/>
+      <w:proofErr w:type="gramStart"/>
+      <w:r>
+        <w:t>keras.optimizers</w:t>
+      </w:r>
+      <w:proofErr w:type="spellEnd"/>
+      <w:proofErr w:type="gramEnd"/>
+      <w:r>
+        <w:t xml:space="preserve"> import SGD</w:t>
+      </w:r>
+    </w:p>
+    <w:p>
+      <w:pPr>
+        <w:jc w:val="left"/>
+      </w:pPr>
+      <w:proofErr w:type="spellStart"/>
+      <w:r>
+        <w:t>Model.compile</w:t>
+      </w:r>
+      <w:proofErr w:type="spellEnd"/>
+      <w:r>
+        <w:t>(optimizer=</w:t>
+      </w:r>
+      <w:proofErr w:type="gramStart"/>
+      <w:r>
+        <w:t>SGD(</w:t>
+      </w:r>
+      <w:proofErr w:type="gramEnd"/>
+      <w:r>
+        <w:t>LR=0.001, momentum=0.9), loss=’</w:t>
+      </w:r>
+      <w:proofErr w:type="spellStart"/>
+      <w:r>
+        <w:t>categorical_crossentropy</w:t>
+      </w:r>
+      <w:proofErr w:type="spellEnd"/>
+      <w:r>
+        <w:t>’)</w:t>
+      </w:r>
+    </w:p>
+    <w:p>
+      <w:pPr>
+        <w:jc w:val="left"/>
+        <w:rPr>
+          <w:b/>
+        </w:rPr>
+      </w:pPr>
+      <w:r>
+        <w:rPr>
+          <w:rFonts w:hint="eastAsia"/>
+          <w:b/>
+        </w:rPr>
+        <w:t>1</w:t>
+      </w:r>
+      <w:r>
+        <w:rPr>
+          <w:b/>
+        </w:rPr>
+        <w:t>2.</w:t>
+      </w:r>
+      <w:r>
+        <w:rPr>
+          <w:b/>
+        </w:rPr>
+        <w:t xml:space="preserve"> </w:t>
+      </w:r>
+      <w:r>
+        <w:rPr>
+          <w:rFonts w:hint="eastAsia"/>
+          <w:b/>
+        </w:rPr>
+        <w:t>继续训练模型</w:t>
+      </w:r>
+    </w:p>
+    <w:p>
+      <w:pPr>
+        <w:jc w:val="left"/>
+      </w:pPr>
+      <w:r>
+        <w:rPr>
+          <w:rFonts w:hint="eastAsia"/>
+        </w:rPr>
+        <w:t>训练最后两个In</w:t>
+      </w:r>
+      <w:r>
+        <w:t>ception block</w:t>
+      </w:r>
+      <w:r>
+        <w:rPr>
+          <w:rFonts w:hint="eastAsia"/>
+        </w:rPr>
+        <w:t>和两个全连接层</w:t>
+      </w:r>
+    </w:p>
+    <w:p>
+      <w:pPr>
+        <w:jc w:val="left"/>
+        <w:rPr>
+          <w:rFonts w:hint="eastAsia"/>
+        </w:rPr>
+      </w:pPr>
+      <w:proofErr w:type="spellStart"/>
+      <w:r>
+        <w:t>Model.fit_</w:t>
+      </w:r>
+      <w:proofErr w:type="gramStart"/>
+      <w:r>
+        <w:t>generator</w:t>
+      </w:r>
+      <w:proofErr w:type="spellEnd"/>
+      <w:r>
+        <w:t>(</w:t>
+      </w:r>
+      <w:proofErr w:type="gramEnd"/>
+      <w:r>
+        <w:t>……)</w:t>
+      </w:r>
     </w:p>
     <w:p>
       <w:pPr>
@@ -2252,8 +3045,9 @@
           <w:szCs w:val="21"/>
           <w:shd w:val="clear" w:color="auto" w:fill="FFFFFF"/>
         </w:rPr>
-        <w:t>的次数增加，准确度在一定时间内（比如</w:t>
-      </w:r>
+        <w:t>的次数增加，</w:t>
+      </w:r>
+      <w:proofErr w:type="spellStart"/>
       <w:r>
         <w:rPr>
           <w:rFonts w:ascii="Arial" w:hAnsi="Arial" w:cs="Arial"/>
@@ -2261,8 +3055,9 @@
           <w:szCs w:val="21"/>
           <w:shd w:val="clear" w:color="auto" w:fill="FFFFFF"/>
         </w:rPr>
-        <w:t>5</w:t>
-      </w:r>
+        <w:t>logloss</w:t>
+      </w:r>
+      <w:proofErr w:type="spellEnd"/>
       <w:r>
         <w:rPr>
           <w:rFonts w:ascii="Arial" w:hAnsi="Arial" w:cs="Arial"/>
@@ -2270,7 +3065,7 @@
           <w:szCs w:val="21"/>
           <w:shd w:val="clear" w:color="auto" w:fill="FFFFFF"/>
         </w:rPr>
-        <w:t>到</w:t>
+        <w:t>在一定时间内（比如</w:t>
       </w:r>
       <w:r>
         <w:rPr>
@@ -2279,7 +3074,7 @@
           <w:szCs w:val="21"/>
           <w:shd w:val="clear" w:color="auto" w:fill="FFFFFF"/>
         </w:rPr>
-        <w:t>10</w:t>
+        <w:t>5</w:t>
       </w:r>
       <w:r>
         <w:rPr>
@@ -2288,7 +3083,7 @@
           <w:szCs w:val="21"/>
           <w:shd w:val="clear" w:color="auto" w:fill="FFFFFF"/>
         </w:rPr>
-        <w:t>次）变化很小，就可以停止</w:t>
+        <w:t>到</w:t>
       </w:r>
       <w:r>
         <w:rPr>
@@ -2297,7 +3092,7 @@
           <w:szCs w:val="21"/>
           <w:shd w:val="clear" w:color="auto" w:fill="FFFFFF"/>
         </w:rPr>
-        <w:t>Epoch</w:t>
+        <w:t>10</w:t>
       </w:r>
       <w:r>
         <w:rPr>
@@ -2306,7 +3101,7 @@
           <w:szCs w:val="21"/>
           <w:shd w:val="clear" w:color="auto" w:fill="FFFFFF"/>
         </w:rPr>
-        <w:t>。开始时可以把</w:t>
+        <w:t>次）变化很小，就可以停止</w:t>
       </w:r>
       <w:r>
         <w:rPr>
@@ -2324,7 +3119,7 @@
           <w:szCs w:val="21"/>
           <w:shd w:val="clear" w:color="auto" w:fill="FFFFFF"/>
         </w:rPr>
-        <w:t>次数设置的大一些，观察在哪个地方准确度变化很小，就把</w:t>
+        <w:t>。开始时可以把</w:t>
       </w:r>
       <w:r>
         <w:rPr>
@@ -2342,18 +3137,36 @@
           <w:szCs w:val="21"/>
           <w:shd w:val="clear" w:color="auto" w:fill="FFFFFF"/>
         </w:rPr>
-        <w:t>设置成几</w:t>
-      </w:r>
-    </w:p>
-    <w:p>
-      <w:pPr>
-        <w:jc w:val="left"/>
+        <w:t>次数设置的大一些，观察在哪个地方准确度变化很小，就把</w:t>
+      </w:r>
+      <w:r>
         <w:rPr>
           <w:rFonts w:ascii="Arial" w:hAnsi="Arial" w:cs="Arial"/>
           <w:color w:val="333333"/>
           <w:szCs w:val="21"/>
           <w:shd w:val="clear" w:color="auto" w:fill="FFFFFF"/>
         </w:rPr>
+        <w:t>Epoch</w:t>
+      </w:r>
+      <w:r>
+        <w:rPr>
+          <w:rFonts w:ascii="Arial" w:hAnsi="Arial" w:cs="Arial"/>
+          <w:color w:val="333333"/>
+          <w:szCs w:val="21"/>
+          <w:shd w:val="clear" w:color="auto" w:fill="FFFFFF"/>
+        </w:rPr>
+        <w:t>设置成几</w:t>
+      </w:r>
+    </w:p>
+    <w:p>
+      <w:pPr>
+        <w:jc w:val="left"/>
+        <w:rPr>
+          <w:rFonts w:ascii="Arial" w:hAnsi="Arial" w:cs="Arial"/>
+          <w:color w:val="333333"/>
+          <w:szCs w:val="21"/>
+          <w:shd w:val="clear" w:color="auto" w:fill="FFFFFF"/>
+        </w:rPr>
       </w:pPr>
       <w:r>
         <w:rPr>
@@ -2397,21 +3210,12 @@
       <w:proofErr w:type="spellEnd"/>
       <w:r>
         <w:rPr>
-          <w:rFonts w:ascii="Arial" w:hAnsi="Arial" w:cs="Arial"/>
-          <w:color w:val="333333"/>
-          <w:szCs w:val="21"/>
-          <w:shd w:val="clear" w:color="auto" w:fill="FFFFFF"/>
-        </w:rPr>
-        <w:t xml:space="preserve"> </w:t>
-      </w:r>
-      <w:r>
-        <w:rPr>
           <w:rFonts w:ascii="Arial" w:hAnsi="Arial" w:cs="Arial" w:hint="eastAsia"/>
           <w:color w:val="333333"/>
           <w:szCs w:val="21"/>
           <w:shd w:val="clear" w:color="auto" w:fill="FFFFFF"/>
         </w:rPr>
-        <w:t>和准确率进行保存，进行可视化展示</w:t>
+        <w:t>进行保存，进行可视化展示</w:t>
       </w:r>
       <w:r>
         <w:rPr>
@@ -2466,6 +3270,7 @@
           <w:sz w:val="33"/>
           <w:szCs w:val="33"/>
         </w:rPr>
+        <w:lastRenderedPageBreak/>
         <w:t>参考文献</w:t>
       </w:r>
     </w:p>
@@ -2490,7 +3295,7 @@
         </w:rPr>
         <w:t>[1] Dogs vs. Cats Redux: Kernels Edition,2017. </w:t>
       </w:r>
-      <w:hyperlink r:id="rId11" w:tgtFrame="_blank" w:history="1">
+      <w:hyperlink r:id="rId10" w:tgtFrame="_blank" w:history="1">
         <w:r>
           <w:rPr>
             <w:rStyle w:val="a9"/>
@@ -2533,7 +3338,7 @@
         </w:rPr>
         <w:t>[2] Dogs vs. Cats,2013. </w:t>
       </w:r>
-      <w:hyperlink r:id="rId12" w:tgtFrame="_blank" w:history="1">
+      <w:hyperlink r:id="rId11" w:tgtFrame="_blank" w:history="1">
         <w:r>
           <w:rPr>
             <w:rStyle w:val="a9"/>
@@ -2616,7 +3421,7 @@
         </w:rPr>
         <w:t xml:space="preserve"> a Japanese cucumber farmer is using deep learning and TensorFlow,</w:t>
       </w:r>
-      <w:hyperlink r:id="rId13" w:tgtFrame="_blank" w:history="1">
+      <w:hyperlink r:id="rId12" w:tgtFrame="_blank" w:history="1">
         <w:r>
           <w:rPr>
             <w:rStyle w:val="a9"/>
@@ -2669,7 +3474,7 @@
         </w:rPr>
         <w:t>Loss,</w:t>
       </w:r>
-      <w:hyperlink r:id="rId14" w:tgtFrame="_blank" w:history="1">
+      <w:hyperlink r:id="rId13" w:tgtFrame="_blank" w:history="1">
         <w:r>
           <w:rPr>
             <w:rStyle w:val="a9"/>
@@ -2814,7 +3619,7 @@
         </w:rPr>
         <w:t>, Rethinking the Inception Architecture for Computer Vision,</w:t>
       </w:r>
-      <w:hyperlink r:id="rId15" w:tgtFrame="_blank" w:history="1">
+      <w:hyperlink r:id="rId14" w:tgtFrame="_blank" w:history="1">
         <w:r>
           <w:rPr>
             <w:rStyle w:val="a9"/>

</xml_diff>